<commit_message>
Added page to bomb manual and deleted swagmode.txt
</commit_message>
<xml_diff>
--- a/BOMB DEFUSAL MANUAL.docx
+++ b/BOMB DEFUSAL MANUAL.docx
@@ -557,57 +557,25 @@
           <w:sz w:val="24"/>
           <w:szCs w:val="24"/>
         </w:rPr>
-        <w:t>A bomb will explode when its countdown timer reaches 0:00 or when too many</w:t>
-      </w:r>
+        <w:t xml:space="preserve">A bomb will explode when its countdown timer reaches 0:00 or when too many strikes have been recorded. The only way to defuse a bomb is to disarm </w:t>
+      </w:r>
+      <w:proofErr w:type="gramStart"/>
       <w:r>
         <w:rPr>
           <w:rFonts w:ascii="Special Elite" w:hAnsi="Special Elite" w:cs="SpecialElite-Regular"/>
           <w:sz w:val="24"/>
           <w:szCs w:val="24"/>
         </w:rPr>
-        <w:t xml:space="preserve"> </w:t>
-      </w:r>
+        <w:t>all of</w:t>
+      </w:r>
+      <w:proofErr w:type="gramEnd"/>
       <w:r>
         <w:rPr>
           <w:rFonts w:ascii="Special Elite" w:hAnsi="Special Elite" w:cs="SpecialElite-Regular"/>
           <w:sz w:val="24"/>
           <w:szCs w:val="24"/>
         </w:rPr>
-        <w:t xml:space="preserve">strikes have been recorded. The only way to defuse a bomb is to disarm </w:t>
-      </w:r>
-      <w:proofErr w:type="gramStart"/>
-      <w:r>
-        <w:rPr>
-          <w:rFonts w:ascii="Special Elite" w:hAnsi="Special Elite" w:cs="SpecialElite-Regular"/>
-          <w:sz w:val="24"/>
-          <w:szCs w:val="24"/>
-        </w:rPr>
-        <w:t>all of</w:t>
-      </w:r>
-      <w:proofErr w:type="gramEnd"/>
-      <w:r>
-        <w:rPr>
-          <w:rFonts w:ascii="Special Elite" w:hAnsi="Special Elite" w:cs="SpecialElite-Regular"/>
-          <w:sz w:val="24"/>
-          <w:szCs w:val="24"/>
-        </w:rPr>
-        <w:t xml:space="preserve"> its</w:t>
-      </w:r>
-      <w:r>
-        <w:rPr>
-          <w:rFonts w:ascii="Special Elite" w:hAnsi="Special Elite" w:cs="SpecialElite-Regular"/>
-          <w:sz w:val="24"/>
-          <w:szCs w:val="24"/>
-        </w:rPr>
-        <w:t xml:space="preserve"> </w:t>
-      </w:r>
-      <w:r>
-        <w:rPr>
-          <w:rFonts w:ascii="Special Elite" w:hAnsi="Special Elite" w:cs="SpecialElite-Regular"/>
-          <w:sz w:val="24"/>
-          <w:szCs w:val="24"/>
-        </w:rPr>
-        <w:t>modules before its countdown timer expires.</w:t>
+        <w:t xml:space="preserve"> its modules before its countdown timer expires.</w:t>
       </w:r>
     </w:p>
     <w:p>
@@ -704,39 +672,7 @@
           <w:sz w:val="24"/>
           <w:szCs w:val="24"/>
         </w:rPr>
-        <w:t xml:space="preserve">Each bomb will include up to </w:t>
-      </w:r>
-      <w:r>
-        <w:rPr>
-          <w:rFonts w:ascii="Special Elite" w:hAnsi="Special Elite" w:cs="SpecialElite-Regular"/>
-          <w:sz w:val="24"/>
-          <w:szCs w:val="24"/>
-        </w:rPr>
-        <w:t>6</w:t>
-      </w:r>
-      <w:r>
-        <w:rPr>
-          <w:rFonts w:ascii="Special Elite" w:hAnsi="Special Elite" w:cs="SpecialElite-Regular"/>
-          <w:sz w:val="24"/>
-          <w:szCs w:val="24"/>
-        </w:rPr>
-        <w:t xml:space="preserve"> modules that must be disarmed. Each module is</w:t>
-      </w:r>
-      <w:r>
-        <w:rPr>
-          <w:rFonts w:ascii="Special Elite" w:hAnsi="Special Elite" w:cs="SpecialElite-Regular"/>
-          <w:sz w:val="24"/>
-          <w:szCs w:val="24"/>
-        </w:rPr>
-        <w:t xml:space="preserve"> </w:t>
-      </w:r>
-      <w:r>
-        <w:rPr>
-          <w:rFonts w:ascii="Special Elite" w:hAnsi="Special Elite" w:cs="SpecialElite-Regular"/>
-          <w:sz w:val="24"/>
-          <w:szCs w:val="24"/>
-        </w:rPr>
-        <w:t>discrete and can be disarmed in any order.</w:t>
+        <w:t>Each bomb will include up to 6 modules that must be disarmed. Each module is discrete and can be disarmed in any order.</w:t>
       </w:r>
     </w:p>
     <w:p>
@@ -757,15 +693,7 @@
           <w:sz w:val="24"/>
           <w:szCs w:val="24"/>
         </w:rPr>
-        <w:t xml:space="preserve">Instructions for disarming modules can be found </w:t>
-      </w:r>
-      <w:r>
-        <w:rPr>
-          <w:rFonts w:ascii="Special Elite" w:hAnsi="Special Elite" w:cs="SpecialElite-Regular"/>
-          <w:sz w:val="24"/>
-          <w:szCs w:val="24"/>
-        </w:rPr>
-        <w:t>in the following pages.</w:t>
+        <w:t>Instructions for disarming modules can be found in the following pages.</w:t>
       </w:r>
     </w:p>
     <w:p>
@@ -829,71 +757,7 @@
           <w:sz w:val="24"/>
           <w:szCs w:val="24"/>
         </w:rPr>
-        <w:t>makes a mistake, the bomb will record a strike</w:t>
-      </w:r>
-      <w:r>
-        <w:rPr>
-          <w:rFonts w:ascii="Special Elite" w:hAnsi="Special Elite" w:cs="SpecialElite-Regular"/>
-          <w:sz w:val="24"/>
-          <w:szCs w:val="24"/>
-        </w:rPr>
-        <w:t xml:space="preserve"> </w:t>
-      </w:r>
-      <w:r>
-        <w:rPr>
-          <w:rFonts w:ascii="Special Elite" w:hAnsi="Special Elite" w:cs="SpecialElite-Regular"/>
-          <w:sz w:val="24"/>
-          <w:szCs w:val="24"/>
-        </w:rPr>
-        <w:t>which will be displayed on the indicator above the countdown</w:t>
-      </w:r>
-      <w:r>
-        <w:rPr>
-          <w:rFonts w:ascii="Special Elite" w:hAnsi="Special Elite" w:cs="SpecialElite-Regular"/>
-          <w:sz w:val="24"/>
-          <w:szCs w:val="24"/>
-        </w:rPr>
-        <w:t xml:space="preserve"> </w:t>
-      </w:r>
-      <w:r>
-        <w:rPr>
-          <w:rFonts w:ascii="Special Elite" w:hAnsi="Special Elite" w:cs="SpecialElite-Regular"/>
-          <w:sz w:val="24"/>
-          <w:szCs w:val="24"/>
-        </w:rPr>
-        <w:t>timer. Bombs with a strike indicator will explode upon the third</w:t>
-      </w:r>
-      <w:r>
-        <w:rPr>
-          <w:rFonts w:ascii="Special Elite" w:hAnsi="Special Elite" w:cs="SpecialElite-Regular"/>
-          <w:sz w:val="24"/>
-          <w:szCs w:val="24"/>
-        </w:rPr>
-        <w:t xml:space="preserve"> </w:t>
-      </w:r>
-      <w:r>
-        <w:rPr>
-          <w:rFonts w:ascii="Special Elite" w:hAnsi="Special Elite" w:cs="SpecialElite-Regular"/>
-          <w:sz w:val="24"/>
-          <w:szCs w:val="24"/>
-        </w:rPr>
-        <w:t>strike. The timer will begin to count down faster after a strike</w:t>
-      </w:r>
-      <w:r>
-        <w:rPr>
-          <w:rFonts w:ascii="Special Elite" w:hAnsi="Special Elite" w:cs="SpecialElite-Regular"/>
-          <w:sz w:val="24"/>
-          <w:szCs w:val="24"/>
-        </w:rPr>
-        <w:t xml:space="preserve"> </w:t>
-      </w:r>
-      <w:r>
-        <w:rPr>
-          <w:rFonts w:ascii="Special Elite" w:hAnsi="Special Elite" w:cs="SpecialElite-Regular"/>
-          <w:sz w:val="24"/>
-          <w:szCs w:val="24"/>
-        </w:rPr>
-        <w:t>has been recorded.</w:t>
+        <w:t>makes a mistake, the bomb will record a strike which will be displayed on the indicator above the countdown timer. Bombs with a strike indicator will explode upon the third strike. The timer will begin to count down faster after a strike has been recorded.</w:t>
       </w:r>
     </w:p>
     <w:p>
@@ -914,23 +778,7 @@
           <w:sz w:val="24"/>
           <w:szCs w:val="24"/>
         </w:rPr>
-        <w:t>If no strike indicator is present above the countdown timer, the</w:t>
-      </w:r>
-      <w:r>
-        <w:rPr>
-          <w:rFonts w:ascii="Special Elite" w:hAnsi="Special Elite" w:cs="SpecialElite-Regular"/>
-          <w:sz w:val="24"/>
-          <w:szCs w:val="24"/>
-        </w:rPr>
-        <w:t xml:space="preserve"> </w:t>
-      </w:r>
-      <w:r>
-        <w:rPr>
-          <w:rFonts w:ascii="Special Elite" w:hAnsi="Special Elite" w:cs="SpecialElite-Regular"/>
-          <w:sz w:val="24"/>
-          <w:szCs w:val="24"/>
-        </w:rPr>
-        <w:t>bomb will explode upon the first strike, leaving no room for error.</w:t>
+        <w:t>If no strike indicator is present above the countdown timer, the bomb will explode upon the first strike, leaving no room for error.</w:t>
       </w:r>
     </w:p>
     <w:p>
@@ -978,31 +826,7 @@
           <w:sz w:val="24"/>
           <w:szCs w:val="24"/>
         </w:rPr>
-        <w:t>Some disarming instructions will require specific information about the bomb,</w:t>
-      </w:r>
-      <w:r>
-        <w:rPr>
-          <w:rFonts w:ascii="Special Elite" w:hAnsi="Special Elite" w:cs="SpecialElite-Regular"/>
-          <w:sz w:val="24"/>
-          <w:szCs w:val="24"/>
-        </w:rPr>
-        <w:t xml:space="preserve"> </w:t>
-      </w:r>
-      <w:r>
-        <w:rPr>
-          <w:rFonts w:ascii="Special Elite" w:hAnsi="Special Elite" w:cs="SpecialElite-Regular"/>
-          <w:sz w:val="24"/>
-          <w:szCs w:val="24"/>
-        </w:rPr>
-        <w:t>such as the serial number. This type of information can typically be found on</w:t>
-      </w:r>
-      <w:r>
-        <w:rPr>
-          <w:rFonts w:ascii="Special Elite" w:hAnsi="Special Elite" w:cs="SpecialElite-Regular"/>
-          <w:sz w:val="24"/>
-          <w:szCs w:val="24"/>
-        </w:rPr>
-        <w:t xml:space="preserve"> </w:t>
+        <w:t xml:space="preserve">Some disarming instructions will require specific information about the bomb, such as the serial number. This type of information can typically be found on </w:t>
       </w:r>
       <w:r>
         <w:rPr>
@@ -1468,31 +1292,7 @@
         <w:rPr>
           <w:rFonts w:ascii="Special Elite" w:hAnsi="Special Elite" w:cs="SpecialElite-Regular"/>
         </w:rPr>
-        <w:t>", hold the button and</w:t>
-      </w:r>
-      <w:r>
-        <w:rPr>
-          <w:rFonts w:ascii="Special Elite" w:hAnsi="Special Elite" w:cs="SpecialElite-Regular"/>
-        </w:rPr>
-        <w:t xml:space="preserve"> </w:t>
-      </w:r>
-      <w:r>
-        <w:rPr>
-          <w:rFonts w:ascii="Special Elite" w:hAnsi="Special Elite" w:cs="SpecialElite-Regular"/>
-        </w:rPr>
-        <w:t>refer</w:t>
-      </w:r>
-      <w:r>
-        <w:rPr>
-          <w:rFonts w:ascii="Special Elite" w:hAnsi="Special Elite" w:cs="SpecialElite-Regular"/>
-        </w:rPr>
-        <w:t xml:space="preserve"> </w:t>
-      </w:r>
-      <w:r>
-        <w:rPr>
-          <w:rFonts w:ascii="Special Elite" w:hAnsi="Special Elite" w:cs="SpecialElite-Regular"/>
-        </w:rPr>
-        <w:t xml:space="preserve">to </w:t>
+        <w:t xml:space="preserve">", hold the button and refer to </w:t>
       </w:r>
       <w:r>
         <w:rPr>
@@ -1534,19 +1334,7 @@
         <w:rPr>
           <w:rFonts w:ascii="Special Elite" w:hAnsi="Special Elite" w:cs="SpecialElite-Regular"/>
         </w:rPr>
-        <w:t>on the bomb and the button says</w:t>
-      </w:r>
-      <w:r>
-        <w:rPr>
-          <w:rFonts w:ascii="Special Elite" w:hAnsi="Special Elite" w:cs="SpecialElite-Regular"/>
-        </w:rPr>
-        <w:t xml:space="preserve"> </w:t>
-      </w:r>
-      <w:r>
-        <w:rPr>
-          <w:rFonts w:ascii="Special Elite" w:hAnsi="Special Elite" w:cs="SpecialElite-Regular"/>
-        </w:rPr>
-        <w:t>"</w:t>
+        <w:t>on the bomb and the button says "</w:t>
       </w:r>
       <w:r>
         <w:rPr>
@@ -1559,13 +1347,7 @@
         <w:rPr>
           <w:rFonts w:ascii="Special Elite" w:hAnsi="Special Elite" w:cs="SpecialElite-Regular"/>
         </w:rPr>
-        <w:t>",</w:t>
-      </w:r>
-      <w:r>
-        <w:rPr>
-          <w:rFonts w:ascii="Special Elite" w:hAnsi="Special Elite" w:cs="SpecialElite-Regular"/>
-        </w:rPr>
-        <w:t xml:space="preserve"> </w:t>
+        <w:t xml:space="preserve">", </w:t>
       </w:r>
       <w:proofErr w:type="gramStart"/>
       <w:r>
@@ -1615,31 +1397,7 @@
         <w:rPr>
           <w:rFonts w:ascii="Special Elite" w:hAnsi="Special Elite" w:cs="SpecialElite-Regular"/>
         </w:rPr>
-        <w:t>hold</w:t>
-      </w:r>
-      <w:r>
-        <w:rPr>
-          <w:rFonts w:ascii="Special Elite" w:hAnsi="Special Elite" w:cs="SpecialElite-Regular"/>
-        </w:rPr>
-        <w:t xml:space="preserve"> </w:t>
-      </w:r>
-      <w:r>
-        <w:rPr>
-          <w:rFonts w:ascii="Special Elite" w:hAnsi="Special Elite" w:cs="SpecialElite-Regular"/>
-        </w:rPr>
-        <w:t>the</w:t>
-      </w:r>
-      <w:r>
-        <w:rPr>
-          <w:rFonts w:ascii="Special Elite" w:hAnsi="Special Elite" w:cs="SpecialElite-Regular"/>
-        </w:rPr>
-        <w:t xml:space="preserve"> </w:t>
-      </w:r>
-      <w:r>
-        <w:rPr>
-          <w:rFonts w:ascii="Special Elite" w:hAnsi="Special Elite" w:cs="SpecialElite-Regular"/>
-        </w:rPr>
-        <w:t xml:space="preserve">button and refer to </w:t>
+        <w:t xml:space="preserve">hold the button and refer to </w:t>
       </w:r>
       <w:r>
         <w:rPr>
@@ -1723,21 +1481,7 @@
           <w:rFonts w:ascii="Special Elite" w:hAnsi="Special Elite" w:cs="SpecialElite-Regular"/>
           <w:u w:val="single"/>
         </w:rPr>
-        <w:t xml:space="preserve"> "Releasing a Held</w:t>
-      </w:r>
-      <w:r>
-        <w:rPr>
-          <w:rFonts w:ascii="Special Elite" w:hAnsi="Special Elite" w:cs="SpecialElite-Regular"/>
-          <w:u w:val="single"/>
-        </w:rPr>
-        <w:t xml:space="preserve"> </w:t>
-      </w:r>
-      <w:r>
-        <w:rPr>
-          <w:rFonts w:ascii="Special Elite" w:hAnsi="Special Elite" w:cs="SpecialElite-Regular"/>
-          <w:u w:val="single"/>
-        </w:rPr>
-        <w:t>Button".</w:t>
+        <w:t xml:space="preserve"> "Releasing a Held Button".</w:t>
       </w:r>
     </w:p>
     <w:p>
@@ -1785,19 +1529,7 @@
         <w:rPr>
           <w:rFonts w:ascii="Special Elite" w:hAnsi="Special Elite" w:cs="SpecialElite-Regular"/>
         </w:rPr>
-        <w:t>", press and immediately</w:t>
-      </w:r>
-      <w:r>
-        <w:rPr>
-          <w:rFonts w:ascii="Special Elite" w:hAnsi="Special Elite" w:cs="SpecialElite-Regular"/>
-        </w:rPr>
-        <w:t xml:space="preserve"> </w:t>
-      </w:r>
-      <w:r>
-        <w:rPr>
-          <w:rFonts w:ascii="Special Elite" w:hAnsi="Special Elite" w:cs="SpecialElite-Regular"/>
-        </w:rPr>
-        <w:t>release the button.</w:t>
+        <w:t>", press and immediately release the button.</w:t>
       </w:r>
     </w:p>
     <w:p>
@@ -1853,21 +1585,7 @@
           <w:rFonts w:ascii="Special Elite" w:hAnsi="Special Elite" w:cs="SpecialElite-Regular"/>
           <w:u w:val="single"/>
         </w:rPr>
-        <w:t>"Releasing a Held</w:t>
-      </w:r>
-      <w:r>
-        <w:rPr>
-          <w:rFonts w:ascii="Special Elite" w:hAnsi="Special Elite" w:cs="SpecialElite-Regular"/>
-          <w:u w:val="single"/>
-        </w:rPr>
-        <w:t xml:space="preserve"> </w:t>
-      </w:r>
-      <w:r>
-        <w:rPr>
-          <w:rFonts w:ascii="Special Elite" w:hAnsi="Special Elite" w:cs="SpecialElite-Regular"/>
-          <w:u w:val="single"/>
-        </w:rPr>
-        <w:t>Button".</w:t>
+        <w:t>"Releasing a Held Button".</w:t>
       </w:r>
     </w:p>
     <w:p>
@@ -1924,55 +1642,7 @@
         <w:rPr>
           <w:rFonts w:ascii="Special Elite" w:hAnsi="Special Elite" w:cs="SpecialElite-Regular"/>
         </w:rPr>
-        <w:t>If you start holding the button down, a colored strip will light up on the</w:t>
-      </w:r>
-      <w:r>
-        <w:rPr>
-          <w:rFonts w:ascii="Special Elite" w:hAnsi="Special Elite" w:cs="SpecialElite-Regular"/>
-        </w:rPr>
-        <w:t xml:space="preserve"> </w:t>
-      </w:r>
-      <w:r>
-        <w:rPr>
-          <w:rFonts w:ascii="Special Elite" w:hAnsi="Special Elite" w:cs="SpecialElite-Regular"/>
-        </w:rPr>
-        <w:t>right</w:t>
-      </w:r>
-      <w:r>
-        <w:rPr>
-          <w:rFonts w:ascii="Special Elite" w:hAnsi="Special Elite" w:cs="SpecialElite-Regular"/>
-        </w:rPr>
-        <w:t xml:space="preserve"> </w:t>
-      </w:r>
-      <w:r>
-        <w:rPr>
-          <w:rFonts w:ascii="Special Elite" w:hAnsi="Special Elite" w:cs="SpecialElite-Regular"/>
-        </w:rPr>
-        <w:t>side of the module. Based on its color, you must release the button at a</w:t>
-      </w:r>
-      <w:r>
-        <w:rPr>
-          <w:rFonts w:ascii="Special Elite" w:hAnsi="Special Elite" w:cs="SpecialElite-Regular"/>
-        </w:rPr>
-        <w:t xml:space="preserve"> </w:t>
-      </w:r>
-      <w:r>
-        <w:rPr>
-          <w:rFonts w:ascii="Special Elite" w:hAnsi="Special Elite" w:cs="SpecialElite-Regular"/>
-        </w:rPr>
-        <w:t>specific</w:t>
-      </w:r>
-      <w:r>
-        <w:rPr>
-          <w:rFonts w:ascii="Special Elite" w:hAnsi="Special Elite" w:cs="SpecialElite-Regular"/>
-        </w:rPr>
-        <w:t xml:space="preserve"> </w:t>
-      </w:r>
-      <w:r>
-        <w:rPr>
-          <w:rFonts w:ascii="Special Elite" w:hAnsi="Special Elite" w:cs="SpecialElite-Regular"/>
-        </w:rPr>
-        <w:t>point in time:</w:t>
+        <w:t>If you start holding the button down, a colored strip will light up on the right side of the module. Based on its color, you must release the button at a specific point in time:</w:t>
       </w:r>
     </w:p>
     <w:p>
@@ -2088,23 +1758,1182 @@
         <w:rPr>
           <w:rFonts w:ascii="Special Elite" w:hAnsi="Special Elite" w:cs="SpecialElite-Regular"/>
         </w:rPr>
-        <w:t xml:space="preserve"> release when the countdown timer has a 1 in any</w:t>
-      </w:r>
-      <w:r>
-        <w:rPr>
-          <w:rFonts w:ascii="Special Elite" w:hAnsi="Special Elite" w:cs="SpecialElite-Regular"/>
-        </w:rPr>
-        <w:t xml:space="preserve"> </w:t>
-      </w:r>
-      <w:r>
-        <w:rPr>
-          <w:rFonts w:ascii="Special Elite" w:hAnsi="Special Elite" w:cs="SpecialElite-Regular"/>
-        </w:rPr>
-        <w:t>position.</w:t>
-      </w:r>
+        <w:t xml:space="preserve"> release when the countdown timer has a 1 in any position.</w:t>
+      </w:r>
+    </w:p>
+    <w:p>
+      <w:pPr>
+        <w:rPr>
+          <w:rFonts w:ascii="Special Elite" w:hAnsi="Special Elite" w:cs="SpecialElite-Regular"/>
+        </w:rPr>
+      </w:pPr>
+      <w:r>
+        <w:rPr>
+          <w:rFonts w:ascii="Special Elite" w:hAnsi="Special Elite" w:cs="SpecialElite-Regular"/>
+        </w:rPr>
+        <w:br w:type="page"/>
+      </w:r>
+    </w:p>
+    <w:tbl>
+      <w:tblPr>
+        <w:tblStyle w:val="TableGrid"/>
+        <w:tblpPr w:leftFromText="180" w:rightFromText="180" w:vertAnchor="page" w:horzAnchor="margin" w:tblpY="4086"/>
+        <w:tblW w:w="9512" w:type="dxa"/>
+        <w:tblLook w:val="04A0" w:firstRow="1" w:lastRow="0" w:firstColumn="1" w:lastColumn="0" w:noHBand="0" w:noVBand="1"/>
+      </w:tblPr>
+      <w:tblGrid>
+        <w:gridCol w:w="1585"/>
+        <w:gridCol w:w="1585"/>
+        <w:gridCol w:w="1585"/>
+        <w:gridCol w:w="1585"/>
+        <w:gridCol w:w="1586"/>
+        <w:gridCol w:w="1586"/>
+      </w:tblGrid>
+      <w:tr>
+        <w:trPr>
+          <w:trHeight w:val="1013"/>
+        </w:trPr>
+        <w:tc>
+          <w:tcPr>
+            <w:tcW w:w="1585" w:type="dxa"/>
+          </w:tcPr>
+          <w:p>
+            <w:pPr>
+              <w:jc w:val="center"/>
+              <w:rPr>
+                <w:rFonts w:ascii="Wingdings" w:hAnsi="Wingdings"/>
+                <w:sz w:val="56"/>
+                <w:szCs w:val="56"/>
+              </w:rPr>
+            </w:pPr>
+            <w:r>
+              <w:rPr>
+                <w:rFonts w:ascii="Wingdings" w:hAnsi="Wingdings"/>
+                <w:sz w:val="56"/>
+                <w:szCs w:val="56"/>
+              </w:rPr>
+              <w:lastRenderedPageBreak/>
+              <w:t>a</w:t>
+            </w:r>
+          </w:p>
+        </w:tc>
+        <w:tc>
+          <w:tcPr>
+            <w:tcW w:w="1585" w:type="dxa"/>
+          </w:tcPr>
+          <w:p>
+            <w:pPr>
+              <w:jc w:val="center"/>
+              <w:rPr>
+                <w:rFonts w:ascii="Wingdings" w:hAnsi="Wingdings"/>
+                <w:sz w:val="56"/>
+                <w:szCs w:val="56"/>
+              </w:rPr>
+            </w:pPr>
+            <w:r>
+              <w:rPr>
+                <w:rFonts w:ascii="Wingdings" w:hAnsi="Wingdings"/>
+                <w:sz w:val="56"/>
+                <w:szCs w:val="56"/>
+              </w:rPr>
+              <w:t>e</w:t>
+            </w:r>
+          </w:p>
+        </w:tc>
+        <w:tc>
+          <w:tcPr>
+            <w:tcW w:w="1585" w:type="dxa"/>
+          </w:tcPr>
+          <w:p>
+            <w:pPr>
+              <w:jc w:val="center"/>
+              <w:rPr>
+                <w:rFonts w:ascii="Wingdings" w:hAnsi="Wingdings"/>
+                <w:sz w:val="56"/>
+                <w:szCs w:val="56"/>
+              </w:rPr>
+            </w:pPr>
+            <w:r>
+              <w:rPr>
+                <w:rFonts w:ascii="Wingdings" w:hAnsi="Wingdings"/>
+                <w:sz w:val="56"/>
+                <w:szCs w:val="56"/>
+              </w:rPr>
+              <w:t>l</w:t>
+            </w:r>
+          </w:p>
+        </w:tc>
+        <w:tc>
+          <w:tcPr>
+            <w:tcW w:w="1585" w:type="dxa"/>
+          </w:tcPr>
+          <w:p>
+            <w:pPr>
+              <w:jc w:val="center"/>
+              <w:rPr>
+                <w:rFonts w:ascii="Wingdings" w:hAnsi="Wingdings"/>
+                <w:sz w:val="56"/>
+                <w:szCs w:val="56"/>
+              </w:rPr>
+            </w:pPr>
+            <w:r>
+              <w:rPr>
+                <w:rFonts w:ascii="Wingdings" w:hAnsi="Wingdings"/>
+                <w:sz w:val="56"/>
+                <w:szCs w:val="56"/>
+              </w:rPr>
+              <w:t>A</w:t>
+            </w:r>
+          </w:p>
+        </w:tc>
+        <w:tc>
+          <w:tcPr>
+            <w:tcW w:w="1586" w:type="dxa"/>
+          </w:tcPr>
+          <w:p>
+            <w:pPr>
+              <w:jc w:val="center"/>
+              <w:rPr>
+                <w:rFonts w:ascii="Wingdings" w:hAnsi="Wingdings"/>
+                <w:sz w:val="56"/>
+                <w:szCs w:val="56"/>
+              </w:rPr>
+            </w:pPr>
+            <w:r>
+              <w:rPr>
+                <w:rFonts w:ascii="Wingdings" w:hAnsi="Wingdings"/>
+                <w:sz w:val="56"/>
+                <w:szCs w:val="56"/>
+              </w:rPr>
+              <w:t>E</w:t>
+            </w:r>
+          </w:p>
+        </w:tc>
+        <w:tc>
+          <w:tcPr>
+            <w:tcW w:w="1586" w:type="dxa"/>
+          </w:tcPr>
+          <w:p>
+            <w:pPr>
+              <w:jc w:val="center"/>
+              <w:rPr>
+                <w:rFonts w:ascii="Wingdings" w:hAnsi="Wingdings"/>
+                <w:sz w:val="56"/>
+                <w:szCs w:val="56"/>
+              </w:rPr>
+            </w:pPr>
+            <w:r>
+              <w:rPr>
+                <w:rFonts w:ascii="Wingdings" w:hAnsi="Wingdings"/>
+                <w:sz w:val="56"/>
+                <w:szCs w:val="56"/>
+              </w:rPr>
+              <w:t>A</w:t>
+            </w:r>
+          </w:p>
+        </w:tc>
+      </w:tr>
+      <w:tr>
+        <w:trPr>
+          <w:trHeight w:val="1013"/>
+        </w:trPr>
+        <w:tc>
+          <w:tcPr>
+            <w:tcW w:w="1585" w:type="dxa"/>
+          </w:tcPr>
+          <w:p>
+            <w:pPr>
+              <w:jc w:val="center"/>
+              <w:rPr>
+                <w:rFonts w:ascii="Wingdings" w:hAnsi="Wingdings"/>
+                <w:sz w:val="56"/>
+                <w:szCs w:val="56"/>
+              </w:rPr>
+            </w:pPr>
+            <w:r>
+              <w:rPr>
+                <w:rFonts w:ascii="Wingdings" w:hAnsi="Wingdings"/>
+                <w:sz w:val="56"/>
+                <w:szCs w:val="56"/>
+              </w:rPr>
+              <w:t>n</w:t>
+            </w:r>
+          </w:p>
+        </w:tc>
+        <w:tc>
+          <w:tcPr>
+            <w:tcW w:w="1585" w:type="dxa"/>
+          </w:tcPr>
+          <w:p>
+            <w:pPr>
+              <w:jc w:val="center"/>
+              <w:rPr>
+                <w:rFonts w:ascii="Wingdings" w:hAnsi="Wingdings"/>
+                <w:sz w:val="56"/>
+                <w:szCs w:val="56"/>
+              </w:rPr>
+            </w:pPr>
+            <w:r>
+              <w:rPr>
+                <w:rFonts w:ascii="Wingdings" w:hAnsi="Wingdings"/>
+                <w:sz w:val="56"/>
+                <w:szCs w:val="56"/>
+              </w:rPr>
+              <w:t>a</w:t>
+            </w:r>
+          </w:p>
+        </w:tc>
+        <w:tc>
+          <w:tcPr>
+            <w:tcW w:w="1585" w:type="dxa"/>
+          </w:tcPr>
+          <w:p>
+            <w:pPr>
+              <w:jc w:val="center"/>
+              <w:rPr>
+                <w:rFonts w:ascii="Wingdings" w:hAnsi="Wingdings"/>
+                <w:sz w:val="56"/>
+                <w:szCs w:val="56"/>
+              </w:rPr>
+            </w:pPr>
+            <w:r>
+              <w:rPr>
+                <w:rFonts w:ascii="Wingdings" w:hAnsi="Wingdings"/>
+                <w:sz w:val="56"/>
+                <w:szCs w:val="56"/>
+              </w:rPr>
+              <w:t>D</w:t>
+            </w:r>
+          </w:p>
+        </w:tc>
+        <w:tc>
+          <w:tcPr>
+            <w:tcW w:w="1585" w:type="dxa"/>
+          </w:tcPr>
+          <w:p>
+            <w:pPr>
+              <w:jc w:val="center"/>
+              <w:rPr>
+                <w:rFonts w:ascii="Wingdings" w:hAnsi="Wingdings"/>
+                <w:sz w:val="56"/>
+                <w:szCs w:val="56"/>
+              </w:rPr>
+            </w:pPr>
+            <w:r>
+              <w:rPr>
+                <w:rFonts w:ascii="Wingdings" w:hAnsi="Wingdings"/>
+                <w:sz w:val="56"/>
+                <w:szCs w:val="56"/>
+              </w:rPr>
+              <w:t>o</w:t>
+            </w:r>
+          </w:p>
+        </w:tc>
+        <w:tc>
+          <w:tcPr>
+            <w:tcW w:w="1586" w:type="dxa"/>
+          </w:tcPr>
+          <w:p>
+            <w:pPr>
+              <w:jc w:val="center"/>
+              <w:rPr>
+                <w:rFonts w:ascii="Wingdings" w:hAnsi="Wingdings"/>
+                <w:sz w:val="56"/>
+                <w:szCs w:val="56"/>
+              </w:rPr>
+            </w:pPr>
+            <w:r>
+              <w:rPr>
+                <w:rFonts w:ascii="Wingdings" w:hAnsi="Wingdings"/>
+                <w:sz w:val="56"/>
+                <w:szCs w:val="56"/>
+              </w:rPr>
+              <w:t>M</w:t>
+            </w:r>
+          </w:p>
+        </w:tc>
+        <w:tc>
+          <w:tcPr>
+            <w:tcW w:w="1586" w:type="dxa"/>
+          </w:tcPr>
+          <w:p>
+            <w:pPr>
+              <w:jc w:val="center"/>
+              <w:rPr>
+                <w:rFonts w:ascii="Wingdings" w:hAnsi="Wingdings"/>
+                <w:sz w:val="56"/>
+                <w:szCs w:val="56"/>
+              </w:rPr>
+            </w:pPr>
+            <w:r>
+              <w:rPr>
+                <w:rFonts w:ascii="Wingdings" w:hAnsi="Wingdings"/>
+                <w:sz w:val="56"/>
+                <w:szCs w:val="56"/>
+              </w:rPr>
+              <w:t>e</w:t>
+            </w:r>
+          </w:p>
+        </w:tc>
+      </w:tr>
+      <w:tr>
+        <w:trPr>
+          <w:trHeight w:val="990"/>
+        </w:trPr>
+        <w:tc>
+          <w:tcPr>
+            <w:tcW w:w="1585" w:type="dxa"/>
+          </w:tcPr>
+          <w:p>
+            <w:pPr>
+              <w:jc w:val="center"/>
+              <w:rPr>
+                <w:rFonts w:ascii="Wingdings" w:hAnsi="Wingdings"/>
+                <w:sz w:val="56"/>
+                <w:szCs w:val="56"/>
+              </w:rPr>
+            </w:pPr>
+            <w:r>
+              <w:rPr>
+                <w:rFonts w:ascii="Wingdings" w:hAnsi="Wingdings"/>
+                <w:sz w:val="56"/>
+                <w:szCs w:val="56"/>
+              </w:rPr>
+              <w:t>R</w:t>
+            </w:r>
+          </w:p>
+        </w:tc>
+        <w:tc>
+          <w:tcPr>
+            <w:tcW w:w="1585" w:type="dxa"/>
+          </w:tcPr>
+          <w:p>
+            <w:pPr>
+              <w:jc w:val="center"/>
+              <w:rPr>
+                <w:rFonts w:ascii="Wingdings" w:hAnsi="Wingdings"/>
+                <w:sz w:val="56"/>
+                <w:szCs w:val="56"/>
+              </w:rPr>
+            </w:pPr>
+            <w:r>
+              <w:rPr>
+                <w:rFonts w:ascii="Wingdings" w:hAnsi="Wingdings"/>
+                <w:sz w:val="56"/>
+                <w:szCs w:val="56"/>
+              </w:rPr>
+              <w:t>b</w:t>
+            </w:r>
+          </w:p>
+        </w:tc>
+        <w:tc>
+          <w:tcPr>
+            <w:tcW w:w="1585" w:type="dxa"/>
+          </w:tcPr>
+          <w:p>
+            <w:pPr>
+              <w:jc w:val="center"/>
+              <w:rPr>
+                <w:rFonts w:ascii="Wingdings" w:hAnsi="Wingdings"/>
+                <w:sz w:val="56"/>
+                <w:szCs w:val="56"/>
+              </w:rPr>
+            </w:pPr>
+            <w:r>
+              <w:rPr>
+                <w:rFonts w:ascii="Wingdings" w:hAnsi="Wingdings"/>
+                <w:sz w:val="56"/>
+                <w:szCs w:val="56"/>
+              </w:rPr>
+              <w:t>c</w:t>
+            </w:r>
+          </w:p>
+        </w:tc>
+        <w:tc>
+          <w:tcPr>
+            <w:tcW w:w="1585" w:type="dxa"/>
+          </w:tcPr>
+          <w:p>
+            <w:pPr>
+              <w:jc w:val="center"/>
+              <w:rPr>
+                <w:rFonts w:ascii="Wingdings" w:hAnsi="Wingdings"/>
+                <w:sz w:val="56"/>
+                <w:szCs w:val="56"/>
+              </w:rPr>
+            </w:pPr>
+            <w:r>
+              <w:rPr>
+                <w:rFonts w:ascii="Wingdings" w:hAnsi="Wingdings"/>
+                <w:sz w:val="56"/>
+                <w:szCs w:val="56"/>
+              </w:rPr>
+              <w:t>J</w:t>
+            </w:r>
+          </w:p>
+        </w:tc>
+        <w:tc>
+          <w:tcPr>
+            <w:tcW w:w="1586" w:type="dxa"/>
+          </w:tcPr>
+          <w:p>
+            <w:pPr>
+              <w:jc w:val="center"/>
+              <w:rPr>
+                <w:rFonts w:ascii="Wingdings" w:hAnsi="Wingdings"/>
+                <w:sz w:val="56"/>
+                <w:szCs w:val="56"/>
+              </w:rPr>
+            </w:pPr>
+            <w:r>
+              <w:rPr>
+                <w:rFonts w:ascii="Wingdings" w:hAnsi="Wingdings"/>
+                <w:sz w:val="56"/>
+                <w:szCs w:val="56"/>
+              </w:rPr>
+              <w:t>J</w:t>
+            </w:r>
+          </w:p>
+        </w:tc>
+        <w:tc>
+          <w:tcPr>
+            <w:tcW w:w="1586" w:type="dxa"/>
+          </w:tcPr>
+          <w:p>
+            <w:pPr>
+              <w:jc w:val="center"/>
+              <w:rPr>
+                <w:rFonts w:ascii="Wingdings" w:hAnsi="Wingdings"/>
+                <w:sz w:val="56"/>
+                <w:szCs w:val="56"/>
+              </w:rPr>
+            </w:pPr>
+            <w:r>
+              <w:rPr>
+                <w:rFonts w:ascii="Wingdings" w:hAnsi="Wingdings"/>
+                <w:sz w:val="56"/>
+                <w:szCs w:val="56"/>
+              </w:rPr>
+              <w:t>m</w:t>
+            </w:r>
+          </w:p>
+        </w:tc>
+      </w:tr>
+      <w:tr>
+        <w:trPr>
+          <w:trHeight w:val="1013"/>
+        </w:trPr>
+        <w:tc>
+          <w:tcPr>
+            <w:tcW w:w="1585" w:type="dxa"/>
+          </w:tcPr>
+          <w:p>
+            <w:pPr>
+              <w:jc w:val="center"/>
+              <w:rPr>
+                <w:rFonts w:ascii="Wingdings" w:hAnsi="Wingdings"/>
+                <w:sz w:val="56"/>
+                <w:szCs w:val="56"/>
+              </w:rPr>
+            </w:pPr>
+            <w:r>
+              <w:rPr>
+                <w:rFonts w:ascii="Wingdings" w:hAnsi="Wingdings"/>
+                <w:sz w:val="56"/>
+                <w:szCs w:val="56"/>
+              </w:rPr>
+              <w:t>N</w:t>
+            </w:r>
+          </w:p>
+        </w:tc>
+        <w:tc>
+          <w:tcPr>
+            <w:tcW w:w="1585" w:type="dxa"/>
+          </w:tcPr>
+          <w:p>
+            <w:pPr>
+              <w:jc w:val="center"/>
+              <w:rPr>
+                <w:rFonts w:ascii="Wingdings" w:hAnsi="Wingdings"/>
+                <w:sz w:val="56"/>
+                <w:szCs w:val="56"/>
+              </w:rPr>
+            </w:pPr>
+            <w:r>
+              <w:rPr>
+                <w:rFonts w:ascii="Wingdings" w:hAnsi="Wingdings"/>
+                <w:sz w:val="56"/>
+                <w:szCs w:val="56"/>
+              </w:rPr>
+              <w:t>F</w:t>
+            </w:r>
+          </w:p>
+        </w:tc>
+        <w:tc>
+          <w:tcPr>
+            <w:tcW w:w="1585" w:type="dxa"/>
+          </w:tcPr>
+          <w:p>
+            <w:pPr>
+              <w:jc w:val="center"/>
+              <w:rPr>
+                <w:rFonts w:ascii="Wingdings" w:hAnsi="Wingdings"/>
+                <w:sz w:val="56"/>
+                <w:szCs w:val="56"/>
+              </w:rPr>
+            </w:pPr>
+            <w:r>
+              <w:rPr>
+                <w:rFonts w:ascii="Wingdings" w:hAnsi="Wingdings"/>
+                <w:sz w:val="56"/>
+                <w:szCs w:val="56"/>
+              </w:rPr>
+              <w:t>f</w:t>
+            </w:r>
+          </w:p>
+        </w:tc>
+        <w:tc>
+          <w:tcPr>
+            <w:tcW w:w="1585" w:type="dxa"/>
+          </w:tcPr>
+          <w:p>
+            <w:pPr>
+              <w:jc w:val="center"/>
+              <w:rPr>
+                <w:rFonts w:ascii="Wingdings" w:hAnsi="Wingdings"/>
+                <w:sz w:val="56"/>
+                <w:szCs w:val="56"/>
+              </w:rPr>
+            </w:pPr>
+            <w:r>
+              <w:rPr>
+                <w:rFonts w:ascii="Wingdings" w:hAnsi="Wingdings"/>
+                <w:sz w:val="56"/>
+                <w:szCs w:val="56"/>
+              </w:rPr>
+              <w:t>.</w:t>
+            </w:r>
+          </w:p>
+        </w:tc>
+        <w:tc>
+          <w:tcPr>
+            <w:tcW w:w="1586" w:type="dxa"/>
+          </w:tcPr>
+          <w:p>
+            <w:pPr>
+              <w:jc w:val="center"/>
+              <w:rPr>
+                <w:rFonts w:ascii="Wingdings" w:hAnsi="Wingdings"/>
+                <w:sz w:val="56"/>
+                <w:szCs w:val="56"/>
+              </w:rPr>
+            </w:pPr>
+            <w:r>
+              <w:rPr>
+                <w:rFonts w:ascii="Wingdings" w:hAnsi="Wingdings"/>
+                <w:sz w:val="56"/>
+                <w:szCs w:val="56"/>
+              </w:rPr>
+              <w:t>,</w:t>
+            </w:r>
+          </w:p>
+        </w:tc>
+        <w:tc>
+          <w:tcPr>
+            <w:tcW w:w="1586" w:type="dxa"/>
+          </w:tcPr>
+          <w:p>
+            <w:pPr>
+              <w:jc w:val="center"/>
+              <w:rPr>
+                <w:rFonts w:ascii="Wingdings" w:hAnsi="Wingdings"/>
+                <w:sz w:val="56"/>
+                <w:szCs w:val="56"/>
+              </w:rPr>
+            </w:pPr>
+            <w:r>
+              <w:rPr>
+                <w:rFonts w:ascii="Wingdings" w:hAnsi="Wingdings"/>
+                <w:sz w:val="56"/>
+                <w:szCs w:val="56"/>
+              </w:rPr>
+              <w:t>T</w:t>
+            </w:r>
+          </w:p>
+        </w:tc>
+      </w:tr>
+      <w:tr>
+        <w:trPr>
+          <w:trHeight w:val="1013"/>
+        </w:trPr>
+        <w:tc>
+          <w:tcPr>
+            <w:tcW w:w="1585" w:type="dxa"/>
+          </w:tcPr>
+          <w:p>
+            <w:pPr>
+              <w:jc w:val="center"/>
+              <w:rPr>
+                <w:rFonts w:ascii="Wingdings" w:hAnsi="Wingdings"/>
+                <w:sz w:val="56"/>
+                <w:szCs w:val="56"/>
+              </w:rPr>
+            </w:pPr>
+            <w:r>
+              <w:rPr>
+                <w:rFonts w:ascii="Wingdings" w:hAnsi="Wingdings"/>
+                <w:sz w:val="56"/>
+                <w:szCs w:val="56"/>
+              </w:rPr>
+              <w:t>.</w:t>
+            </w:r>
+          </w:p>
+        </w:tc>
+        <w:tc>
+          <w:tcPr>
+            <w:tcW w:w="1585" w:type="dxa"/>
+          </w:tcPr>
+          <w:p>
+            <w:pPr>
+              <w:jc w:val="center"/>
+              <w:rPr>
+                <w:rFonts w:ascii="Wingdings" w:hAnsi="Wingdings"/>
+                <w:sz w:val="56"/>
+                <w:szCs w:val="56"/>
+              </w:rPr>
+            </w:pPr>
+            <w:r>
+              <w:rPr>
+                <w:rFonts w:ascii="Wingdings" w:hAnsi="Wingdings"/>
+                <w:sz w:val="56"/>
+                <w:szCs w:val="56"/>
+              </w:rPr>
+              <w:t>d</w:t>
+            </w:r>
+          </w:p>
+        </w:tc>
+        <w:tc>
+          <w:tcPr>
+            <w:tcW w:w="1585" w:type="dxa"/>
+          </w:tcPr>
+          <w:p>
+            <w:pPr>
+              <w:jc w:val="center"/>
+              <w:rPr>
+                <w:rFonts w:ascii="Wingdings" w:hAnsi="Wingdings"/>
+                <w:sz w:val="56"/>
+                <w:szCs w:val="56"/>
+              </w:rPr>
+            </w:pPr>
+            <w:r>
+              <w:rPr>
+                <w:rFonts w:ascii="Wingdings" w:hAnsi="Wingdings"/>
+                <w:sz w:val="56"/>
+                <w:szCs w:val="56"/>
+              </w:rPr>
+              <w:t>-</w:t>
+            </w:r>
+          </w:p>
+        </w:tc>
+        <w:tc>
+          <w:tcPr>
+            <w:tcW w:w="1585" w:type="dxa"/>
+          </w:tcPr>
+          <w:p>
+            <w:pPr>
+              <w:jc w:val="center"/>
+              <w:rPr>
+                <w:rFonts w:ascii="Wingdings" w:hAnsi="Wingdings"/>
+                <w:sz w:val="56"/>
+                <w:szCs w:val="56"/>
+              </w:rPr>
+            </w:pPr>
+            <w:r>
+              <w:rPr>
+                <w:rFonts w:ascii="Wingdings" w:hAnsi="Wingdings"/>
+                <w:sz w:val="56"/>
+                <w:szCs w:val="56"/>
+              </w:rPr>
+              <w:t>f</w:t>
+            </w:r>
+          </w:p>
+        </w:tc>
+        <w:tc>
+          <w:tcPr>
+            <w:tcW w:w="1586" w:type="dxa"/>
+          </w:tcPr>
+          <w:p>
+            <w:pPr>
+              <w:jc w:val="center"/>
+              <w:rPr>
+                <w:rFonts w:ascii="Wingdings" w:hAnsi="Wingdings"/>
+                <w:sz w:val="56"/>
+                <w:szCs w:val="56"/>
+              </w:rPr>
+            </w:pPr>
+            <w:r>
+              <w:rPr>
+                <w:rFonts w:ascii="Wingdings" w:hAnsi="Wingdings"/>
+                <w:sz w:val="56"/>
+                <w:szCs w:val="56"/>
+              </w:rPr>
+              <w:t>o</w:t>
+            </w:r>
+          </w:p>
+        </w:tc>
+        <w:tc>
+          <w:tcPr>
+            <w:tcW w:w="1586" w:type="dxa"/>
+          </w:tcPr>
+          <w:p>
+            <w:pPr>
+              <w:jc w:val="center"/>
+              <w:rPr>
+                <w:rFonts w:ascii="Wingdings" w:hAnsi="Wingdings"/>
+                <w:sz w:val="56"/>
+                <w:szCs w:val="56"/>
+              </w:rPr>
+            </w:pPr>
+            <w:r>
+              <w:rPr>
+                <w:rFonts w:ascii="Wingdings" w:hAnsi="Wingdings"/>
+                <w:sz w:val="56"/>
+                <w:szCs w:val="56"/>
+              </w:rPr>
+              <w:t>E</w:t>
+            </w:r>
+          </w:p>
+        </w:tc>
+      </w:tr>
+      <w:tr>
+        <w:trPr>
+          <w:trHeight w:val="1013"/>
+        </w:trPr>
+        <w:tc>
+          <w:tcPr>
+            <w:tcW w:w="1585" w:type="dxa"/>
+          </w:tcPr>
+          <w:p>
+            <w:pPr>
+              <w:jc w:val="center"/>
+              <w:rPr>
+                <w:rFonts w:ascii="Wingdings" w:hAnsi="Wingdings"/>
+                <w:sz w:val="56"/>
+                <w:szCs w:val="56"/>
+              </w:rPr>
+            </w:pPr>
+            <w:r>
+              <w:rPr>
+                <w:rFonts w:ascii="Wingdings" w:hAnsi="Wingdings"/>
+                <w:sz w:val="56"/>
+                <w:szCs w:val="56"/>
+              </w:rPr>
+              <w:t>C</w:t>
+            </w:r>
+          </w:p>
+        </w:tc>
+        <w:tc>
+          <w:tcPr>
+            <w:tcW w:w="1585" w:type="dxa"/>
+          </w:tcPr>
+          <w:p>
+            <w:pPr>
+              <w:jc w:val="center"/>
+              <w:rPr>
+                <w:rFonts w:ascii="Wingdings" w:hAnsi="Wingdings"/>
+                <w:sz w:val="56"/>
+                <w:szCs w:val="56"/>
+              </w:rPr>
+            </w:pPr>
+            <w:r>
+              <w:rPr>
+                <w:rFonts w:ascii="Wingdings" w:hAnsi="Wingdings"/>
+                <w:sz w:val="56"/>
+                <w:szCs w:val="56"/>
+              </w:rPr>
+              <w:t>C</w:t>
+            </w:r>
+          </w:p>
+        </w:tc>
+        <w:tc>
+          <w:tcPr>
+            <w:tcW w:w="1585" w:type="dxa"/>
+          </w:tcPr>
+          <w:p>
+            <w:pPr>
+              <w:jc w:val="center"/>
+              <w:rPr>
+                <w:rFonts w:ascii="Wingdings" w:hAnsi="Wingdings"/>
+                <w:sz w:val="56"/>
+                <w:szCs w:val="56"/>
+              </w:rPr>
+            </w:pPr>
+            <w:r>
+              <w:rPr>
+                <w:rFonts w:ascii="Wingdings" w:hAnsi="Wingdings"/>
+                <w:sz w:val="56"/>
+                <w:szCs w:val="56"/>
+              </w:rPr>
+              <w:t>R</w:t>
+            </w:r>
+          </w:p>
+        </w:tc>
+        <w:tc>
+          <w:tcPr>
+            <w:tcW w:w="1585" w:type="dxa"/>
+          </w:tcPr>
+          <w:p>
+            <w:pPr>
+              <w:jc w:val="center"/>
+              <w:rPr>
+                <w:rFonts w:ascii="Wingdings" w:hAnsi="Wingdings"/>
+                <w:sz w:val="56"/>
+                <w:szCs w:val="56"/>
+              </w:rPr>
+            </w:pPr>
+            <w:r>
+              <w:rPr>
+                <w:rFonts w:ascii="Wingdings" w:hAnsi="Wingdings"/>
+                <w:sz w:val="56"/>
+                <w:szCs w:val="56"/>
+              </w:rPr>
+              <w:t>S</w:t>
+            </w:r>
+          </w:p>
+        </w:tc>
+        <w:tc>
+          <w:tcPr>
+            <w:tcW w:w="1586" w:type="dxa"/>
+          </w:tcPr>
+          <w:p>
+            <w:pPr>
+              <w:jc w:val="center"/>
+              <w:rPr>
+                <w:rFonts w:ascii="Wingdings" w:hAnsi="Wingdings"/>
+                <w:sz w:val="56"/>
+                <w:szCs w:val="56"/>
+              </w:rPr>
+            </w:pPr>
+            <w:r>
+              <w:rPr>
+                <w:rFonts w:ascii="Wingdings" w:hAnsi="Wingdings"/>
+                <w:sz w:val="56"/>
+                <w:szCs w:val="56"/>
+              </w:rPr>
+              <w:t>c</w:t>
+            </w:r>
+          </w:p>
+        </w:tc>
+        <w:tc>
+          <w:tcPr>
+            <w:tcW w:w="1586" w:type="dxa"/>
+          </w:tcPr>
+          <w:p>
+            <w:pPr>
+              <w:jc w:val="center"/>
+              <w:rPr>
+                <w:rFonts w:ascii="Wingdings" w:hAnsi="Wingdings"/>
+                <w:sz w:val="56"/>
+                <w:szCs w:val="56"/>
+              </w:rPr>
+            </w:pPr>
+            <w:r>
+              <w:rPr>
+                <w:rFonts w:ascii="Wingdings" w:hAnsi="Wingdings"/>
+                <w:sz w:val="56"/>
+                <w:szCs w:val="56"/>
+              </w:rPr>
+              <w:t>L</w:t>
+            </w:r>
+          </w:p>
+        </w:tc>
+      </w:tr>
+      <w:tr>
+        <w:trPr>
+          <w:trHeight w:val="990"/>
+        </w:trPr>
+        <w:tc>
+          <w:tcPr>
+            <w:tcW w:w="1585" w:type="dxa"/>
+          </w:tcPr>
+          <w:p>
+            <w:pPr>
+              <w:jc w:val="center"/>
+              <w:rPr>
+                <w:rFonts w:ascii="Wingdings" w:hAnsi="Wingdings"/>
+                <w:sz w:val="56"/>
+                <w:szCs w:val="56"/>
+              </w:rPr>
+            </w:pPr>
+            <w:r>
+              <w:rPr>
+                <w:rFonts w:ascii="Wingdings" w:hAnsi="Wingdings"/>
+                <w:sz w:val="56"/>
+                <w:szCs w:val="56"/>
+              </w:rPr>
+              <w:t>b</w:t>
+            </w:r>
+          </w:p>
+        </w:tc>
+        <w:tc>
+          <w:tcPr>
+            <w:tcW w:w="1585" w:type="dxa"/>
+          </w:tcPr>
+          <w:p>
+            <w:pPr>
+              <w:jc w:val="center"/>
+              <w:rPr>
+                <w:rFonts w:ascii="Wingdings" w:hAnsi="Wingdings"/>
+                <w:sz w:val="56"/>
+                <w:szCs w:val="56"/>
+              </w:rPr>
+            </w:pPr>
+            <w:r>
+              <w:rPr>
+                <w:rFonts w:ascii="Wingdings" w:hAnsi="Wingdings"/>
+                <w:sz w:val="56"/>
+                <w:szCs w:val="56"/>
+              </w:rPr>
+              <w:t>S</w:t>
+            </w:r>
+          </w:p>
+        </w:tc>
+        <w:tc>
+          <w:tcPr>
+            <w:tcW w:w="1585" w:type="dxa"/>
+          </w:tcPr>
+          <w:p>
+            <w:pPr>
+              <w:jc w:val="center"/>
+              <w:rPr>
+                <w:rFonts w:ascii="Wingdings" w:hAnsi="Wingdings"/>
+                <w:sz w:val="56"/>
+                <w:szCs w:val="56"/>
+              </w:rPr>
+            </w:pPr>
+            <w:r>
+              <w:rPr>
+                <w:rFonts w:ascii="Wingdings" w:hAnsi="Wingdings"/>
+                <w:sz w:val="56"/>
+                <w:szCs w:val="56"/>
+              </w:rPr>
+              <w:t>d</w:t>
+            </w:r>
+          </w:p>
+        </w:tc>
+        <w:tc>
+          <w:tcPr>
+            <w:tcW w:w="1585" w:type="dxa"/>
+          </w:tcPr>
+          <w:p>
+            <w:pPr>
+              <w:jc w:val="center"/>
+              <w:rPr>
+                <w:rFonts w:ascii="Wingdings" w:hAnsi="Wingdings"/>
+                <w:sz w:val="56"/>
+                <w:szCs w:val="56"/>
+              </w:rPr>
+            </w:pPr>
+            <w:r>
+              <w:rPr>
+                <w:rFonts w:ascii="Wingdings" w:hAnsi="Wingdings"/>
+                <w:sz w:val="56"/>
+                <w:szCs w:val="56"/>
+              </w:rPr>
+              <w:t>M</w:t>
+            </w:r>
+          </w:p>
+        </w:tc>
+        <w:tc>
+          <w:tcPr>
+            <w:tcW w:w="1586" w:type="dxa"/>
+          </w:tcPr>
+          <w:p>
+            <w:pPr>
+              <w:jc w:val="center"/>
+              <w:rPr>
+                <w:rFonts w:ascii="Wingdings" w:hAnsi="Wingdings"/>
+                <w:sz w:val="56"/>
+                <w:szCs w:val="56"/>
+              </w:rPr>
+            </w:pPr>
+            <w:r>
+              <w:rPr>
+                <w:rFonts w:ascii="Wingdings" w:hAnsi="Wingdings"/>
+                <w:sz w:val="56"/>
+                <w:szCs w:val="56"/>
+              </w:rPr>
+              <w:t>g</w:t>
+            </w:r>
+          </w:p>
+        </w:tc>
+        <w:tc>
+          <w:tcPr>
+            <w:tcW w:w="1586" w:type="dxa"/>
+          </w:tcPr>
+          <w:p>
+            <w:pPr>
+              <w:jc w:val="center"/>
+              <w:rPr>
+                <w:rFonts w:ascii="Wingdings" w:hAnsi="Wingdings"/>
+                <w:sz w:val="56"/>
+                <w:szCs w:val="56"/>
+              </w:rPr>
+            </w:pPr>
+            <w:r>
+              <w:rPr>
+                <w:rFonts w:ascii="Wingdings" w:hAnsi="Wingdings"/>
+                <w:sz w:val="56"/>
+                <w:szCs w:val="56"/>
+              </w:rPr>
+              <w:t>/</w:t>
+            </w:r>
+          </w:p>
+        </w:tc>
+      </w:tr>
+    </w:tbl>
+    <w:p>
+      <w:pPr>
+        <w:shd w:val="clear" w:color="auto" w:fill="FFFFFF"/>
+        <w:spacing w:after="0" w:line="360" w:lineRule="auto"/>
+        <w:outlineLvl w:val="1"/>
+        <w:rPr>
+          <w:rFonts w:ascii="Special Elite" w:eastAsia="Times New Roman" w:hAnsi="Special Elite" w:cs="Times New Roman"/>
+          <w:b/>
+          <w:bCs/>
+          <w:color w:val="222222"/>
+          <w:sz w:val="36"/>
+          <w:szCs w:val="36"/>
+          <w:u w:val="single"/>
+        </w:rPr>
+      </w:pPr>
+      <w:proofErr w:type="gramStart"/>
+      <w:r>
+        <w:rPr>
+          <w:rFonts w:ascii="Special Elite" w:eastAsia="Times New Roman" w:hAnsi="Special Elite" w:cs="Times New Roman"/>
+          <w:b/>
+          <w:bCs/>
+          <w:color w:val="222222"/>
+          <w:sz w:val="36"/>
+          <w:szCs w:val="36"/>
+          <w:u w:val="single"/>
+        </w:rPr>
+        <w:t>On the Subject of Keypads</w:t>
+      </w:r>
+      <w:proofErr w:type="gramEnd"/>
+    </w:p>
+    <w:p>
+      <w:pPr>
+        <w:shd w:val="clear" w:color="auto" w:fill="FFFFFF"/>
+        <w:spacing w:before="120" w:after="240" w:line="360" w:lineRule="auto"/>
+        <w:rPr>
+          <w:rFonts w:ascii="Special Elite" w:eastAsia="Times New Roman" w:hAnsi="Special Elite" w:cs="Times New Roman"/>
+          <w:i/>
+          <w:iCs/>
+          <w:color w:val="222222"/>
+          <w:sz w:val="18"/>
+          <w:szCs w:val="18"/>
+        </w:rPr>
+      </w:pPr>
+      <w:proofErr w:type="gramStart"/>
+      <w:r>
+        <w:rPr>
+          <w:rFonts w:ascii="Special Elite" w:eastAsia="Times New Roman" w:hAnsi="Special Elite" w:cs="Times New Roman"/>
+          <w:i/>
+          <w:iCs/>
+          <w:color w:val="222222"/>
+          <w:sz w:val="18"/>
+          <w:szCs w:val="18"/>
+        </w:rPr>
+        <w:t>I'm</w:t>
+      </w:r>
+      <w:proofErr w:type="gramEnd"/>
+      <w:r>
+        <w:rPr>
+          <w:rFonts w:ascii="Special Elite" w:eastAsia="Times New Roman" w:hAnsi="Special Elite" w:cs="Times New Roman"/>
+          <w:i/>
+          <w:iCs/>
+          <w:color w:val="222222"/>
+          <w:sz w:val="18"/>
+          <w:szCs w:val="18"/>
+        </w:rPr>
+        <w:t xml:space="preserve"> not sure what these symbols are, but I suspect they have something to do with occult.</w:t>
+      </w:r>
+    </w:p>
+    <w:p>
+      <w:pPr>
+        <w:numPr>
+          <w:ilvl w:val="0"/>
+          <w:numId w:val="5"/>
+        </w:numPr>
+        <w:shd w:val="clear" w:color="auto" w:fill="FFFFFF"/>
+        <w:spacing w:before="100" w:beforeAutospacing="1" w:after="100" w:afterAutospacing="1" w:line="360" w:lineRule="auto"/>
+        <w:rPr>
+          <w:rFonts w:ascii="Special Elite" w:eastAsia="Times New Roman" w:hAnsi="Special Elite" w:cs="Times New Roman"/>
+          <w:color w:val="222222"/>
+          <w:sz w:val="24"/>
+          <w:szCs w:val="24"/>
+        </w:rPr>
+      </w:pPr>
+      <w:r>
+        <w:rPr>
+          <w:rFonts w:ascii="Special Elite" w:eastAsia="Times New Roman" w:hAnsi="Special Elite" w:cs="Times New Roman"/>
+          <w:color w:val="222222"/>
+          <w:sz w:val="24"/>
+          <w:szCs w:val="24"/>
+        </w:rPr>
+        <w:t>Only one column below has all four of the symbols from the keypad.</w:t>
+      </w:r>
+    </w:p>
+    <w:p>
+      <w:pPr>
+        <w:numPr>
+          <w:ilvl w:val="0"/>
+          <w:numId w:val="5"/>
+        </w:numPr>
+        <w:shd w:val="clear" w:color="auto" w:fill="FFFFFF"/>
+        <w:spacing w:before="100" w:beforeAutospacing="1" w:after="100" w:afterAutospacing="1" w:line="360" w:lineRule="auto"/>
+        <w:rPr>
+          <w:rFonts w:ascii="Special Elite" w:eastAsia="Times New Roman" w:hAnsi="Special Elite" w:cs="Times New Roman"/>
+          <w:color w:val="222222"/>
+          <w:sz w:val="24"/>
+          <w:szCs w:val="24"/>
+        </w:rPr>
+      </w:pPr>
+      <w:r>
+        <w:rPr>
+          <w:rFonts w:ascii="Special Elite" w:eastAsia="Times New Roman" w:hAnsi="Special Elite" w:cs="Times New Roman"/>
+          <w:color w:val="222222"/>
+          <w:sz w:val="24"/>
+          <w:szCs w:val="24"/>
+        </w:rPr>
+        <w:t>Press the four buttons in the order their symbols appear from top to bottom within that column.</w:t>
+      </w:r>
+    </w:p>
+    <w:p>
+      <w:pPr>
+        <w:rPr>
+          <w:rFonts w:ascii="Special Elite" w:hAnsi="Special Elite"/>
+          <w:sz w:val="24"/>
+          <w:szCs w:val="24"/>
+        </w:rPr>
+      </w:pPr>
+    </w:p>
+    <w:p>
+      <w:pPr>
+        <w:pStyle w:val="ListParagraph"/>
+        <w:autoSpaceDE w:val="0"/>
+        <w:autoSpaceDN w:val="0"/>
+        <w:adjustRightInd w:val="0"/>
+        <w:spacing w:after="0" w:line="360" w:lineRule="auto"/>
+        <w:rPr>
+          <w:rFonts w:ascii="Special Elite" w:hAnsi="Special Elite" w:cs="SpecialElite-Regular"/>
+        </w:rPr>
+      </w:pPr>
     </w:p>
     <w:sectPr>
-      <w:headerReference w:type="first" r:id="rId19"/>
+      <w:headerReference w:type="default" r:id="rId19"/>
+      <w:headerReference w:type="first" r:id="rId20"/>
       <w:pgSz w:w="12240" w:h="15840"/>
       <w:pgMar w:top="1440" w:right="1440" w:bottom="1440" w:left="1440" w:header="720" w:footer="720" w:gutter="0"/>
       <w:cols w:space="720"/>
@@ -2153,6 +2982,7 @@
         <w:docPartUnique/>
       </w:docPartObj>
     </w:sdtPr>
+    <w:sdtEndPr/>
     <w:sdtContent>
       <w:sdt>
         <w:sdtPr>
@@ -2165,6 +2995,7 @@
             <w:docPartUnique/>
           </w:docPartObj>
         </w:sdtPr>
+        <w:sdtEndPr/>
         <w:sdtContent>
           <w:p>
             <w:pPr>
@@ -2351,6 +3182,7 @@
             <w:docPartUnique/>
           </w:docPartObj>
         </w:sdtPr>
+        <w:sdtEndPr/>
         <w:sdtContent>
           <w:p>
             <w:pPr>
@@ -2528,6 +3360,7 @@
         <w:docPartUnique/>
       </w:docPartObj>
     </w:sdtPr>
+    <w:sdtEndPr/>
     <w:sdtContent>
       <w:p>
         <w:pPr>
@@ -2583,6 +3416,7 @@
         <w:docPartUnique/>
       </w:docPartObj>
     </w:sdtPr>
+    <w:sdtEndPr/>
     <w:sdtContent>
       <w:p>
         <w:pPr>
@@ -2647,6 +3481,7 @@
         <w:docPartUnique/>
       </w:docPartObj>
     </w:sdtPr>
+    <w:sdtEndPr/>
     <w:sdtContent>
       <w:p>
         <w:pPr>
@@ -2697,6 +3532,44 @@
 
 <file path=word/header8.xml><?xml version="1.0" encoding="utf-8"?>
 <w:hdr xmlns:wpc="http://schemas.microsoft.com/office/word/2010/wordprocessingCanvas" xmlns:cx="http://schemas.microsoft.com/office/drawing/2014/chartex" xmlns:cx1="http://schemas.microsoft.com/office/drawing/2015/9/8/chartex" xmlns:cx2="http://schemas.microsoft.com/office/drawing/2015/10/21/chartex" xmlns:cx3="http://schemas.microsoft.com/office/drawing/2016/5/9/chartex" xmlns:cx4="http://schemas.microsoft.com/office/drawing/2016/5/10/chartex" xmlns:cx5="http://schemas.microsoft.com/office/drawing/2016/5/11/chartex" xmlns:cx6="http://schemas.microsoft.com/office/drawing/2016/5/12/chartex" xmlns:cx7="http://schemas.microsoft.com/office/drawing/2016/5/13/chartex" xmlns:cx8="http://schemas.microsoft.com/office/drawing/2016/5/14/chartex" xmlns:mc="http://schemas.openxmlformats.org/markup-compatibility/2006" xmlns:aink="http://schemas.microsoft.com/office/drawing/2016/ink" xmlns:am3d="http://schemas.microsoft.com/office/drawing/2017/model3d" xmlns:o="urn:schemas-microsoft-com:office:office" xmlns:r="http://schemas.openxmlformats.org/officeDocument/2006/relationships" xmlns:m="http://schemas.openxmlformats.org/officeDocument/2006/math" xmlns:v="urn:schemas-microsoft-com:vml" xmlns:wp14="http://schemas.microsoft.com/office/word/2010/wordprocessingDrawing" xmlns:wp="http://schemas.openxmlformats.org/drawingml/2006/wordprocessingDrawing" xmlns:w10="urn:schemas-microsoft-com:office:word" xmlns:w="http://schemas.openxmlformats.org/wordprocessingml/2006/main" xmlns:w14="http://schemas.microsoft.com/office/word/2010/wordml" xmlns:w15="http://schemas.microsoft.com/office/word/2012/wordml" xmlns:w16cex="http://schemas.microsoft.com/office/word/2018/wordml/cex" xmlns:w16cid="http://schemas.microsoft.com/office/word/2016/wordml/cid" xmlns:w16="http://schemas.microsoft.com/office/word/2018/wordml" xmlns:w16sdtdh="http://schemas.microsoft.com/office/word/2020/wordml/sdtdatahash" xmlns:w16se="http://schemas.microsoft.com/office/word/2015/wordml/symex" xmlns:wpg="http://schemas.microsoft.com/office/word/2010/wordprocessingGroup" xmlns:wpi="http://schemas.microsoft.com/office/word/2010/wordprocessingInk" xmlns:wne="http://schemas.microsoft.com/office/word/2006/wordml" xmlns:wps="http://schemas.microsoft.com/office/word/2010/wordprocessingShape" mc:Ignorable="w14 w15 w16se w16cid w16 w16cex w16sdtdh wp14">
+  <w:sdt>
+    <w:sdtPr>
+      <w:id w:val="-276722408"/>
+      <w:docPartObj>
+        <w:docPartGallery w:val="Page Numbers (Top of Page)"/>
+        <w:docPartUnique/>
+      </w:docPartObj>
+    </w:sdtPr>
+    <w:sdtContent>
+      <w:p>
+        <w:pPr>
+          <w:pStyle w:val="Header"/>
+          <w:jc w:val="right"/>
+        </w:pPr>
+        <w:r>
+          <w:rPr>
+            <w:rFonts w:ascii="Special Elite" w:hAnsi="Special Elite"/>
+          </w:rPr>
+          <w:t>Keypad</w:t>
+        </w:r>
+      </w:p>
+    </w:sdtContent>
+  </w:sdt>
+  <w:p>
+    <w:pPr>
+      <w:pStyle w:val="Header"/>
+      <w:rPr>
+        <w:rFonts w:ascii="Special Elite" w:hAnsi="Special Elite"/>
+        <w:sz w:val="24"/>
+        <w:szCs w:val="24"/>
+      </w:rPr>
+    </w:pPr>
+  </w:p>
+</w:hdr>
+</file>
+
+<file path=word/header9.xml><?xml version="1.0" encoding="utf-8"?>
+<w:hdr xmlns:wpc="http://schemas.microsoft.com/office/word/2010/wordprocessingCanvas" xmlns:cx="http://schemas.microsoft.com/office/drawing/2014/chartex" xmlns:cx1="http://schemas.microsoft.com/office/drawing/2015/9/8/chartex" xmlns:cx2="http://schemas.microsoft.com/office/drawing/2015/10/21/chartex" xmlns:cx3="http://schemas.microsoft.com/office/drawing/2016/5/9/chartex" xmlns:cx4="http://schemas.microsoft.com/office/drawing/2016/5/10/chartex" xmlns:cx5="http://schemas.microsoft.com/office/drawing/2016/5/11/chartex" xmlns:cx6="http://schemas.microsoft.com/office/drawing/2016/5/12/chartex" xmlns:cx7="http://schemas.microsoft.com/office/drawing/2016/5/13/chartex" xmlns:cx8="http://schemas.microsoft.com/office/drawing/2016/5/14/chartex" xmlns:mc="http://schemas.openxmlformats.org/markup-compatibility/2006" xmlns:aink="http://schemas.microsoft.com/office/drawing/2016/ink" xmlns:am3d="http://schemas.microsoft.com/office/drawing/2017/model3d" xmlns:o="urn:schemas-microsoft-com:office:office" xmlns:r="http://schemas.openxmlformats.org/officeDocument/2006/relationships" xmlns:m="http://schemas.openxmlformats.org/officeDocument/2006/math" xmlns:v="urn:schemas-microsoft-com:vml" xmlns:wp14="http://schemas.microsoft.com/office/word/2010/wordprocessingDrawing" xmlns:wp="http://schemas.openxmlformats.org/drawingml/2006/wordprocessingDrawing" xmlns:w10="urn:schemas-microsoft-com:office:word" xmlns:w="http://schemas.openxmlformats.org/wordprocessingml/2006/main" xmlns:w14="http://schemas.microsoft.com/office/word/2010/wordml" xmlns:w15="http://schemas.microsoft.com/office/word/2012/wordml" xmlns:w16cex="http://schemas.microsoft.com/office/word/2018/wordml/cex" xmlns:w16cid="http://schemas.microsoft.com/office/word/2016/wordml/cid" xmlns:w16="http://schemas.microsoft.com/office/word/2018/wordml" xmlns:w16sdtdh="http://schemas.microsoft.com/office/word/2020/wordml/sdtdatahash" xmlns:w16se="http://schemas.microsoft.com/office/word/2015/wordml/symex" xmlns:wpg="http://schemas.microsoft.com/office/word/2010/wordprocessingGroup" xmlns:wpi="http://schemas.microsoft.com/office/word/2010/wordprocessingInk" xmlns:wne="http://schemas.microsoft.com/office/word/2006/wordml" xmlns:wps="http://schemas.microsoft.com/office/word/2010/wordprocessingShape" mc:Ignorable="w14 w15 w16se w16cid w16 w16cex w16sdtdh wp14">
   <w:p>
     <w:pPr>
       <w:pStyle w:val="Header"/>
@@ -3093,6 +3966,155 @@
       </w:pPr>
     </w:lvl>
   </w:abstractNum>
+  <w:abstractNum w:abstractNumId="4" w15:restartNumberingAfterBreak="0">
+    <w:nsid w:val="60FF544D"/>
+    <w:multiLevelType w:val="multilevel"/>
+    <w:tmpl w:val="CE4A97DA"/>
+    <w:lvl w:ilvl="0">
+      <w:start w:val="1"/>
+      <w:numFmt w:val="bullet"/>
+      <w:lvlText w:val=""/>
+      <w:lvlJc w:val="left"/>
+      <w:pPr>
+        <w:tabs>
+          <w:tab w:val="num" w:pos="720"/>
+        </w:tabs>
+        <w:ind w:left="720" w:hanging="360"/>
+      </w:pPr>
+      <w:rPr>
+        <w:rFonts w:ascii="Symbol" w:hAnsi="Symbol" w:hint="default"/>
+        <w:sz w:val="20"/>
+      </w:rPr>
+    </w:lvl>
+    <w:lvl w:ilvl="1" w:tentative="1">
+      <w:start w:val="1"/>
+      <w:numFmt w:val="bullet"/>
+      <w:lvlText w:val="o"/>
+      <w:lvlJc w:val="left"/>
+      <w:pPr>
+        <w:tabs>
+          <w:tab w:val="num" w:pos="1440"/>
+        </w:tabs>
+        <w:ind w:left="1440" w:hanging="360"/>
+      </w:pPr>
+      <w:rPr>
+        <w:rFonts w:ascii="Courier New" w:hAnsi="Courier New" w:hint="default"/>
+        <w:sz w:val="20"/>
+      </w:rPr>
+    </w:lvl>
+    <w:lvl w:ilvl="2" w:tentative="1">
+      <w:start w:val="1"/>
+      <w:numFmt w:val="bullet"/>
+      <w:lvlText w:val=""/>
+      <w:lvlJc w:val="left"/>
+      <w:pPr>
+        <w:tabs>
+          <w:tab w:val="num" w:pos="2160"/>
+        </w:tabs>
+        <w:ind w:left="2160" w:hanging="360"/>
+      </w:pPr>
+      <w:rPr>
+        <w:rFonts w:ascii="Wingdings" w:hAnsi="Wingdings" w:hint="default"/>
+        <w:sz w:val="20"/>
+      </w:rPr>
+    </w:lvl>
+    <w:lvl w:ilvl="3" w:tentative="1">
+      <w:start w:val="1"/>
+      <w:numFmt w:val="bullet"/>
+      <w:lvlText w:val=""/>
+      <w:lvlJc w:val="left"/>
+      <w:pPr>
+        <w:tabs>
+          <w:tab w:val="num" w:pos="2880"/>
+        </w:tabs>
+        <w:ind w:left="2880" w:hanging="360"/>
+      </w:pPr>
+      <w:rPr>
+        <w:rFonts w:ascii="Wingdings" w:hAnsi="Wingdings" w:hint="default"/>
+        <w:sz w:val="20"/>
+      </w:rPr>
+    </w:lvl>
+    <w:lvl w:ilvl="4" w:tentative="1">
+      <w:start w:val="1"/>
+      <w:numFmt w:val="bullet"/>
+      <w:lvlText w:val=""/>
+      <w:lvlJc w:val="left"/>
+      <w:pPr>
+        <w:tabs>
+          <w:tab w:val="num" w:pos="3600"/>
+        </w:tabs>
+        <w:ind w:left="3600" w:hanging="360"/>
+      </w:pPr>
+      <w:rPr>
+        <w:rFonts w:ascii="Wingdings" w:hAnsi="Wingdings" w:hint="default"/>
+        <w:sz w:val="20"/>
+      </w:rPr>
+    </w:lvl>
+    <w:lvl w:ilvl="5" w:tentative="1">
+      <w:start w:val="1"/>
+      <w:numFmt w:val="bullet"/>
+      <w:lvlText w:val=""/>
+      <w:lvlJc w:val="left"/>
+      <w:pPr>
+        <w:tabs>
+          <w:tab w:val="num" w:pos="4320"/>
+        </w:tabs>
+        <w:ind w:left="4320" w:hanging="360"/>
+      </w:pPr>
+      <w:rPr>
+        <w:rFonts w:ascii="Wingdings" w:hAnsi="Wingdings" w:hint="default"/>
+        <w:sz w:val="20"/>
+      </w:rPr>
+    </w:lvl>
+    <w:lvl w:ilvl="6" w:tentative="1">
+      <w:start w:val="1"/>
+      <w:numFmt w:val="bullet"/>
+      <w:lvlText w:val=""/>
+      <w:lvlJc w:val="left"/>
+      <w:pPr>
+        <w:tabs>
+          <w:tab w:val="num" w:pos="5040"/>
+        </w:tabs>
+        <w:ind w:left="5040" w:hanging="360"/>
+      </w:pPr>
+      <w:rPr>
+        <w:rFonts w:ascii="Wingdings" w:hAnsi="Wingdings" w:hint="default"/>
+        <w:sz w:val="20"/>
+      </w:rPr>
+    </w:lvl>
+    <w:lvl w:ilvl="7" w:tentative="1">
+      <w:start w:val="1"/>
+      <w:numFmt w:val="bullet"/>
+      <w:lvlText w:val=""/>
+      <w:lvlJc w:val="left"/>
+      <w:pPr>
+        <w:tabs>
+          <w:tab w:val="num" w:pos="5760"/>
+        </w:tabs>
+        <w:ind w:left="5760" w:hanging="360"/>
+      </w:pPr>
+      <w:rPr>
+        <w:rFonts w:ascii="Wingdings" w:hAnsi="Wingdings" w:hint="default"/>
+        <w:sz w:val="20"/>
+      </w:rPr>
+    </w:lvl>
+    <w:lvl w:ilvl="8" w:tentative="1">
+      <w:start w:val="1"/>
+      <w:numFmt w:val="bullet"/>
+      <w:lvlText w:val=""/>
+      <w:lvlJc w:val="left"/>
+      <w:pPr>
+        <w:tabs>
+          <w:tab w:val="num" w:pos="6480"/>
+        </w:tabs>
+        <w:ind w:left="6480" w:hanging="360"/>
+      </w:pPr>
+      <w:rPr>
+        <w:rFonts w:ascii="Wingdings" w:hAnsi="Wingdings" w:hint="default"/>
+        <w:sz w:val="20"/>
+      </w:rPr>
+    </w:lvl>
+  </w:abstractNum>
   <w:num w:numId="1">
     <w:abstractNumId w:val="2"/>
   </w:num>
@@ -3104,6 +4126,9 @@
   </w:num>
   <w:num w:numId="4">
     <w:abstractNumId w:val="1"/>
+  </w:num>
+  <w:num w:numId="5">
+    <w:abstractNumId w:val="4"/>
   </w:num>
 </w:numbering>
 </file>
@@ -3554,6 +4579,7 @@
   <w:style w:type="character" w:default="1" w:styleId="DefaultParagraphFont">
     <w:name w:val="Default Paragraph Font"/>
     <w:uiPriority w:val="1"/>
+    <w:semiHidden/>
     <w:unhideWhenUsed/>
   </w:style>
   <w:style w:type="table" w:default="1" w:styleId="TableNormal">
@@ -3691,6 +4717,25 @@
     <w:link w:val="Footer"/>
     <w:uiPriority w:val="99"/>
     <w:rsid w:val="001D767C"/>
+  </w:style>
+  <w:style w:type="table" w:styleId="TableGrid">
+    <w:name w:val="Table Grid"/>
+    <w:basedOn w:val="TableNormal"/>
+    <w:uiPriority w:val="39"/>
+    <w:rsid w:val="000D1FEE"/>
+    <w:pPr>
+      <w:spacing w:after="0" w:line="240" w:lineRule="auto"/>
+    </w:pPr>
+    <w:tblPr>
+      <w:tblBorders>
+        <w:top w:val="single" w:sz="4" w:space="0" w:color="auto"/>
+        <w:left w:val="single" w:sz="4" w:space="0" w:color="auto"/>
+        <w:bottom w:val="single" w:sz="4" w:space="0" w:color="auto"/>
+        <w:right w:val="single" w:sz="4" w:space="0" w:color="auto"/>
+        <w:insideH w:val="single" w:sz="4" w:space="0" w:color="auto"/>
+        <w:insideV w:val="single" w:sz="4" w:space="0" w:color="auto"/>
+      </w:tblBorders>
+    </w:tblPr>
   </w:style>
 </w:styles>
 </file>

</xml_diff>

<commit_message>
Added Wires and Targeting instructions to the manual.
</commit_message>
<xml_diff>
--- a/BOMB DEFUSAL MANUAL.docx
+++ b/BOMB DEFUSAL MANUAL.docx
@@ -310,6 +310,7 @@
           <w:sz w:val="28"/>
           <w:szCs w:val="28"/>
         </w:rPr>
+        <w:lastRenderedPageBreak/>
         <w:tab/>
       </w:r>
     </w:p>
@@ -1345,31 +1346,7 @@
         <w:rPr>
           <w:rFonts w:ascii="Special Elite" w:hAnsi="Special Elite" w:cs="SpecialElite-Regular"/>
         </w:rPr>
-        <w:t xml:space="preserve">If the button says “Disarm”, do the opposite of </w:t>
-      </w:r>
-      <w:r>
-        <w:rPr>
-          <w:rFonts w:ascii="Special Elite" w:hAnsi="Special Elite" w:cs="SpecialElite-Regular"/>
-        </w:rPr>
-        <w:t>when</w:t>
-      </w:r>
-      <w:r>
-        <w:rPr>
-          <w:rFonts w:ascii="Special Elite" w:hAnsi="Special Elite" w:cs="SpecialElite-Regular"/>
-        </w:rPr>
-        <w:t xml:space="preserve"> the button sa</w:t>
-      </w:r>
-      <w:r>
-        <w:rPr>
-          <w:rFonts w:ascii="Special Elite" w:hAnsi="Special Elite" w:cs="SpecialElite-Regular"/>
-        </w:rPr>
-        <w:t>ys</w:t>
-      </w:r>
-      <w:r>
-        <w:rPr>
-          <w:rFonts w:ascii="Special Elite" w:hAnsi="Special Elite" w:cs="SpecialElite-Regular"/>
-        </w:rPr>
-        <w:t xml:space="preserve"> “Detonate”.</w:t>
+        <w:t>If the button says “Disarm”, do the opposite of when the button says “Detonate”.</w:t>
       </w:r>
     </w:p>
     <w:p>
@@ -3062,18 +3039,3387 @@
     </w:p>
     <w:p>
       <w:pPr>
+        <w:rPr>
+          <w:rFonts w:ascii="Special Elite" w:hAnsi="Special Elite" w:cs="SpecialElite-Regular"/>
+        </w:rPr>
+      </w:pPr>
+      <w:r>
+        <w:rPr>
+          <w:rFonts w:ascii="Special Elite" w:hAnsi="Special Elite" w:cs="SpecialElite-Regular"/>
+        </w:rPr>
+        <w:br w:type="page"/>
+      </w:r>
+    </w:p>
+    <w:p>
+      <w:pPr>
         <w:autoSpaceDE w:val="0"/>
         <w:autoSpaceDN w:val="0"/>
         <w:adjustRightInd w:val="0"/>
         <w:spacing w:after="0" w:line="360" w:lineRule="auto"/>
         <w:rPr>
           <w:rFonts w:ascii="Special Elite" w:hAnsi="Special Elite" w:cs="SpecialElite-Regular"/>
+          <w:sz w:val="36"/>
+          <w:szCs w:val="36"/>
+        </w:rPr>
+      </w:pPr>
+      <w:proofErr w:type="gramStart"/>
+      <w:r>
+        <w:rPr>
+          <w:rFonts w:ascii="Special Elite" w:hAnsi="Special Elite" w:cs="SpecialElite-Regular"/>
+          <w:b/>
+          <w:bCs/>
+          <w:sz w:val="36"/>
+          <w:szCs w:val="36"/>
+          <w:u w:val="single"/>
+        </w:rPr>
+        <w:lastRenderedPageBreak/>
+        <w:t xml:space="preserve">On the </w:t>
+      </w:r>
+      <w:r>
+        <w:rPr>
+          <w:rFonts w:ascii="Special Elite" w:hAnsi="Special Elite" w:cs="SpecialElite-Regular"/>
+          <w:b/>
+          <w:bCs/>
+          <w:sz w:val="36"/>
+          <w:szCs w:val="36"/>
+          <w:u w:val="single"/>
+        </w:rPr>
+        <w:t>Subject of Wires</w:t>
+      </w:r>
+      <w:proofErr w:type="gramEnd"/>
+    </w:p>
+    <w:p>
+      <w:pPr>
+        <w:autoSpaceDE w:val="0"/>
+        <w:autoSpaceDN w:val="0"/>
+        <w:adjustRightInd w:val="0"/>
+        <w:spacing w:after="0" w:line="360" w:lineRule="auto"/>
+        <w:rPr>
+          <w:rFonts w:ascii="Special Elite" w:hAnsi="Special Elite" w:cs="SpecialElite-Regular"/>
+          <w:i/>
+          <w:iCs/>
+          <w:sz w:val="24"/>
+          <w:szCs w:val="24"/>
+        </w:rPr>
+      </w:pPr>
+      <w:proofErr w:type="gramStart"/>
+      <w:r>
+        <w:rPr>
+          <w:rFonts w:ascii="Special Elite" w:hAnsi="Special Elite" w:cs="SpecialElite-Regular"/>
+          <w:i/>
+          <w:iCs/>
+          <w:sz w:val="19"/>
+          <w:szCs w:val="19"/>
+        </w:rPr>
+        <w:t>Oh</w:t>
+      </w:r>
+      <w:proofErr w:type="gramEnd"/>
+      <w:r>
+        <w:rPr>
+          <w:rFonts w:ascii="Special Elite" w:hAnsi="Special Elite" w:cs="SpecialElite-Regular"/>
+          <w:i/>
+          <w:iCs/>
+          <w:sz w:val="19"/>
+          <w:szCs w:val="19"/>
+        </w:rPr>
+        <w:t xml:space="preserve"> heavens no, not the green one!</w:t>
+      </w:r>
+    </w:p>
+    <w:p>
+      <w:pPr>
+        <w:autoSpaceDE w:val="0"/>
+        <w:autoSpaceDN w:val="0"/>
+        <w:adjustRightInd w:val="0"/>
+        <w:spacing w:after="0" w:line="360" w:lineRule="auto"/>
+        <w:rPr>
+          <w:rFonts w:ascii="Special Elite" w:hAnsi="Special Elite" w:cs="SpecialElite-Regular"/>
+          <w:sz w:val="24"/>
+          <w:szCs w:val="24"/>
+        </w:rPr>
+      </w:pPr>
+    </w:p>
+    <w:p>
+      <w:pPr>
+        <w:autoSpaceDE w:val="0"/>
+        <w:autoSpaceDN w:val="0"/>
+        <w:adjustRightInd w:val="0"/>
+        <w:spacing w:after="0" w:line="360" w:lineRule="auto"/>
+        <w:rPr>
+          <w:rFonts w:ascii="Special Elite" w:hAnsi="Special Elite" w:cs="SpecialElite-Regular"/>
+          <w:sz w:val="24"/>
+          <w:szCs w:val="24"/>
+        </w:rPr>
+      </w:pPr>
+      <w:r>
+        <w:rPr>
+          <w:rFonts w:ascii="Special Elite" w:hAnsi="Special Elite" w:cs="SpecialElite-Regular"/>
+          <w:sz w:val="24"/>
+          <w:szCs w:val="24"/>
+        </w:rPr>
+        <w:t xml:space="preserve">First, the </w:t>
+      </w:r>
+      <w:proofErr w:type="spellStart"/>
+      <w:r>
+        <w:rPr>
+          <w:rFonts w:ascii="Special Elite" w:hAnsi="Special Elite" w:cs="SpecialElite-Regular"/>
+          <w:sz w:val="24"/>
+          <w:szCs w:val="24"/>
+        </w:rPr>
+        <w:t>Defuser</w:t>
+      </w:r>
+      <w:proofErr w:type="spellEnd"/>
+      <w:r>
+        <w:rPr>
+          <w:rFonts w:ascii="Special Elite" w:hAnsi="Special Elite" w:cs="SpecialElite-Regular"/>
+          <w:sz w:val="24"/>
+          <w:szCs w:val="24"/>
+        </w:rPr>
+        <w:t xml:space="preserve"> must input the </w:t>
+      </w:r>
+      <w:r>
+        <w:rPr>
+          <w:rFonts w:ascii="Special Elite" w:hAnsi="Special Elite" w:cs="SpecialElite-Regular"/>
+          <w:sz w:val="24"/>
+          <w:szCs w:val="24"/>
+        </w:rPr>
+        <w:t xml:space="preserve">order of the colored wires from left to right. </w:t>
+      </w:r>
+    </w:p>
+    <w:p>
+      <w:pPr>
+        <w:autoSpaceDE w:val="0"/>
+        <w:autoSpaceDN w:val="0"/>
+        <w:adjustRightInd w:val="0"/>
+        <w:spacing w:after="0" w:line="360" w:lineRule="auto"/>
+        <w:rPr>
+          <w:rFonts w:ascii="Special Elite" w:hAnsi="Special Elite" w:cs="SpecialElite-Regular"/>
+          <w:sz w:val="24"/>
+          <w:szCs w:val="24"/>
+        </w:rPr>
+      </w:pPr>
+    </w:p>
+    <w:p>
+      <w:pPr>
+        <w:autoSpaceDE w:val="0"/>
+        <w:autoSpaceDN w:val="0"/>
+        <w:adjustRightInd w:val="0"/>
+        <w:spacing w:after="0" w:line="360" w:lineRule="auto"/>
+        <w:rPr>
+          <w:rFonts w:ascii="Special Elite" w:hAnsi="Special Elite" w:cs="SpecialElite-Regular"/>
+          <w:sz w:val="24"/>
+          <w:szCs w:val="24"/>
+        </w:rPr>
+      </w:pPr>
+      <w:r>
+        <w:rPr>
+          <w:rFonts w:ascii="Special Elite" w:hAnsi="Special Elite" w:cs="SpecialElite-Regular"/>
+          <w:sz w:val="24"/>
+          <w:szCs w:val="24"/>
+        </w:rPr>
+        <w:t xml:space="preserve">After the colors have been input, read through the list of </w:t>
+      </w:r>
+      <w:r>
+        <w:rPr>
+          <w:rFonts w:ascii="Special Elite" w:hAnsi="Special Elite" w:cs="SpecialElite-Regular"/>
+          <w:sz w:val="24"/>
+          <w:szCs w:val="24"/>
+        </w:rPr>
+        <w:t xml:space="preserve">statements below, and pull the wire corresponding to the FIRST statement </w:t>
+      </w:r>
+      <w:r>
+        <w:rPr>
+          <w:rFonts w:ascii="Special Elite" w:hAnsi="Special Elite" w:cs="SpecialElite-Regular"/>
+          <w:sz w:val="24"/>
+          <w:szCs w:val="24"/>
+        </w:rPr>
+        <w:t xml:space="preserve">which has </w:t>
+      </w:r>
+      <w:r>
+        <w:rPr>
+          <w:rFonts w:ascii="Special Elite" w:hAnsi="Special Elite" w:cs="SpecialElite-Regular"/>
+          <w:sz w:val="24"/>
+          <w:szCs w:val="24"/>
+        </w:rPr>
+        <w:t xml:space="preserve">criteria matching the color set. </w:t>
+      </w:r>
+      <w:r>
+        <w:rPr>
+          <w:rFonts w:ascii="Special Elite" w:hAnsi="Special Elite" w:cs="SpecialElite-Regular"/>
+          <w:sz w:val="24"/>
+          <w:szCs w:val="24"/>
+        </w:rPr>
+        <w:t xml:space="preserve"> </w:t>
+      </w:r>
+    </w:p>
+    <w:p>
+      <w:pPr>
+        <w:autoSpaceDE w:val="0"/>
+        <w:autoSpaceDN w:val="0"/>
+        <w:adjustRightInd w:val="0"/>
+        <w:spacing w:after="0" w:line="360" w:lineRule="auto"/>
+        <w:rPr>
+          <w:rFonts w:ascii="Special Elite" w:hAnsi="Special Elite" w:cs="SpecialElite-Regular"/>
+          <w:sz w:val="24"/>
+          <w:szCs w:val="24"/>
+        </w:rPr>
+      </w:pPr>
+    </w:p>
+    <w:p>
+      <w:pPr>
+        <w:pStyle w:val="ListParagraph"/>
+        <w:numPr>
+          <w:ilvl w:val="0"/>
+          <w:numId w:val="7"/>
+        </w:numPr>
+        <w:autoSpaceDE w:val="0"/>
+        <w:autoSpaceDN w:val="0"/>
+        <w:adjustRightInd w:val="0"/>
+        <w:spacing w:after="0" w:line="360" w:lineRule="auto"/>
+        <w:rPr>
+          <w:rFonts w:ascii="Special Elite" w:hAnsi="Special Elite" w:cs="SpecialElite-Regular"/>
+          <w:sz w:val="36"/>
+          <w:szCs w:val="36"/>
+        </w:rPr>
+      </w:pPr>
+      <w:r>
+        <w:rPr>
+          <w:rFonts w:ascii="Special Elite" w:hAnsi="Special Elite" w:cs="SpecialElite-Regular"/>
+          <w:b/>
+          <w:bCs/>
+          <w:sz w:val="36"/>
+          <w:szCs w:val="36"/>
+        </w:rPr>
+        <w:t>IF</w:t>
+      </w:r>
+      <w:r>
+        <w:rPr>
+          <w:rFonts w:ascii="Special Elite" w:hAnsi="Special Elite" w:cs="SpecialElite-Regular"/>
+          <w:sz w:val="36"/>
+          <w:szCs w:val="36"/>
+        </w:rPr>
+        <w:t xml:space="preserve"> the last wire </w:t>
+      </w:r>
+      <w:r>
+        <w:rPr>
+          <w:rFonts w:ascii="Special Elite" w:hAnsi="Special Elite" w:cs="SpecialElite-Regular"/>
+          <w:sz w:val="36"/>
+          <w:szCs w:val="36"/>
+        </w:rPr>
+        <w:t xml:space="preserve">is purple and there are no yellow wires, </w:t>
+      </w:r>
+      <w:r>
+        <w:rPr>
+          <w:rFonts w:ascii="Special Elite" w:hAnsi="Special Elite" w:cs="SpecialElite-Regular"/>
+          <w:sz w:val="36"/>
+          <w:szCs w:val="36"/>
+        </w:rPr>
+        <w:t>pull</w:t>
+      </w:r>
+      <w:r>
+        <w:rPr>
+          <w:rFonts w:ascii="Special Elite" w:hAnsi="Special Elite" w:cs="SpecialElite-Regular"/>
+          <w:sz w:val="36"/>
+          <w:szCs w:val="36"/>
+        </w:rPr>
+        <w:t xml:space="preserve"> the fourth wire.</w:t>
+      </w:r>
+    </w:p>
+    <w:p>
+      <w:pPr>
+        <w:pStyle w:val="ListParagraph"/>
+        <w:numPr>
+          <w:ilvl w:val="0"/>
+          <w:numId w:val="7"/>
+        </w:numPr>
+        <w:autoSpaceDE w:val="0"/>
+        <w:autoSpaceDN w:val="0"/>
+        <w:adjustRightInd w:val="0"/>
+        <w:spacing w:after="0" w:line="360" w:lineRule="auto"/>
+        <w:rPr>
+          <w:rFonts w:ascii="Special Elite" w:hAnsi="Special Elite" w:cs="SpecialElite-Regular"/>
+          <w:sz w:val="36"/>
+          <w:szCs w:val="36"/>
+        </w:rPr>
+      </w:pPr>
+      <w:r>
+        <w:rPr>
+          <w:rFonts w:ascii="Special Elite" w:hAnsi="Special Elite" w:cs="SpecialElite-Regular"/>
+          <w:b/>
+          <w:bCs/>
+          <w:sz w:val="36"/>
+          <w:szCs w:val="36"/>
+        </w:rPr>
+        <w:t>IF</w:t>
+      </w:r>
+      <w:r>
+        <w:rPr>
+          <w:rFonts w:ascii="Special Elite" w:hAnsi="Special Elite" w:cs="SpecialElite-Regular"/>
+          <w:sz w:val="36"/>
+          <w:szCs w:val="36"/>
+        </w:rPr>
+        <w:t xml:space="preserve"> there is exactly one green wire</w:t>
+      </w:r>
+      <w:r>
+        <w:rPr>
+          <w:rFonts w:ascii="Special Elite" w:hAnsi="Special Elite" w:cs="SpecialElite-Regular"/>
+          <w:sz w:val="36"/>
+          <w:szCs w:val="36"/>
+        </w:rPr>
+        <w:t>, and there is more than one blue wire, pull the first wire.</w:t>
+      </w:r>
+    </w:p>
+    <w:p>
+      <w:pPr>
+        <w:pStyle w:val="ListParagraph"/>
+        <w:numPr>
+          <w:ilvl w:val="0"/>
+          <w:numId w:val="7"/>
+        </w:numPr>
+        <w:autoSpaceDE w:val="0"/>
+        <w:autoSpaceDN w:val="0"/>
+        <w:adjustRightInd w:val="0"/>
+        <w:spacing w:after="0" w:line="360" w:lineRule="auto"/>
+        <w:rPr>
+          <w:rFonts w:ascii="Special Elite" w:hAnsi="Special Elite" w:cs="SpecialElite-Regular"/>
+          <w:sz w:val="36"/>
+          <w:szCs w:val="36"/>
+        </w:rPr>
+      </w:pPr>
+      <w:r>
+        <w:rPr>
+          <w:rFonts w:ascii="Special Elite" w:hAnsi="Special Elite" w:cs="SpecialElite-Regular"/>
+          <w:b/>
+          <w:bCs/>
+          <w:sz w:val="36"/>
+          <w:szCs w:val="36"/>
+        </w:rPr>
+        <w:t>IF</w:t>
+      </w:r>
+      <w:r>
+        <w:rPr>
+          <w:rFonts w:ascii="Special Elite" w:hAnsi="Special Elite" w:cs="SpecialElite-Regular"/>
+          <w:sz w:val="36"/>
+          <w:szCs w:val="36"/>
+        </w:rPr>
+        <w:t xml:space="preserve"> there are no orange wires, </w:t>
+      </w:r>
+      <w:r>
+        <w:rPr>
+          <w:rFonts w:ascii="Special Elite" w:hAnsi="Special Elite" w:cs="SpecialElite-Regular"/>
+          <w:sz w:val="36"/>
+          <w:szCs w:val="36"/>
+        </w:rPr>
+        <w:t>pull</w:t>
+      </w:r>
+      <w:r>
+        <w:rPr>
+          <w:rFonts w:ascii="Special Elite" w:hAnsi="Special Elite" w:cs="SpecialElite-Regular"/>
+          <w:sz w:val="36"/>
+          <w:szCs w:val="36"/>
+        </w:rPr>
+        <w:t xml:space="preserve"> the second wire.</w:t>
+      </w:r>
+    </w:p>
+    <w:p>
+      <w:pPr>
+        <w:pStyle w:val="ListParagraph"/>
+        <w:numPr>
+          <w:ilvl w:val="0"/>
+          <w:numId w:val="7"/>
+        </w:numPr>
+        <w:autoSpaceDE w:val="0"/>
+        <w:autoSpaceDN w:val="0"/>
+        <w:adjustRightInd w:val="0"/>
+        <w:spacing w:after="0" w:line="360" w:lineRule="auto"/>
+        <w:rPr>
+          <w:rFonts w:ascii="Special Elite" w:hAnsi="Special Elite" w:cs="SpecialElite-Regular"/>
+          <w:sz w:val="36"/>
+          <w:szCs w:val="36"/>
+        </w:rPr>
+      </w:pPr>
+      <w:r>
+        <w:rPr>
+          <w:rFonts w:ascii="Special Elite" w:hAnsi="Special Elite" w:cs="SpecialElite-Regular"/>
+          <w:b/>
+          <w:bCs/>
+          <w:sz w:val="36"/>
+          <w:szCs w:val="36"/>
+        </w:rPr>
+        <w:t>IF</w:t>
+      </w:r>
+      <w:r>
+        <w:rPr>
+          <w:rFonts w:ascii="Special Elite" w:hAnsi="Special Elite" w:cs="SpecialElite-Regular"/>
+          <w:sz w:val="36"/>
+          <w:szCs w:val="36"/>
+        </w:rPr>
+        <w:t xml:space="preserve"> there </w:t>
+      </w:r>
+      <w:r>
+        <w:rPr>
+          <w:rFonts w:ascii="Special Elite" w:hAnsi="Special Elite" w:cs="SpecialElite-Regular"/>
+          <w:sz w:val="36"/>
+          <w:szCs w:val="36"/>
+        </w:rPr>
+        <w:t>are only two different colors of wires in the set, pull the last wire.</w:t>
+      </w:r>
+    </w:p>
+    <w:p>
+      <w:pPr>
+        <w:pStyle w:val="ListParagraph"/>
+        <w:numPr>
+          <w:ilvl w:val="0"/>
+          <w:numId w:val="7"/>
+        </w:numPr>
+        <w:autoSpaceDE w:val="0"/>
+        <w:autoSpaceDN w:val="0"/>
+        <w:adjustRightInd w:val="0"/>
+        <w:spacing w:after="0" w:line="360" w:lineRule="auto"/>
+        <w:rPr>
+          <w:rFonts w:ascii="Special Elite" w:hAnsi="Special Elite" w:cs="SpecialElite-Regular"/>
+          <w:sz w:val="36"/>
+          <w:szCs w:val="36"/>
+        </w:rPr>
+      </w:pPr>
+      <w:r>
+        <w:rPr>
+          <w:rFonts w:ascii="Special Elite" w:hAnsi="Special Elite" w:cs="SpecialElite-Regular"/>
+          <w:b/>
+          <w:bCs/>
+          <w:sz w:val="36"/>
+          <w:szCs w:val="36"/>
+        </w:rPr>
+        <w:t>IF</w:t>
+      </w:r>
+      <w:r>
+        <w:rPr>
+          <w:rFonts w:ascii="Special Elite" w:hAnsi="Special Elite" w:cs="SpecialElite-Regular"/>
+          <w:sz w:val="36"/>
+          <w:szCs w:val="36"/>
+        </w:rPr>
+        <w:t xml:space="preserve"> there are all different colors of wires in the set, pull the third wire.</w:t>
+      </w:r>
+    </w:p>
+    <w:p>
+      <w:pPr>
+        <w:pStyle w:val="ListParagraph"/>
+        <w:numPr>
+          <w:ilvl w:val="0"/>
+          <w:numId w:val="7"/>
+        </w:numPr>
+        <w:autoSpaceDE w:val="0"/>
+        <w:autoSpaceDN w:val="0"/>
+        <w:adjustRightInd w:val="0"/>
+        <w:spacing w:after="0" w:line="360" w:lineRule="auto"/>
+        <w:rPr>
+          <w:rFonts w:ascii="Special Elite" w:hAnsi="Special Elite" w:cs="SpecialElite-Regular"/>
+          <w:sz w:val="36"/>
+          <w:szCs w:val="36"/>
+        </w:rPr>
+      </w:pPr>
+      <w:r>
+        <w:rPr>
+          <w:rFonts w:ascii="Special Elite" w:hAnsi="Special Elite" w:cs="SpecialElite-Regular"/>
+          <w:b/>
+          <w:bCs/>
+          <w:sz w:val="36"/>
+          <w:szCs w:val="36"/>
+        </w:rPr>
+        <w:t>IF</w:t>
+      </w:r>
+      <w:r>
+        <w:rPr>
+          <w:rFonts w:ascii="Special Elite" w:hAnsi="Special Elite" w:cs="SpecialElite-Regular"/>
+          <w:sz w:val="36"/>
+          <w:szCs w:val="36"/>
+        </w:rPr>
+        <w:t xml:space="preserve"> the first and last wires are green, and there are no purple wires, pull the second wire.</w:t>
+      </w:r>
+    </w:p>
+    <w:p>
+      <w:pPr>
+        <w:pStyle w:val="ListParagraph"/>
+        <w:numPr>
+          <w:ilvl w:val="0"/>
+          <w:numId w:val="7"/>
+        </w:numPr>
+        <w:autoSpaceDE w:val="0"/>
+        <w:autoSpaceDN w:val="0"/>
+        <w:adjustRightInd w:val="0"/>
+        <w:spacing w:after="0" w:line="360" w:lineRule="auto"/>
+        <w:rPr>
+          <w:rFonts w:ascii="Special Elite" w:hAnsi="Special Elite" w:cs="SpecialElite-Regular"/>
+          <w:sz w:val="36"/>
+          <w:szCs w:val="36"/>
+        </w:rPr>
+      </w:pPr>
+      <w:r>
+        <w:rPr>
+          <w:rFonts w:ascii="Special Elite" w:hAnsi="Special Elite" w:cs="SpecialElite-Regular"/>
+          <w:b/>
+          <w:bCs/>
+          <w:sz w:val="36"/>
+          <w:szCs w:val="36"/>
+        </w:rPr>
+        <w:t>OTHERWISE</w:t>
+      </w:r>
+      <w:r>
+        <w:rPr>
+          <w:rFonts w:ascii="Special Elite" w:hAnsi="Special Elite" w:cs="SpecialElite-Regular"/>
+          <w:sz w:val="36"/>
+          <w:szCs w:val="36"/>
+        </w:rPr>
+        <w:t xml:space="preserve">, pull the </w:t>
+      </w:r>
+      <w:r>
+        <w:rPr>
+          <w:rFonts w:ascii="Special Elite" w:hAnsi="Special Elite" w:cs="SpecialElite-Regular"/>
+          <w:sz w:val="36"/>
+          <w:szCs w:val="36"/>
+        </w:rPr>
+        <w:t xml:space="preserve">first wire. </w:t>
+      </w:r>
+    </w:p>
+    <w:p>
+      <w:pPr>
+        <w:rPr>
+          <w:rFonts w:ascii="Special Elite" w:hAnsi="Special Elite" w:cs="SpecialElite-Regular"/>
+          <w:sz w:val="36"/>
+          <w:szCs w:val="36"/>
+        </w:rPr>
+      </w:pPr>
+      <w:r>
+        <w:rPr>
+          <w:rFonts w:ascii="Special Elite" w:hAnsi="Special Elite" w:cs="SpecialElite-Regular"/>
+          <w:sz w:val="36"/>
+          <w:szCs w:val="36"/>
+        </w:rPr>
+        <w:br w:type="page"/>
+      </w:r>
+    </w:p>
+    <w:p>
+      <w:pPr>
+        <w:autoSpaceDE w:val="0"/>
+        <w:autoSpaceDN w:val="0"/>
+        <w:adjustRightInd w:val="0"/>
+        <w:spacing w:after="0" w:line="360" w:lineRule="auto"/>
+        <w:rPr>
+          <w:rFonts w:ascii="Special Elite" w:hAnsi="Special Elite" w:cs="SpecialElite-Regular"/>
+          <w:b/>
+          <w:bCs/>
+          <w:sz w:val="36"/>
+          <w:szCs w:val="36"/>
+          <w:u w:val="single"/>
+        </w:rPr>
+      </w:pPr>
+      <w:proofErr w:type="gramStart"/>
+      <w:r>
+        <w:rPr>
+          <w:rFonts w:ascii="Special Elite" w:hAnsi="Special Elite" w:cs="SpecialElite-Regular"/>
+          <w:b/>
+          <w:bCs/>
+          <w:sz w:val="36"/>
+          <w:szCs w:val="36"/>
+          <w:u w:val="single"/>
+        </w:rPr>
+        <w:lastRenderedPageBreak/>
+        <w:t>On the Subject of Targeting</w:t>
+      </w:r>
+      <w:proofErr w:type="gramEnd"/>
+    </w:p>
+    <w:p>
+      <w:pPr>
+        <w:autoSpaceDE w:val="0"/>
+        <w:autoSpaceDN w:val="0"/>
+        <w:adjustRightInd w:val="0"/>
+        <w:spacing w:after="0" w:line="360" w:lineRule="auto"/>
+        <w:rPr>
+          <w:rFonts w:ascii="Special Elite" w:hAnsi="Special Elite" w:cs="SpecialElite-Regular"/>
+          <w:sz w:val="24"/>
+          <w:szCs w:val="24"/>
+        </w:rPr>
+      </w:pPr>
+      <w:r>
+        <w:rPr>
+          <w:rFonts w:ascii="Special Elite" w:hAnsi="Special Elite" w:cs="SpecialElite-Regular"/>
+          <w:i/>
+          <w:iCs/>
+          <w:sz w:val="19"/>
+          <w:szCs w:val="19"/>
+        </w:rPr>
+        <w:t>What? No, not “what.” WHAT?</w:t>
+      </w:r>
+    </w:p>
+    <w:p>
+      <w:pPr>
+        <w:autoSpaceDE w:val="0"/>
+        <w:autoSpaceDN w:val="0"/>
+        <w:adjustRightInd w:val="0"/>
+        <w:spacing w:after="0" w:line="360" w:lineRule="auto"/>
+        <w:rPr>
+          <w:rFonts w:ascii="Special Elite" w:hAnsi="Special Elite" w:cs="SpecialElite-Regular"/>
+          <w:sz w:val="24"/>
+          <w:szCs w:val="24"/>
+        </w:rPr>
+      </w:pPr>
+      <w:r>
+        <w:rPr>
+          <w:noProof/>
+        </w:rPr>
+        <mc:AlternateContent>
+          <mc:Choice Requires="wps">
+            <w:drawing>
+              <wp:anchor distT="0" distB="0" distL="114300" distR="114300" simplePos="0" relativeHeight="251661312" behindDoc="0" locked="0" layoutInCell="1" allowOverlap="1" wp14:anchorId="5B420B19" wp14:editId="29CC9688">
+                <wp:simplePos x="0" y="0"/>
+                <wp:positionH relativeFrom="column">
+                  <wp:posOffset>3098800</wp:posOffset>
+                </wp:positionH>
+                <wp:positionV relativeFrom="paragraph">
+                  <wp:posOffset>2199005</wp:posOffset>
+                </wp:positionV>
+                <wp:extent cx="2844800" cy="635"/>
+                <wp:effectExtent l="0" t="0" r="0" b="0"/>
+                <wp:wrapSquare wrapText="bothSides"/>
+                <wp:docPr id="3" name="Text Box 3"/>
+                <wp:cNvGraphicFramePr/>
+                <a:graphic xmlns:a="http://schemas.openxmlformats.org/drawingml/2006/main">
+                  <a:graphicData uri="http://schemas.microsoft.com/office/word/2010/wordprocessingShape">
+                    <wps:wsp>
+                      <wps:cNvSpPr txBox="1"/>
+                      <wps:spPr>
+                        <a:xfrm>
+                          <a:off x="0" y="0"/>
+                          <a:ext cx="2844800" cy="635"/>
+                        </a:xfrm>
+                        <a:prstGeom prst="rect">
+                          <a:avLst/>
+                        </a:prstGeom>
+                        <a:solidFill>
+                          <a:prstClr val="white"/>
+                        </a:solidFill>
+                        <a:ln>
+                          <a:noFill/>
+                        </a:ln>
+                      </wps:spPr>
+                      <wps:txbx>
+                        <w:txbxContent>
+                          <w:p>
+                            <w:pPr>
+                              <w:pStyle w:val="Caption"/>
+                              <w:rPr>
+                                <w:rFonts w:ascii="Special Elite" w:hAnsi="Special Elite" w:cs="SpecialElite-Regular"/>
+                                <w:noProof/>
+                                <w:sz w:val="24"/>
+                                <w:szCs w:val="24"/>
+                              </w:rPr>
+                            </w:pPr>
+                            <w:r>
+                              <w:t xml:space="preserve">Figure </w:t>
+                            </w:r>
+                            <w:fldSimple w:instr=" SEQ Figure \* ARABIC ">
+                              <w:r>
+                                <w:rPr>
+                                  <w:noProof/>
+                                </w:rPr>
+                                <w:t>1</w:t>
+                              </w:r>
+                            </w:fldSimple>
+                            <w:r>
+                              <w:t>: Example Layout of Bomb Screen.</w:t>
+                            </w:r>
+                          </w:p>
+                        </w:txbxContent>
+                      </wps:txbx>
+                      <wps:bodyPr rot="0" spcFirstLastPara="0" vertOverflow="overflow" horzOverflow="overflow" vert="horz" wrap="square" lIns="0" tIns="0" rIns="0" bIns="0" numCol="1" spcCol="0" rtlCol="0" fromWordArt="0" anchor="t" anchorCtr="0" forceAA="0" compatLnSpc="1">
+                        <a:prstTxWarp prst="textNoShape">
+                          <a:avLst/>
+                        </a:prstTxWarp>
+                        <a:spAutoFit/>
+                      </wps:bodyPr>
+                    </wps:wsp>
+                  </a:graphicData>
+                </a:graphic>
+              </wp:anchor>
+            </w:drawing>
+          </mc:Choice>
+          <mc:Fallback>
+            <w:pict>
+              <v:shapetype w14:anchorId="5B420B19" id="_x0000_t202" coordsize="21600,21600" o:spt="202" path="m,l,21600r21600,l21600,xe">
+                <v:stroke joinstyle="miter"/>
+                <v:path gradientshapeok="t" o:connecttype="rect"/>
+              </v:shapetype>
+              <v:shape id="Text Box 3" o:spid="_x0000_s1026" type="#_x0000_t202" style="position:absolute;margin-left:244pt;margin-top:173.15pt;width:224pt;height:.05pt;z-index:251661312;visibility:visible;mso-wrap-style:square;mso-wrap-distance-left:9pt;mso-wrap-distance-top:0;mso-wrap-distance-right:9pt;mso-wrap-distance-bottom:0;mso-position-horizontal:absolute;mso-position-horizontal-relative:text;mso-position-vertical:absolute;mso-position-vertical-relative:text;v-text-anchor:top" o:gfxdata="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" stroked="f">
+                <v:textbox style="mso-fit-shape-to-text:t" inset="0,0,0,0">
+                  <w:txbxContent>
+                    <w:p>
+                      <w:pPr>
+                        <w:pStyle w:val="Caption"/>
+                        <w:rPr>
+                          <w:rFonts w:ascii="Special Elite" w:hAnsi="Special Elite" w:cs="SpecialElite-Regular"/>
+                          <w:noProof/>
+                          <w:sz w:val="24"/>
+                          <w:szCs w:val="24"/>
+                        </w:rPr>
+                      </w:pPr>
+                      <w:r>
+                        <w:t xml:space="preserve">Figure </w:t>
+                      </w:r>
+                      <w:fldSimple w:instr=" SEQ Figure \* ARABIC ">
+                        <w:r>
+                          <w:rPr>
+                            <w:noProof/>
+                          </w:rPr>
+                          <w:t>1</w:t>
+                        </w:r>
+                      </w:fldSimple>
+                      <w:r>
+                        <w:t>: Example Layout of Bomb Screen.</w:t>
+                      </w:r>
+                    </w:p>
+                  </w:txbxContent>
+                </v:textbox>
+                <w10:wrap type="square"/>
+              </v:shape>
+            </w:pict>
+          </mc:Fallback>
+        </mc:AlternateContent>
+      </w:r>
+      <w:r>
+        <w:rPr>
+          <w:rFonts w:ascii="Special Elite" w:hAnsi="Special Elite" w:cs="SpecialElite-Regular"/>
+          <w:noProof/>
+          <w:sz w:val="24"/>
+          <w:szCs w:val="24"/>
+        </w:rPr>
+        <w:drawing>
+          <wp:anchor distT="0" distB="0" distL="114300" distR="114300" simplePos="0" relativeHeight="251659264" behindDoc="0" locked="0" layoutInCell="1" allowOverlap="1" wp14:anchorId="317E0674" wp14:editId="3017E7C8">
+            <wp:simplePos x="0" y="0"/>
+            <wp:positionH relativeFrom="margin">
+              <wp:align>right</wp:align>
+            </wp:positionH>
+            <wp:positionV relativeFrom="paragraph">
+              <wp:posOffset>8255</wp:posOffset>
+            </wp:positionV>
+            <wp:extent cx="2844800" cy="2133600"/>
+            <wp:effectExtent l="0" t="0" r="0" b="0"/>
+            <wp:wrapSquare wrapText="bothSides"/>
+            <wp:docPr id="2" name="Picture 2" descr="Table&#10;&#10;Description automatically generated"/>
+            <wp:cNvGraphicFramePr>
+              <a:graphicFrameLocks xmlns:a="http://schemas.openxmlformats.org/drawingml/2006/main" noChangeAspect="1"/>
+            </wp:cNvGraphicFramePr>
+            <a:graphic xmlns:a="http://schemas.openxmlformats.org/drawingml/2006/main">
+              <a:graphicData uri="http://schemas.openxmlformats.org/drawingml/2006/picture">
+                <pic:pic xmlns:pic="http://schemas.openxmlformats.org/drawingml/2006/picture">
+                  <pic:nvPicPr>
+                    <pic:cNvPr id="2" name="Picture 2" descr="Table&#10;&#10;Description automatically generated"/>
+                    <pic:cNvPicPr/>
+                  </pic:nvPicPr>
+                  <pic:blipFill>
+                    <a:blip r:embed="rId19" cstate="print">
+                      <a:extLst>
+                        <a:ext uri="{28A0092B-C50C-407E-A947-70E740481C1C}">
+                          <a14:useLocalDpi xmlns:a14="http://schemas.microsoft.com/office/drawing/2010/main" val="0"/>
+                        </a:ext>
+                      </a:extLst>
+                    </a:blip>
+                    <a:stretch>
+                      <a:fillRect/>
+                    </a:stretch>
+                  </pic:blipFill>
+                  <pic:spPr>
+                    <a:xfrm>
+                      <a:off x="0" y="0"/>
+                      <a:ext cx="2844800" cy="2133600"/>
+                    </a:xfrm>
+                    <a:prstGeom prst="rect">
+                      <a:avLst/>
+                    </a:prstGeom>
+                  </pic:spPr>
+                </pic:pic>
+              </a:graphicData>
+            </a:graphic>
+            <wp14:sizeRelH relativeFrom="margin">
+              <wp14:pctWidth>0</wp14:pctWidth>
+            </wp14:sizeRelH>
+            <wp14:sizeRelV relativeFrom="margin">
+              <wp14:pctHeight>0</wp14:pctHeight>
+            </wp14:sizeRelV>
+          </wp:anchor>
+        </w:drawing>
+      </w:r>
+    </w:p>
+    <w:p>
+      <w:pPr>
+        <w:autoSpaceDE w:val="0"/>
+        <w:autoSpaceDN w:val="0"/>
+        <w:adjustRightInd w:val="0"/>
+        <w:spacing w:after="0" w:line="360" w:lineRule="auto"/>
+        <w:rPr>
+          <w:rFonts w:ascii="Special Elite" w:hAnsi="Special Elite" w:cs="SpecialElite-Regular"/>
+          <w:sz w:val="24"/>
+          <w:szCs w:val="24"/>
+        </w:rPr>
+      </w:pPr>
+      <w:r>
+        <w:rPr>
+          <w:rFonts w:ascii="Special Elite" w:hAnsi="Special Elite" w:cs="SpecialElite-Regular"/>
+          <w:sz w:val="24"/>
+          <w:szCs w:val="24"/>
+        </w:rPr>
+        <w:t xml:space="preserve">The </w:t>
+      </w:r>
+      <w:proofErr w:type="spellStart"/>
+      <w:r>
+        <w:rPr>
+          <w:rFonts w:ascii="Special Elite" w:hAnsi="Special Elite" w:cs="SpecialElite-Regular"/>
+          <w:sz w:val="24"/>
+          <w:szCs w:val="24"/>
+        </w:rPr>
+        <w:t>Defuser</w:t>
+      </w:r>
+      <w:proofErr w:type="spellEnd"/>
+      <w:r>
+        <w:rPr>
+          <w:rFonts w:ascii="Special Elite" w:hAnsi="Special Elite" w:cs="SpecialElite-Regular"/>
+          <w:sz w:val="24"/>
+          <w:szCs w:val="24"/>
+        </w:rPr>
+        <w:t xml:space="preserve"> must first </w:t>
+      </w:r>
+      <w:r>
+        <w:rPr>
+          <w:rFonts w:ascii="Special Elite" w:hAnsi="Special Elite" w:cs="SpecialElite-Regular"/>
+          <w:sz w:val="24"/>
+          <w:szCs w:val="24"/>
+        </w:rPr>
+        <w:t>set the slide on the sensor to the calibrating distance for calibration</w:t>
+      </w:r>
+      <w:r>
+        <w:rPr>
+          <w:rFonts w:ascii="Special Elite" w:hAnsi="Special Elite" w:cs="SpecialElite-Regular"/>
+          <w:sz w:val="24"/>
+          <w:szCs w:val="24"/>
+        </w:rPr>
+        <w:t xml:space="preserve">. The </w:t>
+      </w:r>
+      <w:proofErr w:type="spellStart"/>
+      <w:r>
+        <w:rPr>
+          <w:rFonts w:ascii="Special Elite" w:hAnsi="Special Elite" w:cs="SpecialElite-Regular"/>
+          <w:sz w:val="24"/>
+          <w:szCs w:val="24"/>
+        </w:rPr>
+        <w:t>Defuser</w:t>
+      </w:r>
+      <w:proofErr w:type="spellEnd"/>
+      <w:r>
+        <w:rPr>
+          <w:rFonts w:ascii="Special Elite" w:hAnsi="Special Elite" w:cs="SpecialElite-Regular"/>
+          <w:sz w:val="24"/>
+          <w:szCs w:val="24"/>
+        </w:rPr>
+        <w:t xml:space="preserve"> must then press the calibrate button and wait 3 seconds. </w:t>
+      </w:r>
+    </w:p>
+    <w:p>
+      <w:pPr>
+        <w:autoSpaceDE w:val="0"/>
+        <w:autoSpaceDN w:val="0"/>
+        <w:adjustRightInd w:val="0"/>
+        <w:spacing w:after="0" w:line="360" w:lineRule="auto"/>
+        <w:rPr>
+          <w:rFonts w:ascii="Special Elite" w:hAnsi="Special Elite" w:cs="SpecialElite-Regular"/>
+          <w:sz w:val="24"/>
+          <w:szCs w:val="24"/>
+        </w:rPr>
+      </w:pPr>
+    </w:p>
+    <w:p>
+      <w:pPr>
+        <w:autoSpaceDE w:val="0"/>
+        <w:autoSpaceDN w:val="0"/>
+        <w:adjustRightInd w:val="0"/>
+        <w:spacing w:after="0" w:line="360" w:lineRule="auto"/>
+        <w:rPr>
+          <w:rFonts w:ascii="Special Elite" w:hAnsi="Special Elite" w:cs="SpecialElite-Regular"/>
+          <w:sz w:val="24"/>
+          <w:szCs w:val="24"/>
+        </w:rPr>
+      </w:pPr>
+      <w:r>
+        <w:rPr>
+          <w:rFonts w:ascii="Special Elite" w:hAnsi="Special Elite" w:cs="SpecialElite-Regular"/>
+          <w:sz w:val="24"/>
+          <w:szCs w:val="24"/>
+        </w:rPr>
+        <w:t xml:space="preserve">The </w:t>
+      </w:r>
+      <w:proofErr w:type="spellStart"/>
+      <w:r>
+        <w:rPr>
+          <w:rFonts w:ascii="Special Elite" w:hAnsi="Special Elite" w:cs="SpecialElite-Regular"/>
+          <w:sz w:val="24"/>
+          <w:szCs w:val="24"/>
+        </w:rPr>
+        <w:t>Defuser</w:t>
+      </w:r>
+      <w:proofErr w:type="spellEnd"/>
+      <w:r>
+        <w:rPr>
+          <w:rFonts w:ascii="Special Elite" w:hAnsi="Special Elite" w:cs="SpecialElite-Regular"/>
+          <w:sz w:val="24"/>
+          <w:szCs w:val="24"/>
+        </w:rPr>
+        <w:t xml:space="preserve"> will then be prompted to set the </w:t>
+      </w:r>
+      <w:r>
+        <w:rPr>
+          <w:rFonts w:ascii="Special Elite" w:hAnsi="Special Elite" w:cs="SpecialElite-Regular"/>
+          <w:b/>
+          <w:bCs/>
+          <w:sz w:val="24"/>
+          <w:szCs w:val="24"/>
+        </w:rPr>
+        <w:t>slide</w:t>
+      </w:r>
+      <w:r>
+        <w:rPr>
+          <w:rFonts w:ascii="Special Elite" w:hAnsi="Special Elite" w:cs="SpecialElite-Regular"/>
+          <w:sz w:val="24"/>
+          <w:szCs w:val="24"/>
+        </w:rPr>
+        <w:t xml:space="preserve"> </w:t>
+      </w:r>
+      <w:r>
+        <w:rPr>
+          <w:rFonts w:ascii="Special Elite" w:hAnsi="Special Elite" w:cs="SpecialElite-Regular"/>
+          <w:sz w:val="24"/>
+          <w:szCs w:val="24"/>
+        </w:rPr>
+        <w:t xml:space="preserve">within the </w:t>
+      </w:r>
+      <w:r>
+        <w:rPr>
+          <w:rFonts w:ascii="Special Elite" w:hAnsi="Special Elite" w:cs="SpecialElite-Regular"/>
+          <w:b/>
+          <w:bCs/>
+          <w:sz w:val="24"/>
+          <w:szCs w:val="24"/>
+        </w:rPr>
+        <w:t>current range</w:t>
+      </w:r>
+      <w:r>
+        <w:rPr>
+          <w:rFonts w:ascii="Special Elite" w:hAnsi="Special Elite" w:cs="SpecialElite-Regular"/>
+          <w:sz w:val="24"/>
+          <w:szCs w:val="24"/>
+        </w:rPr>
+        <w:t xml:space="preserve"> and press the confirm range button. </w:t>
+      </w:r>
+    </w:p>
+    <w:p>
+      <w:pPr>
+        <w:autoSpaceDE w:val="0"/>
+        <w:autoSpaceDN w:val="0"/>
+        <w:adjustRightInd w:val="0"/>
+        <w:spacing w:after="0" w:line="360" w:lineRule="auto"/>
+        <w:rPr>
+          <w:rFonts w:ascii="Special Elite" w:hAnsi="Special Elite" w:cs="SpecialElite-Regular"/>
+          <w:sz w:val="24"/>
+          <w:szCs w:val="24"/>
+        </w:rPr>
+      </w:pPr>
+    </w:p>
+    <w:p>
+      <w:pPr>
+        <w:autoSpaceDE w:val="0"/>
+        <w:autoSpaceDN w:val="0"/>
+        <w:adjustRightInd w:val="0"/>
+        <w:spacing w:after="0" w:line="360" w:lineRule="auto"/>
+        <w:rPr>
+          <w:rFonts w:ascii="Special Elite" w:hAnsi="Special Elite" w:cs="SpecialElite-Regular"/>
+          <w:sz w:val="24"/>
+          <w:szCs w:val="24"/>
+        </w:rPr>
+      </w:pPr>
+      <w:r>
+        <w:rPr>
+          <w:rFonts w:ascii="Special Elite" w:hAnsi="Special Elite" w:cs="SpecialElite-Regular"/>
+          <w:sz w:val="24"/>
+          <w:szCs w:val="24"/>
+        </w:rPr>
+        <w:t xml:space="preserve">The </w:t>
+      </w:r>
+      <w:proofErr w:type="spellStart"/>
+      <w:r>
+        <w:rPr>
+          <w:rFonts w:ascii="Special Elite" w:hAnsi="Special Elite" w:cs="SpecialElite-Regular"/>
+          <w:sz w:val="24"/>
+          <w:szCs w:val="24"/>
+        </w:rPr>
+        <w:t>Defuser</w:t>
+      </w:r>
+      <w:proofErr w:type="spellEnd"/>
+      <w:r>
+        <w:rPr>
+          <w:rFonts w:ascii="Special Elite" w:hAnsi="Special Elite" w:cs="SpecialElite-Regular"/>
+          <w:sz w:val="24"/>
+          <w:szCs w:val="24"/>
+        </w:rPr>
+        <w:t xml:space="preserve"> will then be presented with a </w:t>
+      </w:r>
+      <w:r>
+        <w:rPr>
+          <w:rFonts w:ascii="Special Elite" w:hAnsi="Special Elite" w:cs="SpecialElite-Regular"/>
+          <w:b/>
+          <w:bCs/>
+          <w:sz w:val="24"/>
+          <w:szCs w:val="24"/>
+        </w:rPr>
+        <w:t>word or phrase</w:t>
+      </w:r>
+      <w:r>
+        <w:rPr>
+          <w:rFonts w:ascii="Special Elite" w:hAnsi="Special Elite" w:cs="SpecialElite-Regular"/>
+          <w:sz w:val="24"/>
+          <w:szCs w:val="24"/>
+        </w:rPr>
+        <w:t xml:space="preserve"> corresponding to</w:t>
+      </w:r>
+      <w:r>
+        <w:rPr>
+          <w:rFonts w:ascii="Special Elite" w:hAnsi="Special Elite" w:cs="SpecialElite-Regular"/>
+          <w:sz w:val="24"/>
+          <w:szCs w:val="24"/>
+        </w:rPr>
+        <w:t xml:space="preserve"> how</w:t>
+      </w:r>
+      <w:r>
+        <w:rPr>
+          <w:rFonts w:ascii="Special Elite" w:hAnsi="Special Elite" w:cs="SpecialElite-Regular"/>
+          <w:sz w:val="24"/>
+          <w:szCs w:val="24"/>
+        </w:rPr>
+        <w:t xml:space="preserve"> </w:t>
+      </w:r>
+      <w:r>
+        <w:rPr>
+          <w:rFonts w:ascii="Special Elite" w:hAnsi="Special Elite" w:cs="SpecialElite-Regular"/>
+          <w:sz w:val="24"/>
+          <w:szCs w:val="24"/>
+        </w:rPr>
+        <w:t xml:space="preserve">the </w:t>
+      </w:r>
+      <w:r>
+        <w:rPr>
+          <w:rFonts w:ascii="Special Elite" w:hAnsi="Special Elite" w:cs="SpecialElite-Regular"/>
+          <w:b/>
+          <w:bCs/>
+          <w:sz w:val="24"/>
+          <w:szCs w:val="24"/>
+        </w:rPr>
+        <w:t xml:space="preserve">minimum </w:t>
+      </w:r>
+      <w:r>
+        <w:rPr>
+          <w:rFonts w:ascii="Special Elite" w:hAnsi="Special Elite" w:cs="SpecialElite-Regular"/>
+          <w:b/>
+          <w:bCs/>
+          <w:sz w:val="24"/>
+          <w:szCs w:val="24"/>
+        </w:rPr>
+        <w:t>and the maximum</w:t>
+      </w:r>
+      <w:r>
+        <w:rPr>
+          <w:rFonts w:ascii="Special Elite" w:hAnsi="Special Elite" w:cs="SpecialElite-Regular"/>
+          <w:sz w:val="24"/>
+          <w:szCs w:val="24"/>
+        </w:rPr>
+        <w:t xml:space="preserve"> of the current range may be calculated. </w:t>
+      </w:r>
+      <w:r>
+        <w:rPr>
+          <w:rFonts w:ascii="Special Elite" w:hAnsi="Special Elite" w:cs="SpecialElite-Regular"/>
+          <w:sz w:val="24"/>
+          <w:szCs w:val="24"/>
+        </w:rPr>
+        <w:t>The</w:t>
+      </w:r>
+      <w:r>
+        <w:rPr>
+          <w:rFonts w:ascii="Special Elite" w:hAnsi="Special Elite" w:cs="SpecialElite-Regular"/>
+          <w:sz w:val="24"/>
+          <w:szCs w:val="24"/>
+        </w:rPr>
+        <w:t xml:space="preserve"> </w:t>
+      </w:r>
+      <w:r>
+        <w:rPr>
+          <w:rFonts w:ascii="Special Elite" w:hAnsi="Special Elite" w:cs="SpecialElite-Regular"/>
+          <w:b/>
+          <w:bCs/>
+          <w:sz w:val="24"/>
+          <w:szCs w:val="24"/>
+        </w:rPr>
+        <w:t xml:space="preserve">current </w:t>
+      </w:r>
+      <w:r>
+        <w:rPr>
+          <w:rFonts w:ascii="Special Elite" w:hAnsi="Special Elite" w:cs="SpecialElite-Regular"/>
+          <w:b/>
+          <w:bCs/>
+          <w:sz w:val="24"/>
+          <w:szCs w:val="24"/>
+        </w:rPr>
+        <w:t>minimum</w:t>
+      </w:r>
+      <w:r>
+        <w:rPr>
+          <w:rFonts w:ascii="Special Elite" w:hAnsi="Special Elite" w:cs="SpecialElite-Regular"/>
+          <w:sz w:val="24"/>
+          <w:szCs w:val="24"/>
+        </w:rPr>
+        <w:t xml:space="preserve"> may be calculated </w:t>
+      </w:r>
+      <w:r>
+        <w:rPr>
+          <w:rFonts w:ascii="Special Elite" w:hAnsi="Special Elite" w:cs="SpecialElite-Regular"/>
+          <w:sz w:val="24"/>
+          <w:szCs w:val="24"/>
+        </w:rPr>
+        <w:t xml:space="preserve">by </w:t>
+      </w:r>
+      <w:r>
+        <w:rPr>
+          <w:rFonts w:ascii="Special Elite" w:hAnsi="Special Elite" w:cs="SpecialElite-Regular"/>
+          <w:b/>
+          <w:bCs/>
+          <w:sz w:val="24"/>
+          <w:szCs w:val="24"/>
+        </w:rPr>
+        <w:t>adding</w:t>
+      </w:r>
+      <w:r>
+        <w:rPr>
+          <w:rFonts w:ascii="Special Elite" w:hAnsi="Special Elite" w:cs="SpecialElite-Regular"/>
+          <w:sz w:val="24"/>
+          <w:szCs w:val="24"/>
+        </w:rPr>
+        <w:t xml:space="preserve"> the </w:t>
+      </w:r>
+      <w:r>
+        <w:rPr>
+          <w:rFonts w:ascii="Special Elite" w:hAnsi="Special Elite" w:cs="SpecialElite-Regular"/>
+          <w:b/>
+          <w:bCs/>
+          <w:sz w:val="24"/>
+          <w:szCs w:val="24"/>
+        </w:rPr>
+        <w:t>increment</w:t>
+      </w:r>
+      <w:r>
+        <w:rPr>
+          <w:rFonts w:ascii="Special Elite" w:hAnsi="Special Elite" w:cs="SpecialElite-Regular"/>
+          <w:sz w:val="24"/>
+          <w:szCs w:val="24"/>
+        </w:rPr>
+        <w:t xml:space="preserve"> </w:t>
+      </w:r>
+      <w:r>
+        <w:rPr>
+          <w:rFonts w:ascii="Special Elite" w:hAnsi="Special Elite" w:cs="SpecialElite-Regular"/>
+          <w:sz w:val="24"/>
+          <w:szCs w:val="24"/>
+        </w:rPr>
+        <w:t xml:space="preserve">to the </w:t>
+      </w:r>
+      <w:r>
+        <w:rPr>
+          <w:rFonts w:ascii="Special Elite" w:hAnsi="Special Elite" w:cs="SpecialElite-Regular"/>
+          <w:b/>
+          <w:bCs/>
+          <w:sz w:val="24"/>
+          <w:szCs w:val="24"/>
+        </w:rPr>
+        <w:t xml:space="preserve">previous </w:t>
+      </w:r>
+      <w:r>
+        <w:rPr>
+          <w:rFonts w:ascii="Special Elite" w:hAnsi="Special Elite" w:cs="SpecialElite-Regular"/>
+          <w:b/>
+          <w:bCs/>
+          <w:sz w:val="24"/>
+          <w:szCs w:val="24"/>
+        </w:rPr>
+        <w:t>minimum</w:t>
+      </w:r>
+      <w:r>
+        <w:rPr>
+          <w:rFonts w:ascii="Special Elite" w:hAnsi="Special Elite" w:cs="SpecialElite-Regular"/>
+          <w:sz w:val="24"/>
+          <w:szCs w:val="24"/>
+        </w:rPr>
+        <w:t xml:space="preserve">. Likewise, the </w:t>
+      </w:r>
+      <w:r>
+        <w:rPr>
+          <w:rFonts w:ascii="Special Elite" w:hAnsi="Special Elite" w:cs="SpecialElite-Regular"/>
+          <w:b/>
+          <w:bCs/>
+          <w:sz w:val="24"/>
+          <w:szCs w:val="24"/>
+        </w:rPr>
+        <w:t>current maximum</w:t>
+      </w:r>
+      <w:r>
+        <w:rPr>
+          <w:rFonts w:ascii="Special Elite" w:hAnsi="Special Elite" w:cs="SpecialElite-Regular"/>
+          <w:sz w:val="24"/>
+          <w:szCs w:val="24"/>
+        </w:rPr>
+        <w:t xml:space="preserve"> may be calculated by </w:t>
+      </w:r>
+      <w:r>
+        <w:rPr>
+          <w:rFonts w:ascii="Special Elite" w:hAnsi="Special Elite" w:cs="SpecialElite-Regular"/>
+          <w:b/>
+          <w:bCs/>
+          <w:sz w:val="24"/>
+          <w:szCs w:val="24"/>
+        </w:rPr>
+        <w:t>subtracting</w:t>
+      </w:r>
+      <w:r>
+        <w:rPr>
+          <w:rFonts w:ascii="Special Elite" w:hAnsi="Special Elite" w:cs="SpecialElite-Regular"/>
+          <w:sz w:val="24"/>
+          <w:szCs w:val="24"/>
+        </w:rPr>
+        <w:t xml:space="preserve"> the </w:t>
+      </w:r>
+      <w:r>
+        <w:rPr>
+          <w:rFonts w:ascii="Special Elite" w:hAnsi="Special Elite" w:cs="SpecialElite-Regular"/>
+          <w:b/>
+          <w:bCs/>
+          <w:sz w:val="24"/>
+          <w:szCs w:val="24"/>
+        </w:rPr>
+        <w:t>increment</w:t>
+      </w:r>
+      <w:r>
+        <w:rPr>
+          <w:rFonts w:ascii="Special Elite" w:hAnsi="Special Elite" w:cs="SpecialElite-Regular"/>
+          <w:sz w:val="24"/>
+          <w:szCs w:val="24"/>
+        </w:rPr>
+        <w:t xml:space="preserve"> from the </w:t>
+      </w:r>
+      <w:r>
+        <w:rPr>
+          <w:rFonts w:ascii="Special Elite" w:hAnsi="Special Elite" w:cs="SpecialElite-Regular"/>
+          <w:b/>
+          <w:bCs/>
+          <w:sz w:val="24"/>
+          <w:szCs w:val="24"/>
+        </w:rPr>
+        <w:t>previous maximum</w:t>
+      </w:r>
+      <w:r>
+        <w:rPr>
+          <w:rFonts w:ascii="Special Elite" w:hAnsi="Special Elite" w:cs="SpecialElite-Regular"/>
+          <w:sz w:val="24"/>
+          <w:szCs w:val="24"/>
+        </w:rPr>
+        <w:t>.</w:t>
+      </w:r>
+    </w:p>
+    <w:p>
+      <w:pPr>
+        <w:autoSpaceDE w:val="0"/>
+        <w:autoSpaceDN w:val="0"/>
+        <w:adjustRightInd w:val="0"/>
+        <w:spacing w:after="0" w:line="360" w:lineRule="auto"/>
+        <w:rPr>
+          <w:rFonts w:ascii="Special Elite" w:hAnsi="Special Elite" w:cs="SpecialElite-Regular"/>
+          <w:sz w:val="24"/>
+          <w:szCs w:val="24"/>
+        </w:rPr>
+      </w:pPr>
+    </w:p>
+    <w:p>
+      <w:pPr>
+        <w:autoSpaceDE w:val="0"/>
+        <w:autoSpaceDN w:val="0"/>
+        <w:adjustRightInd w:val="0"/>
+        <w:spacing w:after="0" w:line="360" w:lineRule="auto"/>
+        <w:rPr>
+          <w:rFonts w:ascii="Special Elite" w:hAnsi="Special Elite" w:cs="SpecialElite-Regular"/>
+          <w:sz w:val="24"/>
+          <w:szCs w:val="24"/>
+        </w:rPr>
+      </w:pPr>
+      <w:r>
+        <w:rPr>
+          <w:rFonts w:ascii="Special Elite" w:hAnsi="Special Elite" w:cs="SpecialElite-Regular"/>
+          <w:sz w:val="24"/>
+          <w:szCs w:val="24"/>
+        </w:rPr>
+        <w:t xml:space="preserve">The </w:t>
+      </w:r>
+      <w:r>
+        <w:rPr>
+          <w:rFonts w:ascii="Special Elite" w:hAnsi="Special Elite" w:cs="SpecialElite-Regular"/>
+          <w:b/>
+          <w:bCs/>
+          <w:sz w:val="24"/>
+          <w:szCs w:val="24"/>
+        </w:rPr>
+        <w:t>increment</w:t>
+      </w:r>
+      <w:r>
+        <w:rPr>
+          <w:rFonts w:ascii="Special Elite" w:hAnsi="Special Elite" w:cs="SpecialElite-Regular"/>
+          <w:sz w:val="24"/>
+          <w:szCs w:val="24"/>
+        </w:rPr>
+        <w:t xml:space="preserve"> can be calculated by referring to the corresponding table for that range. The </w:t>
+      </w:r>
+      <w:r>
+        <w:rPr>
+          <w:rFonts w:ascii="Special Elite" w:hAnsi="Special Elite" w:cs="SpecialElite-Regular"/>
+          <w:sz w:val="24"/>
+          <w:szCs w:val="24"/>
+        </w:rPr>
+        <w:t xml:space="preserve">increment must be calculated </w:t>
+      </w:r>
+      <w:r>
+        <w:rPr>
+          <w:rFonts w:ascii="Special Elite" w:hAnsi="Special Elite" w:cs="SpecialElite-Regular"/>
+          <w:b/>
+          <w:bCs/>
+          <w:sz w:val="24"/>
+          <w:szCs w:val="24"/>
+        </w:rPr>
+        <w:t>independently</w:t>
+      </w:r>
+      <w:r>
+        <w:rPr>
+          <w:rFonts w:ascii="Special Elite" w:hAnsi="Special Elite" w:cs="SpecialElite-Regular"/>
+          <w:sz w:val="24"/>
+          <w:szCs w:val="24"/>
+        </w:rPr>
+        <w:t xml:space="preserve"> for the minimum and maximum. </w:t>
+      </w:r>
+      <w:r>
+        <w:rPr>
+          <w:rFonts w:ascii="Special Elite" w:hAnsi="Special Elite" w:cs="SpecialElite-Regular"/>
+          <w:sz w:val="24"/>
+          <w:szCs w:val="24"/>
+        </w:rPr>
+        <w:t xml:space="preserve">Find the </w:t>
+      </w:r>
+      <w:r>
+        <w:rPr>
+          <w:rFonts w:ascii="Special Elite" w:hAnsi="Special Elite" w:cs="SpecialElite-Regular"/>
+          <w:b/>
+          <w:bCs/>
+          <w:sz w:val="24"/>
+          <w:szCs w:val="24"/>
+        </w:rPr>
+        <w:t>word or phrase</w:t>
+      </w:r>
+      <w:r>
+        <w:rPr>
+          <w:rFonts w:ascii="Special Elite" w:hAnsi="Special Elite" w:cs="SpecialElite-Regular"/>
+          <w:sz w:val="24"/>
+          <w:szCs w:val="24"/>
+        </w:rPr>
+        <w:t xml:space="preserve"> in the table</w:t>
+      </w:r>
+      <w:r>
+        <w:rPr>
+          <w:rFonts w:ascii="Special Elite" w:hAnsi="Special Elite" w:cs="SpecialElite-Regular"/>
+          <w:sz w:val="24"/>
+          <w:szCs w:val="24"/>
+        </w:rPr>
+        <w:t xml:space="preserve">. The </w:t>
+      </w:r>
+      <w:r>
+        <w:rPr>
+          <w:rFonts w:ascii="Special Elite" w:hAnsi="Special Elite" w:cs="SpecialElite-Regular"/>
+          <w:b/>
+          <w:bCs/>
+          <w:sz w:val="24"/>
+          <w:szCs w:val="24"/>
+        </w:rPr>
+        <w:t>column</w:t>
+      </w:r>
+      <w:r>
+        <w:rPr>
+          <w:rFonts w:ascii="Special Elite" w:hAnsi="Special Elite" w:cs="SpecialElite-Regular"/>
+          <w:sz w:val="24"/>
+          <w:szCs w:val="24"/>
+        </w:rPr>
+        <w:t xml:space="preserve"> corresponds to the </w:t>
+      </w:r>
+      <w:r>
+        <w:rPr>
+          <w:rFonts w:ascii="Special Elite" w:hAnsi="Special Elite" w:cs="SpecialElite-Regular"/>
+          <w:b/>
+          <w:bCs/>
+          <w:sz w:val="24"/>
+          <w:szCs w:val="24"/>
+        </w:rPr>
+        <w:t>whole part</w:t>
+      </w:r>
+      <w:r>
+        <w:rPr>
+          <w:rFonts w:ascii="Special Elite" w:hAnsi="Special Elite" w:cs="SpecialElite-Regular"/>
+          <w:sz w:val="24"/>
+          <w:szCs w:val="24"/>
+        </w:rPr>
+        <w:t xml:space="preserve"> of the increment and the </w:t>
+      </w:r>
+      <w:r>
+        <w:rPr>
+          <w:rFonts w:ascii="Special Elite" w:hAnsi="Special Elite" w:cs="SpecialElite-Regular"/>
+          <w:b/>
+          <w:bCs/>
+          <w:sz w:val="24"/>
+          <w:szCs w:val="24"/>
+        </w:rPr>
+        <w:t>row</w:t>
+      </w:r>
+      <w:r>
+        <w:rPr>
+          <w:rFonts w:ascii="Special Elite" w:hAnsi="Special Elite" w:cs="SpecialElite-Regular"/>
+          <w:sz w:val="24"/>
+          <w:szCs w:val="24"/>
+        </w:rPr>
+        <w:t xml:space="preserve"> corresponds to the </w:t>
+      </w:r>
+      <w:r>
+        <w:rPr>
+          <w:rFonts w:ascii="Special Elite" w:hAnsi="Special Elite" w:cs="SpecialElite-Regular"/>
+          <w:b/>
+          <w:bCs/>
+          <w:sz w:val="24"/>
+          <w:szCs w:val="24"/>
+        </w:rPr>
+        <w:t>decimal part</w:t>
+      </w:r>
+      <w:r>
+        <w:rPr>
+          <w:rFonts w:ascii="Special Elite" w:hAnsi="Special Elite" w:cs="SpecialElite-Regular"/>
+          <w:sz w:val="24"/>
+          <w:szCs w:val="24"/>
+        </w:rPr>
+        <w:t xml:space="preserve"> of the increment. </w:t>
+      </w:r>
+      <w:r>
+        <w:rPr>
+          <w:rFonts w:ascii="Special Elite" w:hAnsi="Special Elite" w:cs="SpecialElite-Regular"/>
+          <w:sz w:val="24"/>
+          <w:szCs w:val="24"/>
+        </w:rPr>
+        <w:t>The increment is given in centimeters.</w:t>
+      </w:r>
+    </w:p>
+    <w:p>
+      <w:pPr>
+        <w:autoSpaceDE w:val="0"/>
+        <w:autoSpaceDN w:val="0"/>
+        <w:adjustRightInd w:val="0"/>
+        <w:spacing w:after="0" w:line="360" w:lineRule="auto"/>
+        <w:rPr>
+          <w:rFonts w:ascii="Special Elite" w:hAnsi="Special Elite" w:cs="SpecialElite-Regular"/>
+          <w:sz w:val="24"/>
+          <w:szCs w:val="24"/>
+        </w:rPr>
+      </w:pPr>
+    </w:p>
+    <w:p>
+      <w:pPr>
+        <w:autoSpaceDE w:val="0"/>
+        <w:autoSpaceDN w:val="0"/>
+        <w:adjustRightInd w:val="0"/>
+        <w:spacing w:after="0" w:line="360" w:lineRule="auto"/>
+        <w:rPr>
+          <w:rFonts w:ascii="Special Elite" w:hAnsi="Special Elite" w:cs="SpecialElite-Regular"/>
+          <w:sz w:val="24"/>
+          <w:szCs w:val="24"/>
+        </w:rPr>
+      </w:pPr>
+      <w:r>
+        <w:rPr>
+          <w:rFonts w:ascii="Special Elite" w:hAnsi="Special Elite" w:cs="SpecialElite-Regular"/>
+          <w:sz w:val="24"/>
+          <w:szCs w:val="24"/>
+        </w:rPr>
+        <w:t xml:space="preserve">The initial range starts at </w:t>
+      </w:r>
+      <w:r>
+        <w:rPr>
+          <w:rFonts w:ascii="Special Elite" w:hAnsi="Special Elite" w:cs="SpecialElite-Regular"/>
+          <w:sz w:val="24"/>
+          <w:szCs w:val="24"/>
+        </w:rPr>
+        <w:t xml:space="preserve">0 cm to 15 cm. </w:t>
+      </w:r>
+    </w:p>
+    <w:p>
+      <w:pPr>
+        <w:autoSpaceDE w:val="0"/>
+        <w:autoSpaceDN w:val="0"/>
+        <w:adjustRightInd w:val="0"/>
+        <w:spacing w:after="0" w:line="360" w:lineRule="auto"/>
+        <w:rPr>
+          <w:rFonts w:ascii="Special Elite" w:hAnsi="Special Elite" w:cs="SpecialElite-Regular"/>
+          <w:sz w:val="24"/>
+          <w:szCs w:val="24"/>
+        </w:rPr>
+      </w:pPr>
+    </w:p>
+    <w:p>
+      <w:pPr>
+        <w:autoSpaceDE w:val="0"/>
+        <w:autoSpaceDN w:val="0"/>
+        <w:adjustRightInd w:val="0"/>
+        <w:spacing w:after="0" w:line="360" w:lineRule="auto"/>
+        <w:rPr>
+          <w:rFonts w:ascii="Special Elite" w:hAnsi="Special Elite" w:cs="SpecialElite-Regular"/>
+          <w:sz w:val="36"/>
+          <w:szCs w:val="36"/>
+        </w:rPr>
+      </w:pPr>
+      <w:r>
+        <w:rPr>
+          <w:rFonts w:ascii="Special Elite" w:hAnsi="Special Elite" w:cs="SpecialElite-Regular"/>
+          <w:b/>
+          <w:bCs/>
+          <w:sz w:val="36"/>
+          <w:szCs w:val="36"/>
+        </w:rPr>
+        <w:t>See next page for range tables.</w:t>
+      </w:r>
+    </w:p>
+    <w:p>
+      <w:pPr>
+        <w:rPr>
+          <w:rFonts w:ascii="Special Elite" w:hAnsi="Special Elite" w:cs="SpecialElite-Regular"/>
+          <w:sz w:val="36"/>
+          <w:szCs w:val="36"/>
+        </w:rPr>
+      </w:pPr>
+      <w:r>
+        <w:rPr>
+          <w:rFonts w:ascii="Special Elite" w:hAnsi="Special Elite" w:cs="SpecialElite-Regular"/>
+          <w:sz w:val="36"/>
+          <w:szCs w:val="36"/>
+        </w:rPr>
+        <w:br w:type="page"/>
+      </w:r>
+    </w:p>
+    <w:p>
+      <w:pPr>
+        <w:autoSpaceDE w:val="0"/>
+        <w:autoSpaceDN w:val="0"/>
+        <w:adjustRightInd w:val="0"/>
+        <w:spacing w:after="0" w:line="360" w:lineRule="auto"/>
+        <w:rPr>
+          <w:rFonts w:ascii="Special Elite" w:hAnsi="Special Elite" w:cs="SpecialElite-Regular"/>
+          <w:b/>
+          <w:bCs/>
+          <w:sz w:val="36"/>
+          <w:szCs w:val="36"/>
+        </w:rPr>
+      </w:pPr>
+      <w:r>
+        <w:rPr>
+          <w:rFonts w:ascii="Special Elite" w:hAnsi="Special Elite" w:cs="SpecialElite-Regular"/>
+          <w:b/>
+          <w:bCs/>
+          <w:sz w:val="36"/>
+          <w:szCs w:val="36"/>
+          <w:u w:val="single"/>
+        </w:rPr>
+        <w:lastRenderedPageBreak/>
+        <w:t>Range 1:</w:t>
+      </w:r>
+    </w:p>
+    <w:tbl>
+      <w:tblPr>
+        <w:tblStyle w:val="TableGrid"/>
+        <w:tblW w:w="0" w:type="auto"/>
+        <w:tblLook w:val="04A0" w:firstRow="1" w:lastRow="0" w:firstColumn="1" w:lastColumn="0" w:noHBand="0" w:noVBand="1"/>
+      </w:tblPr>
+      <w:tblGrid>
+        <w:gridCol w:w="1345"/>
+        <w:gridCol w:w="3690"/>
+        <w:gridCol w:w="4315"/>
+      </w:tblGrid>
+      <w:tr>
+        <w:tc>
+          <w:tcPr>
+            <w:tcW w:w="1345" w:type="dxa"/>
+            <w:tcBorders>
+              <w:top w:val="nil"/>
+              <w:left w:val="nil"/>
+            </w:tcBorders>
+          </w:tcPr>
+          <w:p>
+            <w:pPr>
+              <w:autoSpaceDE w:val="0"/>
+              <w:autoSpaceDN w:val="0"/>
+              <w:adjustRightInd w:val="0"/>
+              <w:spacing w:line="360" w:lineRule="auto"/>
+              <w:rPr>
+                <w:rFonts w:ascii="Special Elite" w:hAnsi="Special Elite" w:cs="SpecialElite-Regular"/>
+                <w:b/>
+                <w:bCs/>
+                <w:sz w:val="36"/>
+                <w:szCs w:val="36"/>
+              </w:rPr>
+            </w:pPr>
+          </w:p>
+        </w:tc>
+        <w:tc>
+          <w:tcPr>
+            <w:tcW w:w="3690" w:type="dxa"/>
+          </w:tcPr>
+          <w:p>
+            <w:pPr>
+              <w:autoSpaceDE w:val="0"/>
+              <w:autoSpaceDN w:val="0"/>
+              <w:adjustRightInd w:val="0"/>
+              <w:spacing w:line="360" w:lineRule="auto"/>
+              <w:rPr>
+                <w:rFonts w:ascii="Special Elite" w:hAnsi="Special Elite" w:cs="SpecialElite-Regular"/>
+                <w:b/>
+                <w:bCs/>
+                <w:sz w:val="36"/>
+                <w:szCs w:val="36"/>
+              </w:rPr>
+            </w:pPr>
+            <w:r>
+              <w:rPr>
+                <w:rFonts w:ascii="Special Elite" w:hAnsi="Special Elite" w:cs="SpecialElite-Regular"/>
+                <w:b/>
+                <w:bCs/>
+                <w:sz w:val="36"/>
+                <w:szCs w:val="36"/>
+              </w:rPr>
+              <w:t>0.0000</w:t>
+            </w:r>
+          </w:p>
+        </w:tc>
+        <w:tc>
+          <w:tcPr>
+            <w:tcW w:w="4315" w:type="dxa"/>
+          </w:tcPr>
+          <w:p>
+            <w:pPr>
+              <w:autoSpaceDE w:val="0"/>
+              <w:autoSpaceDN w:val="0"/>
+              <w:adjustRightInd w:val="0"/>
+              <w:spacing w:line="360" w:lineRule="auto"/>
+              <w:rPr>
+                <w:rFonts w:ascii="Special Elite" w:hAnsi="Special Elite" w:cs="SpecialElite-Regular"/>
+                <w:b/>
+                <w:bCs/>
+                <w:sz w:val="36"/>
+                <w:szCs w:val="36"/>
+              </w:rPr>
+            </w:pPr>
+            <w:r>
+              <w:rPr>
+                <w:rFonts w:ascii="Special Elite" w:hAnsi="Special Elite" w:cs="SpecialElite-Regular"/>
+                <w:b/>
+                <w:bCs/>
+                <w:sz w:val="36"/>
+                <w:szCs w:val="36"/>
+              </w:rPr>
+              <w:t>1</w:t>
+            </w:r>
+            <w:r>
+              <w:rPr>
+                <w:rFonts w:ascii="Special Elite" w:hAnsi="Special Elite" w:cs="SpecialElite-Regular"/>
+                <w:b/>
+                <w:bCs/>
+                <w:sz w:val="36"/>
+                <w:szCs w:val="36"/>
+              </w:rPr>
+              <w:t>.0000</w:t>
+            </w:r>
+          </w:p>
+        </w:tc>
+      </w:tr>
+      <w:tr>
+        <w:tc>
+          <w:tcPr>
+            <w:tcW w:w="1345" w:type="dxa"/>
+          </w:tcPr>
+          <w:p>
+            <w:pPr>
+              <w:autoSpaceDE w:val="0"/>
+              <w:autoSpaceDN w:val="0"/>
+              <w:adjustRightInd w:val="0"/>
+              <w:spacing w:line="360" w:lineRule="auto"/>
+              <w:rPr>
+                <w:rFonts w:ascii="Special Elite" w:hAnsi="Special Elite" w:cs="SpecialElite-Regular"/>
+                <w:b/>
+                <w:bCs/>
+                <w:sz w:val="36"/>
+                <w:szCs w:val="36"/>
+              </w:rPr>
+            </w:pPr>
+            <w:r>
+              <w:rPr>
+                <w:rFonts w:ascii="Special Elite" w:hAnsi="Special Elite" w:cs="SpecialElite-Regular"/>
+                <w:b/>
+                <w:bCs/>
+                <w:sz w:val="36"/>
+                <w:szCs w:val="36"/>
+              </w:rPr>
+              <w:t>0.0451</w:t>
+            </w:r>
+          </w:p>
+        </w:tc>
+        <w:tc>
+          <w:tcPr>
+            <w:tcW w:w="3690" w:type="dxa"/>
+          </w:tcPr>
+          <w:p>
+            <w:pPr>
+              <w:autoSpaceDE w:val="0"/>
+              <w:autoSpaceDN w:val="0"/>
+              <w:adjustRightInd w:val="0"/>
+              <w:spacing w:line="360" w:lineRule="auto"/>
+              <w:jc w:val="center"/>
+              <w:rPr>
+                <w:rFonts w:ascii="Special Elite" w:hAnsi="Special Elite" w:cs="SpecialElite-Regular"/>
+                <w:b/>
+                <w:bCs/>
+                <w:sz w:val="36"/>
+                <w:szCs w:val="36"/>
+              </w:rPr>
+            </w:pPr>
+            <w:r>
+              <w:rPr>
+                <w:rFonts w:ascii="Special Elite" w:hAnsi="Special Elite" w:cs="SpecialElite-Regular"/>
+                <w:b/>
+                <w:bCs/>
+                <w:sz w:val="36"/>
+                <w:szCs w:val="36"/>
+              </w:rPr>
+              <w:t>THEIR</w:t>
+            </w:r>
+          </w:p>
+        </w:tc>
+        <w:tc>
+          <w:tcPr>
+            <w:tcW w:w="4315" w:type="dxa"/>
+          </w:tcPr>
+          <w:p>
+            <w:pPr>
+              <w:autoSpaceDE w:val="0"/>
+              <w:autoSpaceDN w:val="0"/>
+              <w:adjustRightInd w:val="0"/>
+              <w:spacing w:line="360" w:lineRule="auto"/>
+              <w:jc w:val="center"/>
+              <w:rPr>
+                <w:rFonts w:ascii="Special Elite" w:hAnsi="Special Elite" w:cs="SpecialElite-Regular"/>
+                <w:b/>
+                <w:bCs/>
+                <w:sz w:val="36"/>
+                <w:szCs w:val="36"/>
+              </w:rPr>
+            </w:pPr>
+            <w:r>
+              <w:rPr>
+                <w:rFonts w:ascii="Special Elite" w:hAnsi="Special Elite" w:cs="SpecialElite-Regular"/>
+                <w:b/>
+                <w:bCs/>
+                <w:sz w:val="36"/>
+                <w:szCs w:val="36"/>
+              </w:rPr>
+              <w:t>I C</w:t>
+            </w:r>
+          </w:p>
+        </w:tc>
+      </w:tr>
+      <w:tr>
+        <w:tc>
+          <w:tcPr>
+            <w:tcW w:w="1345" w:type="dxa"/>
+          </w:tcPr>
+          <w:p>
+            <w:pPr>
+              <w:autoSpaceDE w:val="0"/>
+              <w:autoSpaceDN w:val="0"/>
+              <w:adjustRightInd w:val="0"/>
+              <w:spacing w:line="360" w:lineRule="auto"/>
+              <w:rPr>
+                <w:rFonts w:ascii="Special Elite" w:hAnsi="Special Elite" w:cs="SpecialElite-Regular"/>
+                <w:b/>
+                <w:bCs/>
+                <w:sz w:val="36"/>
+                <w:szCs w:val="36"/>
+              </w:rPr>
+            </w:pPr>
+            <w:r>
+              <w:rPr>
+                <w:rFonts w:ascii="Special Elite" w:hAnsi="Special Elite" w:cs="SpecialElite-Regular"/>
+                <w:b/>
+                <w:bCs/>
+                <w:sz w:val="36"/>
+                <w:szCs w:val="36"/>
+              </w:rPr>
+              <w:t>0.3210</w:t>
+            </w:r>
+          </w:p>
+        </w:tc>
+        <w:tc>
+          <w:tcPr>
+            <w:tcW w:w="3690" w:type="dxa"/>
+          </w:tcPr>
+          <w:p>
+            <w:pPr>
+              <w:autoSpaceDE w:val="0"/>
+              <w:autoSpaceDN w:val="0"/>
+              <w:adjustRightInd w:val="0"/>
+              <w:spacing w:line="360" w:lineRule="auto"/>
+              <w:jc w:val="center"/>
+              <w:rPr>
+                <w:rFonts w:ascii="Special Elite" w:hAnsi="Special Elite" w:cs="SpecialElite-Regular"/>
+                <w:b/>
+                <w:bCs/>
+                <w:sz w:val="36"/>
+                <w:szCs w:val="36"/>
+              </w:rPr>
+            </w:pPr>
+            <w:r>
+              <w:rPr>
+                <w:rFonts w:ascii="Special Elite" w:hAnsi="Special Elite" w:cs="SpecialElite-Regular"/>
+                <w:b/>
+                <w:bCs/>
+                <w:sz w:val="36"/>
+                <w:szCs w:val="36"/>
+              </w:rPr>
+              <w:t>I DON’T KNOW</w:t>
+            </w:r>
+          </w:p>
+        </w:tc>
+        <w:tc>
+          <w:tcPr>
+            <w:tcW w:w="4315" w:type="dxa"/>
+          </w:tcPr>
+          <w:p>
+            <w:pPr>
+              <w:autoSpaceDE w:val="0"/>
+              <w:autoSpaceDN w:val="0"/>
+              <w:adjustRightInd w:val="0"/>
+              <w:spacing w:line="360" w:lineRule="auto"/>
+              <w:jc w:val="center"/>
+              <w:rPr>
+                <w:rFonts w:ascii="Special Elite" w:hAnsi="Special Elite" w:cs="SpecialElite-Regular"/>
+                <w:b/>
+                <w:bCs/>
+                <w:sz w:val="36"/>
+                <w:szCs w:val="36"/>
+              </w:rPr>
+            </w:pPr>
+            <w:r>
+              <w:rPr>
+                <w:rFonts w:ascii="Special Elite" w:hAnsi="Special Elite" w:cs="SpecialElite-Regular"/>
+                <w:b/>
+                <w:bCs/>
+                <w:sz w:val="36"/>
+                <w:szCs w:val="36"/>
+              </w:rPr>
+              <w:t>THEY’RE</w:t>
+            </w:r>
+          </w:p>
+        </w:tc>
+      </w:tr>
+      <w:tr>
+        <w:tc>
+          <w:tcPr>
+            <w:tcW w:w="1345" w:type="dxa"/>
+          </w:tcPr>
+          <w:p>
+            <w:pPr>
+              <w:autoSpaceDE w:val="0"/>
+              <w:autoSpaceDN w:val="0"/>
+              <w:adjustRightInd w:val="0"/>
+              <w:spacing w:line="360" w:lineRule="auto"/>
+              <w:rPr>
+                <w:rFonts w:ascii="Special Elite" w:hAnsi="Special Elite" w:cs="SpecialElite-Regular"/>
+                <w:b/>
+                <w:bCs/>
+                <w:sz w:val="36"/>
+                <w:szCs w:val="36"/>
+              </w:rPr>
+            </w:pPr>
+            <w:r>
+              <w:rPr>
+                <w:rFonts w:ascii="Special Elite" w:hAnsi="Special Elite" w:cs="SpecialElite-Regular"/>
+                <w:b/>
+                <w:bCs/>
+                <w:sz w:val="36"/>
+                <w:szCs w:val="36"/>
+              </w:rPr>
+              <w:t>0.6124</w:t>
+            </w:r>
+          </w:p>
+        </w:tc>
+        <w:tc>
+          <w:tcPr>
+            <w:tcW w:w="3690" w:type="dxa"/>
+          </w:tcPr>
+          <w:p>
+            <w:pPr>
+              <w:autoSpaceDE w:val="0"/>
+              <w:autoSpaceDN w:val="0"/>
+              <w:adjustRightInd w:val="0"/>
+              <w:spacing w:line="360" w:lineRule="auto"/>
+              <w:jc w:val="center"/>
+              <w:rPr>
+                <w:rFonts w:ascii="Special Elite" w:hAnsi="Special Elite" w:cs="SpecialElite-Regular"/>
+                <w:b/>
+                <w:bCs/>
+                <w:sz w:val="36"/>
+                <w:szCs w:val="36"/>
+              </w:rPr>
+            </w:pPr>
+            <w:r>
+              <w:rPr>
+                <w:rFonts w:ascii="Special Elite" w:hAnsi="Special Elite" w:cs="SpecialElite-Regular"/>
+                <w:b/>
+                <w:bCs/>
+                <w:sz w:val="36"/>
+                <w:szCs w:val="36"/>
+              </w:rPr>
+              <w:t>WHAT</w:t>
+            </w:r>
+          </w:p>
+        </w:tc>
+        <w:tc>
+          <w:tcPr>
+            <w:tcW w:w="4315" w:type="dxa"/>
+          </w:tcPr>
+          <w:p>
+            <w:pPr>
+              <w:autoSpaceDE w:val="0"/>
+              <w:autoSpaceDN w:val="0"/>
+              <w:adjustRightInd w:val="0"/>
+              <w:spacing w:line="360" w:lineRule="auto"/>
+              <w:jc w:val="center"/>
+              <w:rPr>
+                <w:rFonts w:ascii="Special Elite" w:hAnsi="Special Elite" w:cs="SpecialElite-Regular"/>
+                <w:b/>
+                <w:bCs/>
+                <w:sz w:val="36"/>
+                <w:szCs w:val="36"/>
+              </w:rPr>
+            </w:pPr>
+            <w:r>
+              <w:rPr>
+                <w:rFonts w:ascii="Special Elite" w:hAnsi="Special Elite" w:cs="SpecialElite-Regular"/>
+                <w:b/>
+                <w:bCs/>
+                <w:sz w:val="36"/>
+                <w:szCs w:val="36"/>
+              </w:rPr>
+              <w:t>I SEE</w:t>
+            </w:r>
+          </w:p>
+        </w:tc>
+      </w:tr>
+    </w:tbl>
+    <w:p>
+      <w:pPr>
+        <w:autoSpaceDE w:val="0"/>
+        <w:autoSpaceDN w:val="0"/>
+        <w:adjustRightInd w:val="0"/>
+        <w:spacing w:after="0" w:line="360" w:lineRule="auto"/>
+        <w:rPr>
+          <w:rFonts w:ascii="Special Elite" w:hAnsi="Special Elite" w:cs="SpecialElite-Regular"/>
+          <w:b/>
+          <w:bCs/>
+          <w:sz w:val="36"/>
+          <w:szCs w:val="36"/>
+        </w:rPr>
+      </w:pPr>
+    </w:p>
+    <w:p>
+      <w:pPr>
+        <w:autoSpaceDE w:val="0"/>
+        <w:autoSpaceDN w:val="0"/>
+        <w:adjustRightInd w:val="0"/>
+        <w:spacing w:after="0" w:line="360" w:lineRule="auto"/>
+        <w:rPr>
+          <w:rFonts w:ascii="Special Elite" w:hAnsi="Special Elite" w:cs="SpecialElite-Regular"/>
+          <w:b/>
+          <w:bCs/>
+          <w:sz w:val="36"/>
+          <w:szCs w:val="36"/>
+          <w:u w:val="single"/>
+        </w:rPr>
+      </w:pPr>
+      <w:r>
+        <w:rPr>
+          <w:rFonts w:ascii="Special Elite" w:hAnsi="Special Elite" w:cs="SpecialElite-Regular"/>
+          <w:b/>
+          <w:bCs/>
+          <w:sz w:val="36"/>
+          <w:szCs w:val="36"/>
+          <w:u w:val="single"/>
+        </w:rPr>
+        <w:t>Range</w:t>
+      </w:r>
+      <w:r>
+        <w:rPr>
+          <w:rFonts w:ascii="Special Elite" w:hAnsi="Special Elite" w:cs="SpecialElite-Regular"/>
+          <w:b/>
+          <w:bCs/>
+          <w:sz w:val="36"/>
+          <w:szCs w:val="36"/>
+          <w:u w:val="single"/>
+        </w:rPr>
+        <w:t xml:space="preserve"> </w:t>
+      </w:r>
+      <w:r>
+        <w:rPr>
+          <w:rFonts w:ascii="Special Elite" w:hAnsi="Special Elite" w:cs="SpecialElite-Regular"/>
+          <w:b/>
+          <w:bCs/>
+          <w:sz w:val="36"/>
+          <w:szCs w:val="36"/>
+          <w:u w:val="single"/>
+        </w:rPr>
+        <w:t>2:</w:t>
+      </w:r>
+    </w:p>
+    <w:tbl>
+      <w:tblPr>
+        <w:tblStyle w:val="TableGrid"/>
+        <w:tblW w:w="0" w:type="auto"/>
+        <w:tblLook w:val="04A0" w:firstRow="1" w:lastRow="0" w:firstColumn="1" w:lastColumn="0" w:noHBand="0" w:noVBand="1"/>
+      </w:tblPr>
+      <w:tblGrid>
+        <w:gridCol w:w="1350"/>
+        <w:gridCol w:w="2430"/>
+        <w:gridCol w:w="2700"/>
+        <w:gridCol w:w="2870"/>
+      </w:tblGrid>
+      <w:tr>
+        <w:tc>
+          <w:tcPr>
+            <w:tcW w:w="1350" w:type="dxa"/>
+            <w:tcBorders>
+              <w:top w:val="nil"/>
+              <w:left w:val="nil"/>
+            </w:tcBorders>
+          </w:tcPr>
+          <w:p>
+            <w:pPr>
+              <w:autoSpaceDE w:val="0"/>
+              <w:autoSpaceDN w:val="0"/>
+              <w:adjustRightInd w:val="0"/>
+              <w:spacing w:line="360" w:lineRule="auto"/>
+              <w:rPr>
+                <w:rFonts w:ascii="Special Elite" w:hAnsi="Special Elite" w:cs="SpecialElite-Regular"/>
+                <w:b/>
+                <w:bCs/>
+                <w:sz w:val="36"/>
+                <w:szCs w:val="36"/>
+              </w:rPr>
+            </w:pPr>
+          </w:p>
+        </w:tc>
+        <w:tc>
+          <w:tcPr>
+            <w:tcW w:w="2430" w:type="dxa"/>
+          </w:tcPr>
+          <w:p>
+            <w:pPr>
+              <w:autoSpaceDE w:val="0"/>
+              <w:autoSpaceDN w:val="0"/>
+              <w:adjustRightInd w:val="0"/>
+              <w:spacing w:line="360" w:lineRule="auto"/>
+              <w:rPr>
+                <w:rFonts w:ascii="Special Elite" w:hAnsi="Special Elite" w:cs="SpecialElite-Regular"/>
+                <w:b/>
+                <w:bCs/>
+                <w:sz w:val="36"/>
+                <w:szCs w:val="36"/>
+              </w:rPr>
+            </w:pPr>
+            <w:r>
+              <w:rPr>
+                <w:rFonts w:ascii="Special Elite" w:hAnsi="Special Elite" w:cs="SpecialElite-Regular"/>
+                <w:b/>
+                <w:bCs/>
+                <w:sz w:val="36"/>
+                <w:szCs w:val="36"/>
+              </w:rPr>
+              <w:t>0.0000</w:t>
+            </w:r>
+          </w:p>
+        </w:tc>
+        <w:tc>
+          <w:tcPr>
+            <w:tcW w:w="2700" w:type="dxa"/>
+          </w:tcPr>
+          <w:p>
+            <w:pPr>
+              <w:autoSpaceDE w:val="0"/>
+              <w:autoSpaceDN w:val="0"/>
+              <w:adjustRightInd w:val="0"/>
+              <w:spacing w:line="360" w:lineRule="auto"/>
+              <w:rPr>
+                <w:rFonts w:ascii="Special Elite" w:hAnsi="Special Elite" w:cs="SpecialElite-Regular"/>
+                <w:b/>
+                <w:bCs/>
+                <w:sz w:val="36"/>
+                <w:szCs w:val="36"/>
+              </w:rPr>
+            </w:pPr>
+            <w:r>
+              <w:rPr>
+                <w:rFonts w:ascii="Special Elite" w:hAnsi="Special Elite" w:cs="SpecialElite-Regular"/>
+                <w:b/>
+                <w:bCs/>
+                <w:sz w:val="36"/>
+                <w:szCs w:val="36"/>
+              </w:rPr>
+              <w:t>1.0000</w:t>
+            </w:r>
+          </w:p>
+        </w:tc>
+        <w:tc>
+          <w:tcPr>
+            <w:tcW w:w="2870" w:type="dxa"/>
+          </w:tcPr>
+          <w:p>
+            <w:pPr>
+              <w:autoSpaceDE w:val="0"/>
+              <w:autoSpaceDN w:val="0"/>
+              <w:adjustRightInd w:val="0"/>
+              <w:spacing w:line="360" w:lineRule="auto"/>
+              <w:rPr>
+                <w:rFonts w:ascii="Special Elite" w:hAnsi="Special Elite" w:cs="SpecialElite-Regular"/>
+                <w:b/>
+                <w:bCs/>
+                <w:sz w:val="36"/>
+                <w:szCs w:val="36"/>
+              </w:rPr>
+            </w:pPr>
+            <w:r>
+              <w:rPr>
+                <w:rFonts w:ascii="Special Elite" w:hAnsi="Special Elite" w:cs="SpecialElite-Regular"/>
+                <w:b/>
+                <w:bCs/>
+                <w:sz w:val="36"/>
+                <w:szCs w:val="36"/>
+              </w:rPr>
+              <w:t>2.0000</w:t>
+            </w:r>
+          </w:p>
+        </w:tc>
+      </w:tr>
+      <w:tr>
+        <w:tc>
+          <w:tcPr>
+            <w:tcW w:w="1350" w:type="dxa"/>
+          </w:tcPr>
+          <w:p>
+            <w:pPr>
+              <w:autoSpaceDE w:val="0"/>
+              <w:autoSpaceDN w:val="0"/>
+              <w:adjustRightInd w:val="0"/>
+              <w:spacing w:line="360" w:lineRule="auto"/>
+              <w:rPr>
+                <w:rFonts w:ascii="Special Elite" w:hAnsi="Special Elite" w:cs="SpecialElite-Regular"/>
+                <w:b/>
+                <w:bCs/>
+                <w:sz w:val="36"/>
+                <w:szCs w:val="36"/>
+              </w:rPr>
+            </w:pPr>
+            <w:r>
+              <w:rPr>
+                <w:rFonts w:ascii="Special Elite" w:hAnsi="Special Elite" w:cs="SpecialElite-Regular"/>
+                <w:b/>
+                <w:bCs/>
+                <w:sz w:val="36"/>
+                <w:szCs w:val="36"/>
+              </w:rPr>
+              <w:t>0.0000</w:t>
+            </w:r>
+          </w:p>
+        </w:tc>
+        <w:tc>
+          <w:tcPr>
+            <w:tcW w:w="2430" w:type="dxa"/>
+          </w:tcPr>
+          <w:p>
+            <w:pPr>
+              <w:autoSpaceDE w:val="0"/>
+              <w:autoSpaceDN w:val="0"/>
+              <w:adjustRightInd w:val="0"/>
+              <w:spacing w:line="360" w:lineRule="auto"/>
+              <w:jc w:val="center"/>
+              <w:rPr>
+                <w:rFonts w:ascii="Special Elite" w:hAnsi="Special Elite" w:cs="SpecialElite-Regular"/>
+                <w:b/>
+                <w:bCs/>
+                <w:sz w:val="36"/>
+                <w:szCs w:val="36"/>
+              </w:rPr>
+            </w:pPr>
+            <w:r>
+              <w:rPr>
+                <w:rFonts w:ascii="Special Elite" w:hAnsi="Special Elite" w:cs="SpecialElite-Regular"/>
+                <w:b/>
+                <w:bCs/>
+                <w:sz w:val="36"/>
+                <w:szCs w:val="36"/>
+              </w:rPr>
+              <w:t>GO BACK</w:t>
+            </w:r>
+          </w:p>
+        </w:tc>
+        <w:tc>
+          <w:tcPr>
+            <w:tcW w:w="2700" w:type="dxa"/>
+          </w:tcPr>
+          <w:p>
+            <w:pPr>
+              <w:autoSpaceDE w:val="0"/>
+              <w:autoSpaceDN w:val="0"/>
+              <w:adjustRightInd w:val="0"/>
+              <w:spacing w:line="360" w:lineRule="auto"/>
+              <w:jc w:val="center"/>
+              <w:rPr>
+                <w:rFonts w:ascii="Special Elite" w:hAnsi="Special Elite" w:cs="SpecialElite-Regular"/>
+                <w:b/>
+                <w:bCs/>
+                <w:sz w:val="36"/>
+                <w:szCs w:val="36"/>
+              </w:rPr>
+            </w:pPr>
+            <w:r>
+              <w:rPr>
+                <w:rFonts w:ascii="Special Elite" w:hAnsi="Special Elite" w:cs="SpecialElite-Regular"/>
+                <w:b/>
+                <w:bCs/>
+                <w:sz w:val="36"/>
+                <w:szCs w:val="36"/>
+              </w:rPr>
+              <w:t>NOTHING</w:t>
+            </w:r>
+          </w:p>
+        </w:tc>
+        <w:tc>
+          <w:tcPr>
+            <w:tcW w:w="2870" w:type="dxa"/>
+          </w:tcPr>
+          <w:p>
+            <w:pPr>
+              <w:autoSpaceDE w:val="0"/>
+              <w:autoSpaceDN w:val="0"/>
+              <w:adjustRightInd w:val="0"/>
+              <w:spacing w:line="360" w:lineRule="auto"/>
+              <w:jc w:val="center"/>
+              <w:rPr>
+                <w:rFonts w:ascii="Special Elite" w:hAnsi="Special Elite" w:cs="SpecialElite-Regular"/>
+                <w:b/>
+                <w:bCs/>
+                <w:sz w:val="36"/>
+                <w:szCs w:val="36"/>
+              </w:rPr>
+            </w:pPr>
+            <w:r>
+              <w:rPr>
+                <w:rFonts w:ascii="Special Elite" w:hAnsi="Special Elite" w:cs="SpecialElite-Regular"/>
+                <w:b/>
+                <w:bCs/>
+                <w:sz w:val="36"/>
+                <w:szCs w:val="36"/>
+              </w:rPr>
+              <w:t>I GOT IT</w:t>
+            </w:r>
+          </w:p>
+        </w:tc>
+      </w:tr>
+      <w:tr>
+        <w:tc>
+          <w:tcPr>
+            <w:tcW w:w="1350" w:type="dxa"/>
+          </w:tcPr>
+          <w:p>
+            <w:pPr>
+              <w:autoSpaceDE w:val="0"/>
+              <w:autoSpaceDN w:val="0"/>
+              <w:adjustRightInd w:val="0"/>
+              <w:spacing w:line="360" w:lineRule="auto"/>
+              <w:rPr>
+                <w:rFonts w:ascii="Special Elite" w:hAnsi="Special Elite" w:cs="SpecialElite-Regular"/>
+                <w:b/>
+                <w:bCs/>
+                <w:sz w:val="36"/>
+                <w:szCs w:val="36"/>
+              </w:rPr>
+            </w:pPr>
+            <w:r>
+              <w:rPr>
+                <w:rFonts w:ascii="Special Elite" w:hAnsi="Special Elite" w:cs="SpecialElite-Regular"/>
+                <w:b/>
+                <w:bCs/>
+                <w:sz w:val="36"/>
+                <w:szCs w:val="36"/>
+              </w:rPr>
+              <w:t>0.1372</w:t>
+            </w:r>
+          </w:p>
+        </w:tc>
+        <w:tc>
+          <w:tcPr>
+            <w:tcW w:w="2430" w:type="dxa"/>
+          </w:tcPr>
+          <w:p>
+            <w:pPr>
+              <w:autoSpaceDE w:val="0"/>
+              <w:autoSpaceDN w:val="0"/>
+              <w:adjustRightInd w:val="0"/>
+              <w:spacing w:line="360" w:lineRule="auto"/>
+              <w:jc w:val="center"/>
+              <w:rPr>
+                <w:rFonts w:ascii="Special Elite" w:hAnsi="Special Elite" w:cs="SpecialElite-Regular"/>
+                <w:b/>
+                <w:bCs/>
+                <w:sz w:val="36"/>
+                <w:szCs w:val="36"/>
+              </w:rPr>
+            </w:pPr>
+          </w:p>
+        </w:tc>
+        <w:tc>
+          <w:tcPr>
+            <w:tcW w:w="2700" w:type="dxa"/>
+          </w:tcPr>
+          <w:p>
+            <w:pPr>
+              <w:autoSpaceDE w:val="0"/>
+              <w:autoSpaceDN w:val="0"/>
+              <w:adjustRightInd w:val="0"/>
+              <w:spacing w:line="360" w:lineRule="auto"/>
+              <w:jc w:val="center"/>
+              <w:rPr>
+                <w:rFonts w:ascii="Special Elite" w:hAnsi="Special Elite" w:cs="SpecialElite-Regular"/>
+                <w:b/>
+                <w:bCs/>
+                <w:sz w:val="36"/>
+                <w:szCs w:val="36"/>
+              </w:rPr>
+            </w:pPr>
+            <w:r>
+              <w:rPr>
+                <w:rFonts w:ascii="Special Elite" w:hAnsi="Special Elite" w:cs="SpecialElite-Regular"/>
+                <w:b/>
+                <w:bCs/>
+                <w:sz w:val="36"/>
+                <w:szCs w:val="36"/>
+              </w:rPr>
+              <w:t>OUT OF RANGE</w:t>
+            </w:r>
+          </w:p>
+        </w:tc>
+        <w:tc>
+          <w:tcPr>
+            <w:tcW w:w="2870" w:type="dxa"/>
+          </w:tcPr>
+          <w:p>
+            <w:pPr>
+              <w:autoSpaceDE w:val="0"/>
+              <w:autoSpaceDN w:val="0"/>
+              <w:adjustRightInd w:val="0"/>
+              <w:spacing w:line="360" w:lineRule="auto"/>
+              <w:jc w:val="center"/>
+              <w:rPr>
+                <w:rFonts w:ascii="Special Elite" w:hAnsi="Special Elite" w:cs="SpecialElite-Regular"/>
+                <w:b/>
+                <w:bCs/>
+                <w:sz w:val="36"/>
+                <w:szCs w:val="36"/>
+              </w:rPr>
+            </w:pPr>
+            <w:r>
+              <w:rPr>
+                <w:rFonts w:ascii="Special Elite" w:hAnsi="Special Elite" w:cs="SpecialElite-Regular"/>
+                <w:b/>
+                <w:bCs/>
+                <w:sz w:val="36"/>
+                <w:szCs w:val="36"/>
+              </w:rPr>
+              <w:t>READ</w:t>
+            </w:r>
+          </w:p>
+        </w:tc>
+      </w:tr>
+      <w:tr>
+        <w:tc>
+          <w:tcPr>
+            <w:tcW w:w="1350" w:type="dxa"/>
+          </w:tcPr>
+          <w:p>
+            <w:pPr>
+              <w:autoSpaceDE w:val="0"/>
+              <w:autoSpaceDN w:val="0"/>
+              <w:adjustRightInd w:val="0"/>
+              <w:spacing w:line="360" w:lineRule="auto"/>
+              <w:rPr>
+                <w:rFonts w:ascii="Special Elite" w:hAnsi="Special Elite" w:cs="SpecialElite-Regular"/>
+                <w:b/>
+                <w:bCs/>
+                <w:sz w:val="36"/>
+                <w:szCs w:val="36"/>
+              </w:rPr>
+            </w:pPr>
+            <w:r>
+              <w:rPr>
+                <w:rFonts w:ascii="Special Elite" w:hAnsi="Special Elite" w:cs="SpecialElite-Regular"/>
+                <w:b/>
+                <w:bCs/>
+                <w:sz w:val="36"/>
+                <w:szCs w:val="36"/>
+              </w:rPr>
+              <w:t>0.4444</w:t>
+            </w:r>
+          </w:p>
+        </w:tc>
+        <w:tc>
+          <w:tcPr>
+            <w:tcW w:w="2430" w:type="dxa"/>
+          </w:tcPr>
+          <w:p>
+            <w:pPr>
+              <w:autoSpaceDE w:val="0"/>
+              <w:autoSpaceDN w:val="0"/>
+              <w:adjustRightInd w:val="0"/>
+              <w:spacing w:line="360" w:lineRule="auto"/>
+              <w:jc w:val="center"/>
+              <w:rPr>
+                <w:rFonts w:ascii="Special Elite" w:hAnsi="Special Elite" w:cs="SpecialElite-Regular"/>
+                <w:b/>
+                <w:bCs/>
+                <w:sz w:val="36"/>
+                <w:szCs w:val="36"/>
+              </w:rPr>
+            </w:pPr>
+            <w:r>
+              <w:rPr>
+                <w:rFonts w:ascii="Special Elite" w:hAnsi="Special Elite" w:cs="SpecialElite-Regular"/>
+                <w:b/>
+                <w:bCs/>
+                <w:sz w:val="36"/>
+                <w:szCs w:val="36"/>
+              </w:rPr>
+              <w:t>RED</w:t>
+            </w:r>
+          </w:p>
+        </w:tc>
+        <w:tc>
+          <w:tcPr>
+            <w:tcW w:w="2700" w:type="dxa"/>
+          </w:tcPr>
+          <w:p>
+            <w:pPr>
+              <w:autoSpaceDE w:val="0"/>
+              <w:autoSpaceDN w:val="0"/>
+              <w:adjustRightInd w:val="0"/>
+              <w:spacing w:line="360" w:lineRule="auto"/>
+              <w:jc w:val="center"/>
+              <w:rPr>
+                <w:rFonts w:ascii="Special Elite" w:hAnsi="Special Elite" w:cs="SpecialElite-Regular"/>
+                <w:b/>
+                <w:bCs/>
+                <w:sz w:val="36"/>
+                <w:szCs w:val="36"/>
+              </w:rPr>
+            </w:pPr>
+            <w:r>
+              <w:rPr>
+                <w:rFonts w:ascii="Special Elite" w:hAnsi="Special Elite" w:cs="SpecialElite-Regular"/>
+                <w:b/>
+                <w:bCs/>
+                <w:sz w:val="36"/>
+                <w:szCs w:val="36"/>
+              </w:rPr>
+              <w:t>UHHH</w:t>
+            </w:r>
+          </w:p>
+        </w:tc>
+        <w:tc>
+          <w:tcPr>
+            <w:tcW w:w="2870" w:type="dxa"/>
+          </w:tcPr>
+          <w:p>
+            <w:pPr>
+              <w:autoSpaceDE w:val="0"/>
+              <w:autoSpaceDN w:val="0"/>
+              <w:adjustRightInd w:val="0"/>
+              <w:spacing w:line="360" w:lineRule="auto"/>
+              <w:jc w:val="center"/>
+              <w:rPr>
+                <w:rFonts w:ascii="Special Elite" w:hAnsi="Special Elite" w:cs="SpecialElite-Regular"/>
+                <w:b/>
+                <w:bCs/>
+                <w:sz w:val="36"/>
+                <w:szCs w:val="36"/>
+              </w:rPr>
+            </w:pPr>
+            <w:r>
+              <w:rPr>
+                <w:rFonts w:ascii="Special Elite" w:hAnsi="Special Elite" w:cs="SpecialElite-Regular"/>
+                <w:b/>
+                <w:bCs/>
+                <w:sz w:val="36"/>
+                <w:szCs w:val="36"/>
+              </w:rPr>
+              <w:t>BLANK</w:t>
+            </w:r>
+          </w:p>
+        </w:tc>
+      </w:tr>
+    </w:tbl>
+    <w:p>
+      <w:pPr>
+        <w:autoSpaceDE w:val="0"/>
+        <w:autoSpaceDN w:val="0"/>
+        <w:adjustRightInd w:val="0"/>
+        <w:spacing w:after="0" w:line="360" w:lineRule="auto"/>
+        <w:rPr>
+          <w:rFonts w:ascii="Special Elite" w:hAnsi="Special Elite" w:cs="SpecialElite-Regular"/>
+          <w:b/>
+          <w:bCs/>
+          <w:sz w:val="36"/>
+          <w:szCs w:val="36"/>
+          <w:u w:val="single"/>
+        </w:rPr>
+      </w:pPr>
+    </w:p>
+    <w:p>
+      <w:pPr>
+        <w:autoSpaceDE w:val="0"/>
+        <w:autoSpaceDN w:val="0"/>
+        <w:adjustRightInd w:val="0"/>
+        <w:spacing w:after="0" w:line="360" w:lineRule="auto"/>
+        <w:rPr>
+          <w:rFonts w:ascii="Special Elite" w:hAnsi="Special Elite" w:cs="SpecialElite-Regular"/>
+          <w:b/>
+          <w:bCs/>
+          <w:sz w:val="36"/>
+          <w:szCs w:val="36"/>
+          <w:u w:val="single"/>
+        </w:rPr>
+      </w:pPr>
+      <w:r>
+        <w:rPr>
+          <w:rFonts w:ascii="Special Elite" w:hAnsi="Special Elite" w:cs="SpecialElite-Regular"/>
+          <w:b/>
+          <w:bCs/>
+          <w:sz w:val="36"/>
+          <w:szCs w:val="36"/>
+          <w:u w:val="single"/>
+        </w:rPr>
+        <w:t>Range 3:</w:t>
+      </w:r>
+    </w:p>
+    <w:tbl>
+      <w:tblPr>
+        <w:tblStyle w:val="TableGrid"/>
+        <w:tblW w:w="0" w:type="auto"/>
+        <w:tblLook w:val="04A0" w:firstRow="1" w:lastRow="0" w:firstColumn="1" w:lastColumn="0" w:noHBand="0" w:noVBand="1"/>
+      </w:tblPr>
+      <w:tblGrid>
+        <w:gridCol w:w="1350"/>
+        <w:gridCol w:w="2430"/>
+        <w:gridCol w:w="2700"/>
+        <w:gridCol w:w="2870"/>
+      </w:tblGrid>
+      <w:tr>
+        <w:tc>
+          <w:tcPr>
+            <w:tcW w:w="1350" w:type="dxa"/>
+            <w:tcBorders>
+              <w:top w:val="nil"/>
+              <w:left w:val="nil"/>
+            </w:tcBorders>
+          </w:tcPr>
+          <w:p>
+            <w:pPr>
+              <w:autoSpaceDE w:val="0"/>
+              <w:autoSpaceDN w:val="0"/>
+              <w:adjustRightInd w:val="0"/>
+              <w:spacing w:line="360" w:lineRule="auto"/>
+              <w:rPr>
+                <w:rFonts w:ascii="Special Elite" w:hAnsi="Special Elite" w:cs="SpecialElite-Regular"/>
+                <w:b/>
+                <w:bCs/>
+                <w:sz w:val="36"/>
+                <w:szCs w:val="36"/>
+              </w:rPr>
+            </w:pPr>
+          </w:p>
+        </w:tc>
+        <w:tc>
+          <w:tcPr>
+            <w:tcW w:w="2430" w:type="dxa"/>
+          </w:tcPr>
+          <w:p>
+            <w:pPr>
+              <w:autoSpaceDE w:val="0"/>
+              <w:autoSpaceDN w:val="0"/>
+              <w:adjustRightInd w:val="0"/>
+              <w:spacing w:line="360" w:lineRule="auto"/>
+              <w:rPr>
+                <w:rFonts w:ascii="Special Elite" w:hAnsi="Special Elite" w:cs="SpecialElite-Regular"/>
+                <w:b/>
+                <w:bCs/>
+                <w:sz w:val="36"/>
+                <w:szCs w:val="36"/>
+              </w:rPr>
+            </w:pPr>
+            <w:r>
+              <w:rPr>
+                <w:rFonts w:ascii="Special Elite" w:hAnsi="Special Elite" w:cs="SpecialElite-Regular"/>
+                <w:b/>
+                <w:bCs/>
+                <w:sz w:val="36"/>
+                <w:szCs w:val="36"/>
+              </w:rPr>
+              <w:t>0.0000</w:t>
+            </w:r>
+          </w:p>
+        </w:tc>
+        <w:tc>
+          <w:tcPr>
+            <w:tcW w:w="2700" w:type="dxa"/>
+          </w:tcPr>
+          <w:p>
+            <w:pPr>
+              <w:autoSpaceDE w:val="0"/>
+              <w:autoSpaceDN w:val="0"/>
+              <w:adjustRightInd w:val="0"/>
+              <w:spacing w:line="360" w:lineRule="auto"/>
+              <w:rPr>
+                <w:rFonts w:ascii="Special Elite" w:hAnsi="Special Elite" w:cs="SpecialElite-Regular"/>
+                <w:b/>
+                <w:bCs/>
+                <w:sz w:val="36"/>
+                <w:szCs w:val="36"/>
+              </w:rPr>
+            </w:pPr>
+            <w:r>
+              <w:rPr>
+                <w:rFonts w:ascii="Special Elite" w:hAnsi="Special Elite" w:cs="SpecialElite-Regular"/>
+                <w:b/>
+                <w:bCs/>
+                <w:sz w:val="36"/>
+                <w:szCs w:val="36"/>
+              </w:rPr>
+              <w:t>1.0000</w:t>
+            </w:r>
+          </w:p>
+        </w:tc>
+        <w:tc>
+          <w:tcPr>
+            <w:tcW w:w="2870" w:type="dxa"/>
+          </w:tcPr>
+          <w:p>
+            <w:pPr>
+              <w:autoSpaceDE w:val="0"/>
+              <w:autoSpaceDN w:val="0"/>
+              <w:adjustRightInd w:val="0"/>
+              <w:spacing w:line="360" w:lineRule="auto"/>
+              <w:rPr>
+                <w:rFonts w:ascii="Special Elite" w:hAnsi="Special Elite" w:cs="SpecialElite-Regular"/>
+                <w:b/>
+                <w:bCs/>
+                <w:sz w:val="36"/>
+                <w:szCs w:val="36"/>
+              </w:rPr>
+            </w:pPr>
+            <w:r>
+              <w:rPr>
+                <w:rFonts w:ascii="Special Elite" w:hAnsi="Special Elite" w:cs="SpecialElite-Regular"/>
+                <w:b/>
+                <w:bCs/>
+                <w:sz w:val="36"/>
+                <w:szCs w:val="36"/>
+              </w:rPr>
+              <w:t>2.0000</w:t>
+            </w:r>
+          </w:p>
+        </w:tc>
+      </w:tr>
+      <w:tr>
+        <w:tc>
+          <w:tcPr>
+            <w:tcW w:w="1350" w:type="dxa"/>
+          </w:tcPr>
+          <w:p>
+            <w:pPr>
+              <w:autoSpaceDE w:val="0"/>
+              <w:autoSpaceDN w:val="0"/>
+              <w:adjustRightInd w:val="0"/>
+              <w:spacing w:line="360" w:lineRule="auto"/>
+              <w:rPr>
+                <w:rFonts w:ascii="Special Elite" w:hAnsi="Special Elite" w:cs="SpecialElite-Regular"/>
+                <w:b/>
+                <w:bCs/>
+                <w:sz w:val="36"/>
+                <w:szCs w:val="36"/>
+              </w:rPr>
+            </w:pPr>
+            <w:r>
+              <w:rPr>
+                <w:rFonts w:ascii="Special Elite" w:hAnsi="Special Elite" w:cs="SpecialElite-Regular"/>
+                <w:b/>
+                <w:bCs/>
+                <w:sz w:val="36"/>
+                <w:szCs w:val="36"/>
+              </w:rPr>
+              <w:t>0.0000</w:t>
+            </w:r>
+          </w:p>
+        </w:tc>
+        <w:tc>
+          <w:tcPr>
+            <w:tcW w:w="2430" w:type="dxa"/>
+          </w:tcPr>
+          <w:p>
+            <w:pPr>
+              <w:autoSpaceDE w:val="0"/>
+              <w:autoSpaceDN w:val="0"/>
+              <w:adjustRightInd w:val="0"/>
+              <w:spacing w:line="360" w:lineRule="auto"/>
+              <w:jc w:val="center"/>
+              <w:rPr>
+                <w:rFonts w:ascii="Special Elite" w:hAnsi="Special Elite" w:cs="SpecialElite-Regular"/>
+                <w:b/>
+                <w:bCs/>
+                <w:sz w:val="36"/>
+                <w:szCs w:val="36"/>
+              </w:rPr>
+            </w:pPr>
+            <w:r>
+              <w:rPr>
+                <w:rFonts w:ascii="Special Elite" w:hAnsi="Special Elite" w:cs="SpecialElite-Regular"/>
+                <w:b/>
+                <w:bCs/>
+                <w:sz w:val="36"/>
+                <w:szCs w:val="36"/>
+              </w:rPr>
+              <w:t>OK</w:t>
+            </w:r>
+          </w:p>
+        </w:tc>
+        <w:tc>
+          <w:tcPr>
+            <w:tcW w:w="2700" w:type="dxa"/>
+          </w:tcPr>
+          <w:p>
+            <w:pPr>
+              <w:autoSpaceDE w:val="0"/>
+              <w:autoSpaceDN w:val="0"/>
+              <w:adjustRightInd w:val="0"/>
+              <w:spacing w:line="360" w:lineRule="auto"/>
+              <w:jc w:val="center"/>
+              <w:rPr>
+                <w:rFonts w:ascii="Special Elite" w:hAnsi="Special Elite" w:cs="SpecialElite-Regular"/>
+                <w:b/>
+                <w:bCs/>
+                <w:sz w:val="36"/>
+                <w:szCs w:val="36"/>
+              </w:rPr>
+            </w:pPr>
+            <w:r>
+              <w:rPr>
+                <w:rFonts w:ascii="Special Elite" w:hAnsi="Special Elite" w:cs="SpecialElite-Regular"/>
+                <w:b/>
+                <w:bCs/>
+                <w:sz w:val="36"/>
+                <w:szCs w:val="36"/>
+              </w:rPr>
+              <w:t>I GOT A STRIKE</w:t>
+            </w:r>
+          </w:p>
+        </w:tc>
+        <w:tc>
+          <w:tcPr>
+            <w:tcW w:w="2870" w:type="dxa"/>
+          </w:tcPr>
+          <w:p>
+            <w:pPr>
+              <w:autoSpaceDE w:val="0"/>
+              <w:autoSpaceDN w:val="0"/>
+              <w:adjustRightInd w:val="0"/>
+              <w:spacing w:line="360" w:lineRule="auto"/>
+              <w:jc w:val="center"/>
+              <w:rPr>
+                <w:rFonts w:ascii="Special Elite" w:hAnsi="Special Elite" w:cs="SpecialElite-Regular"/>
+                <w:b/>
+                <w:bCs/>
+                <w:sz w:val="36"/>
+                <w:szCs w:val="36"/>
+              </w:rPr>
+            </w:pPr>
+            <w:r>
+              <w:rPr>
+                <w:rFonts w:ascii="Special Elite" w:hAnsi="Special Elite" w:cs="SpecialElite-Regular"/>
+                <w:b/>
+                <w:bCs/>
+                <w:sz w:val="36"/>
+                <w:szCs w:val="36"/>
+              </w:rPr>
+              <w:t>NOPE</w:t>
+            </w:r>
+          </w:p>
+        </w:tc>
+      </w:tr>
+      <w:tr>
+        <w:tc>
+          <w:tcPr>
+            <w:tcW w:w="1350" w:type="dxa"/>
+          </w:tcPr>
+          <w:p>
+            <w:pPr>
+              <w:autoSpaceDE w:val="0"/>
+              <w:autoSpaceDN w:val="0"/>
+              <w:adjustRightInd w:val="0"/>
+              <w:spacing w:line="360" w:lineRule="auto"/>
+              <w:rPr>
+                <w:rFonts w:ascii="Special Elite" w:hAnsi="Special Elite" w:cs="SpecialElite-Regular"/>
+                <w:b/>
+                <w:bCs/>
+                <w:sz w:val="36"/>
+                <w:szCs w:val="36"/>
+              </w:rPr>
+            </w:pPr>
+            <w:r>
+              <w:rPr>
+                <w:rFonts w:ascii="Special Elite" w:hAnsi="Special Elite" w:cs="SpecialElite-Regular"/>
+                <w:b/>
+                <w:bCs/>
+                <w:sz w:val="36"/>
+                <w:szCs w:val="36"/>
+              </w:rPr>
+              <w:t>0.1082</w:t>
+            </w:r>
+          </w:p>
+        </w:tc>
+        <w:tc>
+          <w:tcPr>
+            <w:tcW w:w="2430" w:type="dxa"/>
+          </w:tcPr>
+          <w:p>
+            <w:pPr>
+              <w:autoSpaceDE w:val="0"/>
+              <w:autoSpaceDN w:val="0"/>
+              <w:adjustRightInd w:val="0"/>
+              <w:spacing w:line="360" w:lineRule="auto"/>
+              <w:jc w:val="center"/>
+              <w:rPr>
+                <w:rFonts w:ascii="Special Elite" w:hAnsi="Special Elite" w:cs="SpecialElite-Regular"/>
+                <w:b/>
+                <w:bCs/>
+                <w:sz w:val="36"/>
+                <w:szCs w:val="36"/>
+              </w:rPr>
+            </w:pPr>
+            <w:r>
+              <w:rPr>
+                <w:rFonts w:ascii="Special Elite" w:hAnsi="Special Elite" w:cs="SpecialElite-Regular"/>
+                <w:b/>
+                <w:bCs/>
+                <w:sz w:val="36"/>
+                <w:szCs w:val="36"/>
+              </w:rPr>
+              <w:t>ARE YOU SURE</w:t>
+            </w:r>
+          </w:p>
+        </w:tc>
+        <w:tc>
+          <w:tcPr>
+            <w:tcW w:w="2700" w:type="dxa"/>
+          </w:tcPr>
+          <w:p>
+            <w:pPr>
+              <w:autoSpaceDE w:val="0"/>
+              <w:autoSpaceDN w:val="0"/>
+              <w:adjustRightInd w:val="0"/>
+              <w:spacing w:line="360" w:lineRule="auto"/>
+              <w:jc w:val="center"/>
+              <w:rPr>
+                <w:rFonts w:ascii="Special Elite" w:hAnsi="Special Elite" w:cs="SpecialElite-Regular"/>
+                <w:b/>
+                <w:bCs/>
+                <w:sz w:val="36"/>
+                <w:szCs w:val="36"/>
+              </w:rPr>
+            </w:pPr>
+            <w:r>
+              <w:rPr>
+                <w:rFonts w:ascii="Special Elite" w:hAnsi="Special Elite" w:cs="SpecialElite-Regular"/>
+                <w:b/>
+                <w:bCs/>
+                <w:sz w:val="36"/>
+                <w:szCs w:val="36"/>
+              </w:rPr>
+              <w:t>OKAY</w:t>
+            </w:r>
+          </w:p>
+        </w:tc>
+        <w:tc>
+          <w:tcPr>
+            <w:tcW w:w="2870" w:type="dxa"/>
+          </w:tcPr>
+          <w:p>
+            <w:pPr>
+              <w:autoSpaceDE w:val="0"/>
+              <w:autoSpaceDN w:val="0"/>
+              <w:adjustRightInd w:val="0"/>
+              <w:spacing w:line="360" w:lineRule="auto"/>
+              <w:jc w:val="center"/>
+              <w:rPr>
+                <w:rFonts w:ascii="Special Elite" w:hAnsi="Special Elite" w:cs="SpecialElite-Regular"/>
+                <w:b/>
+                <w:bCs/>
+                <w:sz w:val="36"/>
+                <w:szCs w:val="36"/>
+              </w:rPr>
+            </w:pPr>
+            <w:r>
+              <w:rPr>
+                <w:rFonts w:ascii="Special Elite" w:hAnsi="Special Elite" w:cs="SpecialElite-Regular"/>
+                <w:b/>
+                <w:bCs/>
+                <w:sz w:val="36"/>
+                <w:szCs w:val="36"/>
+              </w:rPr>
+              <w:t>UH HUH</w:t>
+            </w:r>
+          </w:p>
+        </w:tc>
+      </w:tr>
+      <w:tr>
+        <w:tc>
+          <w:tcPr>
+            <w:tcW w:w="1350" w:type="dxa"/>
+          </w:tcPr>
+          <w:p>
+            <w:pPr>
+              <w:autoSpaceDE w:val="0"/>
+              <w:autoSpaceDN w:val="0"/>
+              <w:adjustRightInd w:val="0"/>
+              <w:spacing w:line="360" w:lineRule="auto"/>
+              <w:rPr>
+                <w:rFonts w:ascii="Special Elite" w:hAnsi="Special Elite" w:cs="SpecialElite-Regular"/>
+                <w:b/>
+                <w:bCs/>
+                <w:sz w:val="36"/>
+                <w:szCs w:val="36"/>
+              </w:rPr>
+            </w:pPr>
+            <w:r>
+              <w:rPr>
+                <w:rFonts w:ascii="Special Elite" w:hAnsi="Special Elite" w:cs="SpecialElite-Regular"/>
+                <w:b/>
+                <w:bCs/>
+                <w:sz w:val="36"/>
+                <w:szCs w:val="36"/>
+              </w:rPr>
+              <w:t>0.</w:t>
+            </w:r>
+            <w:r>
+              <w:rPr>
+                <w:rFonts w:ascii="Special Elite" w:hAnsi="Special Elite" w:cs="SpecialElite-Regular"/>
+                <w:b/>
+                <w:bCs/>
+                <w:sz w:val="36"/>
+                <w:szCs w:val="36"/>
+              </w:rPr>
+              <w:t>2169</w:t>
+            </w:r>
+          </w:p>
+        </w:tc>
+        <w:tc>
+          <w:tcPr>
+            <w:tcW w:w="2430" w:type="dxa"/>
+          </w:tcPr>
+          <w:p>
+            <w:pPr>
+              <w:autoSpaceDE w:val="0"/>
+              <w:autoSpaceDN w:val="0"/>
+              <w:adjustRightInd w:val="0"/>
+              <w:spacing w:line="360" w:lineRule="auto"/>
+              <w:jc w:val="center"/>
+              <w:rPr>
+                <w:rFonts w:ascii="Special Elite" w:hAnsi="Special Elite" w:cs="SpecialElite-Regular"/>
+                <w:b/>
+                <w:bCs/>
+                <w:sz w:val="36"/>
+                <w:szCs w:val="36"/>
+              </w:rPr>
+            </w:pPr>
+            <w:r>
+              <w:rPr>
+                <w:rFonts w:ascii="Special Elite" w:hAnsi="Special Elite" w:cs="SpecialElite-Regular"/>
+                <w:b/>
+                <w:bCs/>
+                <w:sz w:val="36"/>
+                <w:szCs w:val="36"/>
+              </w:rPr>
+              <w:t>LIKE</w:t>
+            </w:r>
+          </w:p>
+        </w:tc>
+        <w:tc>
+          <w:tcPr>
+            <w:tcW w:w="2700" w:type="dxa"/>
+          </w:tcPr>
+          <w:p>
+            <w:pPr>
+              <w:autoSpaceDE w:val="0"/>
+              <w:autoSpaceDN w:val="0"/>
+              <w:adjustRightInd w:val="0"/>
+              <w:spacing w:line="360" w:lineRule="auto"/>
+              <w:jc w:val="center"/>
+              <w:rPr>
+                <w:rFonts w:ascii="Special Elite" w:hAnsi="Special Elite" w:cs="SpecialElite-Regular"/>
+                <w:b/>
+                <w:bCs/>
+                <w:sz w:val="36"/>
+                <w:szCs w:val="36"/>
+              </w:rPr>
+            </w:pPr>
+            <w:r>
+              <w:rPr>
+                <w:rFonts w:ascii="Special Elite" w:hAnsi="Special Elite" w:cs="SpecialElite-Regular"/>
+                <w:b/>
+                <w:bCs/>
+                <w:sz w:val="36"/>
+                <w:szCs w:val="36"/>
+              </w:rPr>
+              <w:t>YOU DONE?</w:t>
+            </w:r>
+          </w:p>
+        </w:tc>
+        <w:tc>
+          <w:tcPr>
+            <w:tcW w:w="2870" w:type="dxa"/>
+          </w:tcPr>
+          <w:p>
+            <w:pPr>
+              <w:autoSpaceDE w:val="0"/>
+              <w:autoSpaceDN w:val="0"/>
+              <w:adjustRightInd w:val="0"/>
+              <w:spacing w:line="360" w:lineRule="auto"/>
+              <w:jc w:val="center"/>
+              <w:rPr>
+                <w:rFonts w:ascii="Special Elite" w:hAnsi="Special Elite" w:cs="SpecialElite-Regular"/>
+                <w:b/>
+                <w:bCs/>
+                <w:sz w:val="36"/>
+                <w:szCs w:val="36"/>
+              </w:rPr>
+            </w:pPr>
+            <w:r>
+              <w:rPr>
+                <w:rFonts w:ascii="Special Elite" w:hAnsi="Special Elite" w:cs="SpecialElite-Regular"/>
+                <w:b/>
+                <w:bCs/>
+                <w:sz w:val="36"/>
+                <w:szCs w:val="36"/>
+              </w:rPr>
+              <w:t>CORRECT</w:t>
+            </w:r>
+          </w:p>
+        </w:tc>
+      </w:tr>
+      <w:tr>
+        <w:tc>
+          <w:tcPr>
+            <w:tcW w:w="1350" w:type="dxa"/>
+          </w:tcPr>
+          <w:p>
+            <w:pPr>
+              <w:autoSpaceDE w:val="0"/>
+              <w:autoSpaceDN w:val="0"/>
+              <w:adjustRightInd w:val="0"/>
+              <w:spacing w:line="360" w:lineRule="auto"/>
+              <w:rPr>
+                <w:rFonts w:ascii="Special Elite" w:hAnsi="Special Elite" w:cs="SpecialElite-Regular"/>
+                <w:b/>
+                <w:bCs/>
+                <w:sz w:val="36"/>
+                <w:szCs w:val="36"/>
+              </w:rPr>
+            </w:pPr>
+            <w:r>
+              <w:rPr>
+                <w:rFonts w:ascii="Special Elite" w:hAnsi="Special Elite" w:cs="SpecialElite-Regular"/>
+                <w:b/>
+                <w:bCs/>
+                <w:sz w:val="36"/>
+                <w:szCs w:val="36"/>
+              </w:rPr>
+              <w:t>0.3292</w:t>
+            </w:r>
+          </w:p>
+        </w:tc>
+        <w:tc>
+          <w:tcPr>
+            <w:tcW w:w="2430" w:type="dxa"/>
+          </w:tcPr>
+          <w:p>
+            <w:pPr>
+              <w:autoSpaceDE w:val="0"/>
+              <w:autoSpaceDN w:val="0"/>
+              <w:adjustRightInd w:val="0"/>
+              <w:spacing w:line="360" w:lineRule="auto"/>
+              <w:jc w:val="center"/>
+              <w:rPr>
+                <w:rFonts w:ascii="Special Elite" w:hAnsi="Special Elite" w:cs="SpecialElite-Regular"/>
+                <w:b/>
+                <w:bCs/>
+                <w:sz w:val="36"/>
+                <w:szCs w:val="36"/>
+              </w:rPr>
+            </w:pPr>
+            <w:r>
+              <w:rPr>
+                <w:rFonts w:ascii="Special Elite" w:hAnsi="Special Elite" w:cs="SpecialElite-Regular"/>
+                <w:b/>
+                <w:bCs/>
+                <w:sz w:val="36"/>
+                <w:szCs w:val="36"/>
+              </w:rPr>
+              <w:t>YOU DONE</w:t>
+            </w:r>
+          </w:p>
+        </w:tc>
+        <w:tc>
+          <w:tcPr>
+            <w:tcW w:w="2700" w:type="dxa"/>
+          </w:tcPr>
+          <w:p>
+            <w:pPr>
+              <w:autoSpaceDE w:val="0"/>
+              <w:autoSpaceDN w:val="0"/>
+              <w:adjustRightInd w:val="0"/>
+              <w:spacing w:line="360" w:lineRule="auto"/>
+              <w:jc w:val="center"/>
+              <w:rPr>
+                <w:rFonts w:ascii="Special Elite" w:hAnsi="Special Elite" w:cs="SpecialElite-Regular"/>
+                <w:b/>
+                <w:bCs/>
+                <w:sz w:val="36"/>
+                <w:szCs w:val="36"/>
+              </w:rPr>
+            </w:pPr>
+            <w:r>
+              <w:rPr>
+                <w:rFonts w:ascii="Special Elite" w:hAnsi="Special Elite" w:cs="SpecialElite-Regular"/>
+                <w:b/>
+                <w:bCs/>
+                <w:sz w:val="36"/>
+                <w:szCs w:val="36"/>
+              </w:rPr>
+              <w:t>IT’S BLANK</w:t>
+            </w:r>
+          </w:p>
+        </w:tc>
+        <w:tc>
+          <w:tcPr>
+            <w:tcW w:w="2870" w:type="dxa"/>
+          </w:tcPr>
+          <w:p>
+            <w:pPr>
+              <w:autoSpaceDE w:val="0"/>
+              <w:autoSpaceDN w:val="0"/>
+              <w:adjustRightInd w:val="0"/>
+              <w:spacing w:line="360" w:lineRule="auto"/>
+              <w:jc w:val="center"/>
+              <w:rPr>
+                <w:rFonts w:ascii="Special Elite" w:hAnsi="Special Elite" w:cs="SpecialElite-Regular"/>
+                <w:b/>
+                <w:bCs/>
+                <w:sz w:val="36"/>
+                <w:szCs w:val="36"/>
+              </w:rPr>
+            </w:pPr>
+            <w:r>
+              <w:rPr>
+                <w:rFonts w:ascii="Special Elite" w:hAnsi="Special Elite" w:cs="SpecialElite-Regular"/>
+                <w:b/>
+                <w:bCs/>
+                <w:sz w:val="36"/>
+                <w:szCs w:val="36"/>
+              </w:rPr>
+              <w:t>READY</w:t>
+            </w:r>
+          </w:p>
+        </w:tc>
+      </w:tr>
+      <w:tr>
+        <w:tc>
+          <w:tcPr>
+            <w:tcW w:w="1350" w:type="dxa"/>
+          </w:tcPr>
+          <w:p>
+            <w:pPr>
+              <w:autoSpaceDE w:val="0"/>
+              <w:autoSpaceDN w:val="0"/>
+              <w:adjustRightInd w:val="0"/>
+              <w:spacing w:line="360" w:lineRule="auto"/>
+              <w:rPr>
+                <w:rFonts w:ascii="Special Elite" w:hAnsi="Special Elite" w:cs="SpecialElite-Regular"/>
+                <w:b/>
+                <w:bCs/>
+                <w:sz w:val="36"/>
+                <w:szCs w:val="36"/>
+              </w:rPr>
+            </w:pPr>
+            <w:r>
+              <w:rPr>
+                <w:rFonts w:ascii="Special Elite" w:hAnsi="Special Elite" w:cs="SpecialElite-Regular"/>
+                <w:b/>
+                <w:bCs/>
+                <w:sz w:val="36"/>
+                <w:szCs w:val="36"/>
+              </w:rPr>
+              <w:t>0.4031</w:t>
+            </w:r>
+          </w:p>
+        </w:tc>
+        <w:tc>
+          <w:tcPr>
+            <w:tcW w:w="2430" w:type="dxa"/>
+          </w:tcPr>
+          <w:p>
+            <w:pPr>
+              <w:autoSpaceDE w:val="0"/>
+              <w:autoSpaceDN w:val="0"/>
+              <w:adjustRightInd w:val="0"/>
+              <w:spacing w:line="360" w:lineRule="auto"/>
+              <w:jc w:val="center"/>
+              <w:rPr>
+                <w:rFonts w:ascii="Special Elite" w:hAnsi="Special Elite" w:cs="SpecialElite-Regular"/>
+                <w:b/>
+                <w:bCs/>
+                <w:sz w:val="36"/>
+                <w:szCs w:val="36"/>
+              </w:rPr>
+            </w:pPr>
+            <w:r>
+              <w:rPr>
+                <w:rFonts w:ascii="Special Elite" w:hAnsi="Special Elite" w:cs="SpecialElite-Regular"/>
+                <w:b/>
+                <w:bCs/>
+                <w:sz w:val="36"/>
+                <w:szCs w:val="36"/>
+              </w:rPr>
+              <w:t>SLOW DOWN</w:t>
+            </w:r>
+          </w:p>
+        </w:tc>
+        <w:tc>
+          <w:tcPr>
+            <w:tcW w:w="2700" w:type="dxa"/>
+          </w:tcPr>
+          <w:p>
+            <w:pPr>
+              <w:autoSpaceDE w:val="0"/>
+              <w:autoSpaceDN w:val="0"/>
+              <w:adjustRightInd w:val="0"/>
+              <w:spacing w:line="360" w:lineRule="auto"/>
+              <w:jc w:val="center"/>
+              <w:rPr>
+                <w:rFonts w:ascii="Special Elite" w:hAnsi="Special Elite" w:cs="SpecialElite-Regular"/>
+                <w:b/>
+                <w:bCs/>
+                <w:sz w:val="36"/>
+                <w:szCs w:val="36"/>
+              </w:rPr>
+            </w:pPr>
+            <w:r>
+              <w:rPr>
+                <w:rFonts w:ascii="Special Elite" w:hAnsi="Special Elite" w:cs="SpecialElite-Regular"/>
+                <w:b/>
+                <w:bCs/>
+                <w:sz w:val="36"/>
+                <w:szCs w:val="36"/>
+              </w:rPr>
+              <w:t>DON’T TELL ME</w:t>
+            </w:r>
+          </w:p>
+        </w:tc>
+        <w:tc>
+          <w:tcPr>
+            <w:tcW w:w="2870" w:type="dxa"/>
+          </w:tcPr>
+          <w:p>
+            <w:pPr>
+              <w:autoSpaceDE w:val="0"/>
+              <w:autoSpaceDN w:val="0"/>
+              <w:adjustRightInd w:val="0"/>
+              <w:spacing w:line="360" w:lineRule="auto"/>
+              <w:jc w:val="center"/>
+              <w:rPr>
+                <w:rFonts w:ascii="Special Elite" w:hAnsi="Special Elite" w:cs="SpecialElite-Regular"/>
+                <w:b/>
+                <w:bCs/>
+                <w:sz w:val="36"/>
+                <w:szCs w:val="36"/>
+              </w:rPr>
+            </w:pPr>
+            <w:r>
+              <w:rPr>
+                <w:rFonts w:ascii="Special Elite" w:hAnsi="Special Elite" w:cs="SpecialElite-Regular"/>
+                <w:b/>
+                <w:bCs/>
+                <w:sz w:val="36"/>
+                <w:szCs w:val="36"/>
+              </w:rPr>
+              <w:t>IT SAYS</w:t>
+            </w:r>
+          </w:p>
+        </w:tc>
+      </w:tr>
+    </w:tbl>
+    <w:p>
+      <w:pPr>
+        <w:autoSpaceDE w:val="0"/>
+        <w:autoSpaceDN w:val="0"/>
+        <w:adjustRightInd w:val="0"/>
+        <w:spacing w:after="0" w:line="360" w:lineRule="auto"/>
+        <w:rPr>
+          <w:rFonts w:ascii="Special Elite" w:hAnsi="Special Elite" w:cs="SpecialElite-Regular"/>
+          <w:sz w:val="24"/>
+          <w:szCs w:val="24"/>
         </w:rPr>
       </w:pPr>
     </w:p>
     <w:sectPr>
-      <w:headerReference w:type="default" r:id="rId19"/>
-      <w:headerReference w:type="first" r:id="rId20"/>
+      <w:headerReference w:type="default" r:id="rId20"/>
+      <w:headerReference w:type="first" r:id="rId21"/>
       <w:pgSz w:w="12240" w:h="15840"/>
       <w:pgMar w:top="1440" w:right="1440" w:bottom="1440" w:left="1440" w:header="720" w:footer="720" w:gutter="0"/>
       <w:cols w:space="720"/>
@@ -4019,6 +7365,119 @@
     </w:lvl>
   </w:abstractNum>
   <w:abstractNum w:abstractNumId="3" w15:restartNumberingAfterBreak="0">
+    <w:nsid w:val="441D5428"/>
+    <w:multiLevelType w:val="hybridMultilevel"/>
+    <w:tmpl w:val="B824EB9A"/>
+    <w:lvl w:ilvl="0" w:tplc="04090001">
+      <w:start w:val="1"/>
+      <w:numFmt w:val="bullet"/>
+      <w:lvlText w:val=""/>
+      <w:lvlJc w:val="left"/>
+      <w:pPr>
+        <w:ind w:left="720" w:hanging="360"/>
+      </w:pPr>
+      <w:rPr>
+        <w:rFonts w:ascii="Symbol" w:hAnsi="Symbol" w:hint="default"/>
+      </w:rPr>
+    </w:lvl>
+    <w:lvl w:ilvl="1" w:tplc="04090003" w:tentative="1">
+      <w:start w:val="1"/>
+      <w:numFmt w:val="bullet"/>
+      <w:lvlText w:val="o"/>
+      <w:lvlJc w:val="left"/>
+      <w:pPr>
+        <w:ind w:left="1440" w:hanging="360"/>
+      </w:pPr>
+      <w:rPr>
+        <w:rFonts w:ascii="Courier New" w:hAnsi="Courier New" w:cs="Courier New" w:hint="default"/>
+      </w:rPr>
+    </w:lvl>
+    <w:lvl w:ilvl="2" w:tplc="04090005" w:tentative="1">
+      <w:start w:val="1"/>
+      <w:numFmt w:val="bullet"/>
+      <w:lvlText w:val=""/>
+      <w:lvlJc w:val="left"/>
+      <w:pPr>
+        <w:ind w:left="2160" w:hanging="360"/>
+      </w:pPr>
+      <w:rPr>
+        <w:rFonts w:ascii="Wingdings" w:hAnsi="Wingdings" w:hint="default"/>
+      </w:rPr>
+    </w:lvl>
+    <w:lvl w:ilvl="3" w:tplc="04090001" w:tentative="1">
+      <w:start w:val="1"/>
+      <w:numFmt w:val="bullet"/>
+      <w:lvlText w:val=""/>
+      <w:lvlJc w:val="left"/>
+      <w:pPr>
+        <w:ind w:left="2880" w:hanging="360"/>
+      </w:pPr>
+      <w:rPr>
+        <w:rFonts w:ascii="Symbol" w:hAnsi="Symbol" w:hint="default"/>
+      </w:rPr>
+    </w:lvl>
+    <w:lvl w:ilvl="4" w:tplc="04090003" w:tentative="1">
+      <w:start w:val="1"/>
+      <w:numFmt w:val="bullet"/>
+      <w:lvlText w:val="o"/>
+      <w:lvlJc w:val="left"/>
+      <w:pPr>
+        <w:ind w:left="3600" w:hanging="360"/>
+      </w:pPr>
+      <w:rPr>
+        <w:rFonts w:ascii="Courier New" w:hAnsi="Courier New" w:cs="Courier New" w:hint="default"/>
+      </w:rPr>
+    </w:lvl>
+    <w:lvl w:ilvl="5" w:tplc="04090005" w:tentative="1">
+      <w:start w:val="1"/>
+      <w:numFmt w:val="bullet"/>
+      <w:lvlText w:val=""/>
+      <w:lvlJc w:val="left"/>
+      <w:pPr>
+        <w:ind w:left="4320" w:hanging="360"/>
+      </w:pPr>
+      <w:rPr>
+        <w:rFonts w:ascii="Wingdings" w:hAnsi="Wingdings" w:hint="default"/>
+      </w:rPr>
+    </w:lvl>
+    <w:lvl w:ilvl="6" w:tplc="04090001" w:tentative="1">
+      <w:start w:val="1"/>
+      <w:numFmt w:val="bullet"/>
+      <w:lvlText w:val=""/>
+      <w:lvlJc w:val="left"/>
+      <w:pPr>
+        <w:ind w:left="5040" w:hanging="360"/>
+      </w:pPr>
+      <w:rPr>
+        <w:rFonts w:ascii="Symbol" w:hAnsi="Symbol" w:hint="default"/>
+      </w:rPr>
+    </w:lvl>
+    <w:lvl w:ilvl="7" w:tplc="04090003" w:tentative="1">
+      <w:start w:val="1"/>
+      <w:numFmt w:val="bullet"/>
+      <w:lvlText w:val="o"/>
+      <w:lvlJc w:val="left"/>
+      <w:pPr>
+        <w:ind w:left="5760" w:hanging="360"/>
+      </w:pPr>
+      <w:rPr>
+        <w:rFonts w:ascii="Courier New" w:hAnsi="Courier New" w:cs="Courier New" w:hint="default"/>
+      </w:rPr>
+    </w:lvl>
+    <w:lvl w:ilvl="8" w:tplc="04090005" w:tentative="1">
+      <w:start w:val="1"/>
+      <w:numFmt w:val="bullet"/>
+      <w:lvlText w:val=""/>
+      <w:lvlJc w:val="left"/>
+      <w:pPr>
+        <w:ind w:left="6480" w:hanging="360"/>
+      </w:pPr>
+      <w:rPr>
+        <w:rFonts w:ascii="Wingdings" w:hAnsi="Wingdings" w:hint="default"/>
+      </w:rPr>
+    </w:lvl>
+  </w:abstractNum>
+  <w:abstractNum w:abstractNumId="4" w15:restartNumberingAfterBreak="0">
     <w:nsid w:val="4A850881"/>
     <w:multiLevelType w:val="hybridMultilevel"/>
     <w:tmpl w:val="E03259CA"/>
@@ -4107,7 +7566,7 @@
       </w:pPr>
     </w:lvl>
   </w:abstractNum>
-  <w:abstractNum w:abstractNumId="4" w15:restartNumberingAfterBreak="0">
+  <w:abstractNum w:abstractNumId="5" w15:restartNumberingAfterBreak="0">
     <w:nsid w:val="60FF544D"/>
     <w:multiLevelType w:val="multilevel"/>
     <w:tmpl w:val="CE4A97DA"/>
@@ -4256,7 +7715,7 @@
       </w:rPr>
     </w:lvl>
   </w:abstractNum>
-  <w:abstractNum w:abstractNumId="5" w15:restartNumberingAfterBreak="0">
+  <w:abstractNum w:abstractNumId="6" w15:restartNumberingAfterBreak="0">
     <w:nsid w:val="71C552E8"/>
     <w:multiLevelType w:val="multilevel"/>
     <w:tmpl w:val="95021316"/>
@@ -4373,7 +7832,7 @@
     <w:abstractNumId w:val="2"/>
   </w:num>
   <w:num w:numId="2">
-    <w:abstractNumId w:val="3"/>
+    <w:abstractNumId w:val="4"/>
   </w:num>
   <w:num w:numId="3">
     <w:abstractNumId w:val="0"/>
@@ -4382,10 +7841,13 @@
     <w:abstractNumId w:val="1"/>
   </w:num>
   <w:num w:numId="5">
-    <w:abstractNumId w:val="4"/>
+    <w:abstractNumId w:val="5"/>
   </w:num>
   <w:num w:numId="6">
-    <w:abstractNumId w:val="5"/>
+    <w:abstractNumId w:val="6"/>
+  </w:num>
+  <w:num w:numId="7">
+    <w:abstractNumId w:val="3"/>
   </w:num>
 </w:numbering>
 </file>
@@ -4836,6 +8298,7 @@
   <w:style w:type="character" w:default="1" w:styleId="DefaultParagraphFont">
     <w:name w:val="Default Paragraph Font"/>
     <w:uiPriority w:val="1"/>
+    <w:semiHidden/>
     <w:unhideWhenUsed/>
   </w:style>
   <w:style w:type="table" w:default="1" w:styleId="TableNormal">
@@ -4992,6 +8455,25 @@
         <w:insideV w:val="single" w:sz="4" w:space="0" w:color="auto"/>
       </w:tblBorders>
     </w:tblPr>
+  </w:style>
+  <w:style w:type="paragraph" w:styleId="Caption">
+    <w:name w:val="caption"/>
+    <w:basedOn w:val="Normal"/>
+    <w:next w:val="Normal"/>
+    <w:uiPriority w:val="35"/>
+    <w:unhideWhenUsed/>
+    <w:qFormat/>
+    <w:rsid w:val="00062467"/>
+    <w:pPr>
+      <w:spacing w:after="200" w:line="240" w:lineRule="auto"/>
+    </w:pPr>
+    <w:rPr>
+      <w:i/>
+      <w:iCs/>
+      <w:color w:val="44546A" w:themeColor="text2"/>
+      <w:sz w:val="18"/>
+      <w:szCs w:val="18"/>
+    </w:rPr>
   </w:style>
 </w:styles>
 </file>

</xml_diff>